<commit_message>
Added Overview in User Manual
</commit_message>
<xml_diff>
--- a/documents/User Manual.docx
+++ b/documents/User Manual.docx
@@ -5,85 +5,254 @@
     <w:p>
       <w:pPr>
         <w:pStyle w:val="Titolo"/>
-      </w:pPr>
-      <w:r>
+        <w:rPr>
+          <w:lang w:val="en-GB"/>
+        </w:rPr>
+      </w:pPr>
+      <w:r>
+        <w:rPr>
+          <w:lang w:val="en-GB"/>
+        </w:rPr>
         <w:t>User Manual</w:t>
       </w:r>
     </w:p>
-    <w:p/>
-    <w:p/>
-    <w:p/>
-    <w:p/>
-    <w:p/>
-    <w:p/>
-    <w:p/>
-    <w:p/>
-    <w:p/>
-    <w:p/>
-    <w:p/>
-    <w:p/>
-    <w:p/>
-    <w:p/>
-    <w:p/>
-    <w:p/>
-    <w:p/>
-    <w:p/>
-    <w:p/>
-    <w:p/>
-    <w:p/>
-    <w:p/>
-    <w:p/>
-    <w:p/>
-    <w:p/>
-    <w:p/>
+    <w:p>
+      <w:pPr>
+        <w:rPr>
+          <w:lang w:val="en-GB"/>
+        </w:rPr>
+      </w:pPr>
+    </w:p>
+    <w:p>
+      <w:pPr>
+        <w:rPr>
+          <w:lang w:val="en-GB"/>
+        </w:rPr>
+      </w:pPr>
+    </w:p>
+    <w:p>
+      <w:pPr>
+        <w:rPr>
+          <w:lang w:val="en-GB"/>
+        </w:rPr>
+      </w:pPr>
+    </w:p>
+    <w:p>
+      <w:pPr>
+        <w:rPr>
+          <w:lang w:val="en-GB"/>
+        </w:rPr>
+      </w:pPr>
+    </w:p>
+    <w:p>
+      <w:pPr>
+        <w:rPr>
+          <w:lang w:val="en-GB"/>
+        </w:rPr>
+      </w:pPr>
+    </w:p>
+    <w:p>
+      <w:pPr>
+        <w:rPr>
+          <w:lang w:val="en-GB"/>
+        </w:rPr>
+      </w:pPr>
+    </w:p>
+    <w:p>
+      <w:pPr>
+        <w:rPr>
+          <w:lang w:val="en-GB"/>
+        </w:rPr>
+      </w:pPr>
+    </w:p>
+    <w:p>
+      <w:pPr>
+        <w:rPr>
+          <w:lang w:val="en-GB"/>
+        </w:rPr>
+      </w:pPr>
+    </w:p>
+    <w:p>
+      <w:pPr>
+        <w:rPr>
+          <w:lang w:val="en-GB"/>
+        </w:rPr>
+      </w:pPr>
+    </w:p>
+    <w:p>
+      <w:pPr>
+        <w:rPr>
+          <w:lang w:val="en-GB"/>
+        </w:rPr>
+      </w:pPr>
+    </w:p>
+    <w:p>
+      <w:pPr>
+        <w:rPr>
+          <w:lang w:val="en-GB"/>
+        </w:rPr>
+      </w:pPr>
+    </w:p>
+    <w:p>
+      <w:pPr>
+        <w:rPr>
+          <w:lang w:val="en-GB"/>
+        </w:rPr>
+      </w:pPr>
+    </w:p>
+    <w:p>
+      <w:pPr>
+        <w:rPr>
+          <w:lang w:val="en-GB"/>
+        </w:rPr>
+      </w:pPr>
+    </w:p>
+    <w:p>
+      <w:pPr>
+        <w:rPr>
+          <w:lang w:val="en-GB"/>
+        </w:rPr>
+      </w:pPr>
+    </w:p>
+    <w:p>
+      <w:pPr>
+        <w:rPr>
+          <w:lang w:val="en-GB"/>
+        </w:rPr>
+      </w:pPr>
+    </w:p>
+    <w:p>
+      <w:pPr>
+        <w:rPr>
+          <w:lang w:val="en-GB"/>
+        </w:rPr>
+      </w:pPr>
+    </w:p>
+    <w:p>
+      <w:pPr>
+        <w:rPr>
+          <w:lang w:val="en-GB"/>
+        </w:rPr>
+      </w:pPr>
+    </w:p>
+    <w:p>
+      <w:pPr>
+        <w:rPr>
+          <w:lang w:val="en-GB"/>
+        </w:rPr>
+      </w:pPr>
+    </w:p>
+    <w:p>
+      <w:pPr>
+        <w:rPr>
+          <w:lang w:val="en-GB"/>
+        </w:rPr>
+      </w:pPr>
+    </w:p>
+    <w:p>
+      <w:pPr>
+        <w:rPr>
+          <w:lang w:val="en-GB"/>
+        </w:rPr>
+      </w:pPr>
+    </w:p>
+    <w:p>
+      <w:pPr>
+        <w:rPr>
+          <w:lang w:val="en-GB"/>
+        </w:rPr>
+      </w:pPr>
+    </w:p>
+    <w:p>
+      <w:pPr>
+        <w:rPr>
+          <w:lang w:val="en-GB"/>
+        </w:rPr>
+      </w:pPr>
+    </w:p>
+    <w:p>
+      <w:pPr>
+        <w:rPr>
+          <w:lang w:val="en-GB"/>
+        </w:rPr>
+      </w:pPr>
+    </w:p>
+    <w:p>
+      <w:pPr>
+        <w:rPr>
+          <w:lang w:val="en-GB"/>
+        </w:rPr>
+      </w:pPr>
+    </w:p>
+    <w:p>
+      <w:pPr>
+        <w:rPr>
+          <w:lang w:val="en-GB"/>
+        </w:rPr>
+      </w:pPr>
+    </w:p>
+    <w:p>
+      <w:pPr>
+        <w:rPr>
+          <w:lang w:val="en-GB"/>
+        </w:rPr>
+      </w:pPr>
+    </w:p>
     <w:p>
       <w:pPr>
         <w:pStyle w:val="Titolo"/>
-      </w:pPr>
+        <w:rPr>
+          <w:lang w:val="en-GB"/>
+        </w:rPr>
+      </w:pPr>
+      <w:r>
+        <w:rPr>
+          <w:lang w:val="en-GB"/>
+        </w:rPr>
+        <w:t>H</w:t>
+      </w:r>
+      <w:r>
+        <w:rPr>
+          <w:lang w:val="en-GB"/>
+        </w:rPr>
+        <w:t>ermit Crab</w:t>
+      </w:r>
+    </w:p>
+    <w:p>
+      <w:pPr>
+        <w:rPr>
+          <w:lang w:val="en-GB"/>
+        </w:rPr>
+      </w:pPr>
+    </w:p>
+    <w:p>
+      <w:pPr>
+        <w:pStyle w:val="Titolo"/>
+        <w:rPr>
+          <w:lang w:val="en-GB"/>
+        </w:rPr>
+      </w:pPr>
+      <w:r>
+        <w:rPr>
+          <w:lang w:val="en-GB"/>
+        </w:rPr>
+        <w:lastRenderedPageBreak/>
+        <w:t xml:space="preserve">Hermit </w:t>
+      </w:r>
       <w:proofErr w:type="spellStart"/>
       <w:r>
-        <w:t>H</w:t>
-      </w:r>
-      <w:r>
-        <w:t>ermit</w:t>
+        <w:rPr>
+          <w:lang w:val="en-GB"/>
+        </w:rPr>
+        <w:t>Crub</w:t>
       </w:r>
       <w:proofErr w:type="spellEnd"/>
       <w:r>
-        <w:t xml:space="preserve"> </w:t>
-      </w:r>
-      <w:proofErr w:type="spellStart"/>
-      <w:r>
-        <w:t>Crab</w:t>
-      </w:r>
-      <w:proofErr w:type="spellEnd"/>
-    </w:p>
-    <w:p/>
-    <w:p>
-      <w:pPr>
-        <w:pStyle w:val="Titolo"/>
-      </w:pPr>
-      <w:proofErr w:type="spellStart"/>
-      <w:r>
-        <w:lastRenderedPageBreak/>
-        <w:t>Hermit</w:t>
-      </w:r>
-      <w:proofErr w:type="spellEnd"/>
-      <w:r>
-        <w:t xml:space="preserve"> </w:t>
-      </w:r>
-      <w:proofErr w:type="spellStart"/>
-      <w:r>
-        <w:t>Crub</w:t>
-      </w:r>
-      <w:proofErr w:type="spellEnd"/>
-      <w:r>
-        <w:t xml:space="preserve"> </w:t>
-      </w:r>
-      <w:proofErr w:type="spellStart"/>
-      <w:r>
-        <w:t>members</w:t>
-      </w:r>
-      <w:proofErr w:type="spellEnd"/>
+        <w:rPr>
+          <w:lang w:val="en-GB"/>
+        </w:rPr>
+        <w:t xml:space="preserve"> members</w:t>
+      </w:r>
     </w:p>
     <w:p>
       <w:pPr>
@@ -91,46 +260,52 @@
         <w:rPr>
           <w:sz w:val="18"/>
           <w:szCs w:val="18"/>
+          <w:lang w:val="en-GB"/>
         </w:rPr>
       </w:pPr>
       <w:r>
         <w:rPr>
           <w:sz w:val="18"/>
           <w:szCs w:val="18"/>
-        </w:rPr>
-        <w:t xml:space="preserve">Moreno Sardella, master </w:t>
+          <w:lang w:val="en-GB"/>
+        </w:rPr>
+        <w:t xml:space="preserve">Moreno </w:t>
       </w:r>
       <w:proofErr w:type="spellStart"/>
       <w:r>
         <w:rPr>
           <w:sz w:val="18"/>
           <w:szCs w:val="18"/>
-        </w:rPr>
-        <w:t>degree</w:t>
+          <w:lang w:val="en-GB"/>
+        </w:rPr>
+        <w:t>Sardella</w:t>
       </w:r>
       <w:proofErr w:type="spellEnd"/>
       <w:r>
         <w:rPr>
           <w:sz w:val="18"/>
           <w:szCs w:val="18"/>
-        </w:rPr>
-        <w:t xml:space="preserve"> </w:t>
-      </w:r>
-      <w:proofErr w:type="spellStart"/>
+          <w:lang w:val="en-GB"/>
+        </w:rPr>
+        <w:t xml:space="preserve">, </w:t>
+      </w:r>
+      <w:proofErr w:type="gramStart"/>
       <w:r>
         <w:rPr>
           <w:sz w:val="18"/>
           <w:szCs w:val="18"/>
-        </w:rPr>
-        <w:t>student</w:t>
-      </w:r>
-      <w:proofErr w:type="spellEnd"/>
+          <w:lang w:val="en-GB"/>
+        </w:rPr>
+        <w:t>master</w:t>
+      </w:r>
+      <w:proofErr w:type="gramEnd"/>
       <w:r>
         <w:rPr>
           <w:sz w:val="18"/>
           <w:szCs w:val="18"/>
-        </w:rPr>
-        <w:t xml:space="preserve"> in computer science and engineering</w:t>
+          <w:lang w:val="en-GB"/>
+        </w:rPr>
+        <w:t xml:space="preserve"> degree student in computer science and engineering</w:t>
       </w:r>
     </w:p>
     <w:p>
@@ -139,144 +314,219 @@
         <w:rPr>
           <w:sz w:val="18"/>
           <w:szCs w:val="18"/>
+          <w:lang w:val="en-GB"/>
         </w:rPr>
       </w:pPr>
       <w:r>
         <w:rPr>
           <w:sz w:val="18"/>
           <w:szCs w:val="18"/>
-        </w:rPr>
-        <w:t>Luca Fochetta, master degree student in computer science and engineering</w:t>
-      </w:r>
-    </w:p>
-    <w:p>
-      <w:pPr>
-        <w:pStyle w:val="Titolo"/>
+          <w:lang w:val="en-GB"/>
+        </w:rPr>
+        <w:t xml:space="preserve">Luca </w:t>
+      </w:r>
+      <w:proofErr w:type="spellStart"/>
+      <w:r>
         <w:rPr>
           <w:sz w:val="18"/>
           <w:szCs w:val="18"/>
-        </w:rPr>
-      </w:pPr>
+          <w:lang w:val="en-GB"/>
+        </w:rPr>
+        <w:t>Fochetta</w:t>
+      </w:r>
+      <w:proofErr w:type="spellEnd"/>
       <w:r>
         <w:rPr>
           <w:sz w:val="18"/>
           <w:szCs w:val="18"/>
-        </w:rPr>
-        <w:t>Lorenzo Vignati, master degree student in biomedical science and engineering</w:t>
-      </w:r>
-    </w:p>
-    <w:p>
-      <w:pPr>
-        <w:pStyle w:val="Titolo"/>
+          <w:lang w:val="en-GB"/>
+        </w:rPr>
+        <w:t xml:space="preserve">, </w:t>
+      </w:r>
+      <w:proofErr w:type="gramStart"/>
+      <w:r>
         <w:rPr>
           <w:sz w:val="18"/>
           <w:szCs w:val="18"/>
-        </w:rPr>
-      </w:pPr>
+          <w:lang w:val="en-GB"/>
+        </w:rPr>
+        <w:t>master</w:t>
+      </w:r>
+      <w:proofErr w:type="gramEnd"/>
       <w:r>
         <w:rPr>
           <w:sz w:val="18"/>
           <w:szCs w:val="18"/>
-        </w:rPr>
-        <w:t xml:space="preserve">Paolo Ritter, master degree student in </w:t>
-      </w:r>
-      <w:proofErr w:type="spellStart"/>
-      <w:r>
+          <w:lang w:val="en-GB"/>
+        </w:rPr>
+        <w:t xml:space="preserve"> degree student in computer science and engineering</w:t>
+      </w:r>
+    </w:p>
+    <w:p>
+      <w:pPr>
+        <w:pStyle w:val="Titolo"/>
         <w:rPr>
           <w:sz w:val="18"/>
           <w:szCs w:val="18"/>
-        </w:rPr>
-        <w:t>biomedical</w:t>
-      </w:r>
-      <w:proofErr w:type="spellEnd"/>
+          <w:lang w:val="en-GB"/>
+        </w:rPr>
+      </w:pPr>
       <w:r>
         <w:rPr>
           <w:sz w:val="18"/>
           <w:szCs w:val="18"/>
-        </w:rPr>
-        <w:t xml:space="preserve"> science and engineering</w:t>
-      </w:r>
-    </w:p>
-    <w:p>
-      <w:pPr>
-        <w:pStyle w:val="Titolo"/>
-      </w:pPr>
+          <w:lang w:val="en-GB"/>
+        </w:rPr>
+        <w:t xml:space="preserve">Lorenzo </w:t>
+      </w:r>
+      <w:proofErr w:type="spellStart"/>
       <w:r>
         <w:rPr>
           <w:sz w:val="18"/>
           <w:szCs w:val="18"/>
-        </w:rPr>
-        <w:t xml:space="preserve"> </w:t>
-      </w:r>
-      <w:proofErr w:type="spellStart"/>
+          <w:lang w:val="en-GB"/>
+        </w:rPr>
+        <w:t>Vignati</w:t>
+      </w:r>
+      <w:proofErr w:type="spellEnd"/>
       <w:r>
         <w:rPr>
           <w:sz w:val="18"/>
           <w:szCs w:val="18"/>
-        </w:rPr>
-        <w:t>Dimitar</w:t>
-      </w:r>
-      <w:proofErr w:type="spellEnd"/>
+          <w:lang w:val="en-GB"/>
+        </w:rPr>
+        <w:t xml:space="preserve">, </w:t>
+      </w:r>
+      <w:proofErr w:type="gramStart"/>
       <w:r>
         <w:rPr>
           <w:sz w:val="18"/>
           <w:szCs w:val="18"/>
-        </w:rPr>
-        <w:t xml:space="preserve"> </w:t>
-      </w:r>
-      <w:proofErr w:type="spellStart"/>
+          <w:lang w:val="en-GB"/>
+        </w:rPr>
+        <w:t>master</w:t>
+      </w:r>
+      <w:proofErr w:type="gramEnd"/>
       <w:r>
         <w:rPr>
           <w:sz w:val="18"/>
           <w:szCs w:val="18"/>
-        </w:rPr>
-        <w:t>Anastasovski</w:t>
-      </w:r>
-      <w:proofErr w:type="spellEnd"/>
-      <w:r>
+          <w:lang w:val="en-GB"/>
+        </w:rPr>
+        <w:t xml:space="preserve"> degree student in biomedical science and engineering</w:t>
+      </w:r>
+    </w:p>
+    <w:p>
+      <w:pPr>
+        <w:pStyle w:val="Titolo"/>
         <w:rPr>
           <w:sz w:val="18"/>
           <w:szCs w:val="18"/>
-        </w:rPr>
-        <w:t xml:space="preserve">, master </w:t>
-      </w:r>
-      <w:proofErr w:type="spellStart"/>
+          <w:lang w:val="en-GB"/>
+        </w:rPr>
+      </w:pPr>
       <w:r>
         <w:rPr>
           <w:sz w:val="18"/>
           <w:szCs w:val="18"/>
-        </w:rPr>
-        <w:t>degree</w:t>
-      </w:r>
-      <w:proofErr w:type="spellEnd"/>
+          <w:lang w:val="en-GB"/>
+        </w:rPr>
+        <w:t xml:space="preserve">Paolo Ritter, </w:t>
+      </w:r>
+      <w:proofErr w:type="gramStart"/>
       <w:r>
         <w:rPr>
           <w:sz w:val="18"/>
           <w:szCs w:val="18"/>
-        </w:rPr>
-        <w:t xml:space="preserve"> </w:t>
-      </w:r>
-      <w:proofErr w:type="spellStart"/>
+          <w:lang w:val="en-GB"/>
+        </w:rPr>
+        <w:t>master</w:t>
+      </w:r>
+      <w:proofErr w:type="gramEnd"/>
       <w:r>
         <w:rPr>
           <w:sz w:val="18"/>
           <w:szCs w:val="18"/>
-        </w:rPr>
-        <w:t>student</w:t>
-      </w:r>
-      <w:proofErr w:type="spellEnd"/>
+          <w:lang w:val="en-GB"/>
+        </w:rPr>
+        <w:t xml:space="preserve"> degree student in biomedical science and engineering</w:t>
+      </w:r>
+    </w:p>
+    <w:p>
+      <w:pPr>
+        <w:pStyle w:val="Titolo"/>
+        <w:rPr>
+          <w:lang w:val="en-GB"/>
+        </w:rPr>
+      </w:pPr>
       <w:r>
         <w:rPr>
           <w:sz w:val="18"/>
           <w:szCs w:val="18"/>
-        </w:rPr>
-        <w:t xml:space="preserve"> in computer science and engineering</w:t>
+          <w:lang w:val="en-GB"/>
+        </w:rPr>
+        <w:t xml:space="preserve"> </w:t>
+      </w:r>
+      <w:proofErr w:type="spellStart"/>
+      <w:r>
+        <w:rPr>
+          <w:sz w:val="18"/>
+          <w:szCs w:val="18"/>
+          <w:lang w:val="en-GB"/>
+        </w:rPr>
+        <w:t>Dimitar</w:t>
+      </w:r>
+      <w:proofErr w:type="spellEnd"/>
+      <w:r>
+        <w:rPr>
+          <w:sz w:val="18"/>
+          <w:szCs w:val="18"/>
+          <w:lang w:val="en-GB"/>
+        </w:rPr>
+        <w:t xml:space="preserve"> </w:t>
+      </w:r>
+      <w:proofErr w:type="spellStart"/>
+      <w:r>
+        <w:rPr>
+          <w:sz w:val="18"/>
+          <w:szCs w:val="18"/>
+          <w:lang w:val="en-GB"/>
+        </w:rPr>
+        <w:t>Anastasovski</w:t>
+      </w:r>
+      <w:proofErr w:type="spellEnd"/>
+      <w:r>
+        <w:rPr>
+          <w:sz w:val="18"/>
+          <w:szCs w:val="18"/>
+          <w:lang w:val="en-GB"/>
+        </w:rPr>
+        <w:t xml:space="preserve">, </w:t>
+      </w:r>
+      <w:proofErr w:type="gramStart"/>
+      <w:r>
+        <w:rPr>
+          <w:sz w:val="18"/>
+          <w:szCs w:val="18"/>
+          <w:lang w:val="en-GB"/>
+        </w:rPr>
+        <w:t>master</w:t>
+      </w:r>
+      <w:proofErr w:type="gramEnd"/>
+      <w:r>
+        <w:rPr>
+          <w:sz w:val="18"/>
+          <w:szCs w:val="18"/>
+          <w:lang w:val="en-GB"/>
+        </w:rPr>
+        <w:t xml:space="preserve"> degree student in computer science and engineering</w:t>
       </w:r>
     </w:p>
     <w:p>
       <w:pPr>
         <w:rPr>
           <w:u w:val="single"/>
+          <w:lang w:val="en-GB"/>
         </w:rPr>
       </w:pPr>
     </w:p>
@@ -284,6 +534,7 @@
       <w:pPr>
         <w:rPr>
           <w:u w:val="single"/>
+          <w:lang w:val="en-GB"/>
         </w:rPr>
       </w:pPr>
     </w:p>
@@ -331,7 +582,7 @@
               <w:noProof/>
               <w:sz w:val="22"/>
               <w:szCs w:val="22"/>
-              <w:lang w:eastAsia="it-IT"/>
+              <w:lang w:val="en-GB" w:eastAsia="en-GB"/>
             </w:rPr>
           </w:pPr>
           <w:r>
@@ -343,13 +594,14 @@
           <w:r>
             <w:fldChar w:fldCharType="separate"/>
           </w:r>
-          <w:hyperlink w:anchor="_Toc506305789" w:history="1">
+          <w:hyperlink w:anchor="_Toc507439946" w:history="1">
             <w:r>
               <w:rPr>
                 <w:rStyle w:val="Collegamentoipertestuale"/>
                 <w:noProof/>
-              </w:rPr>
-              <w:t>1 – Overview</w:t>
+                <w:lang w:val="en-GB"/>
+              </w:rPr>
+              <w:t>1 – General Information</w:t>
             </w:r>
             <w:r>
               <w:rPr>
@@ -370,7 +622,163 @@
                 <w:noProof/>
                 <w:webHidden/>
               </w:rPr>
-              <w:instrText xml:space="preserve"> PAGEREF _Toc506305789 \h </w:instrText>
+              <w:instrText xml:space="preserve"> PAGEREF _Toc507439946 \h </w:instrText>
+            </w:r>
+            <w:r>
+              <w:rPr>
+                <w:noProof/>
+                <w:webHidden/>
+              </w:rPr>
+            </w:r>
+            <w:r>
+              <w:rPr>
+                <w:noProof/>
+                <w:webHidden/>
+              </w:rPr>
+              <w:fldChar w:fldCharType="separate"/>
+            </w:r>
+            <w:r>
+              <w:rPr>
+                <w:noProof/>
+                <w:webHidden/>
+              </w:rPr>
+              <w:t>3</w:t>
+            </w:r>
+            <w:r>
+              <w:rPr>
+                <w:noProof/>
+                <w:webHidden/>
+              </w:rPr>
+              <w:fldChar w:fldCharType="end"/>
+            </w:r>
+          </w:hyperlink>
+        </w:p>
+        <w:p>
+          <w:pPr>
+            <w:pStyle w:val="Sommario2"/>
+            <w:tabs>
+              <w:tab w:val="left" w:pos="880"/>
+              <w:tab w:val="right" w:leader="dot" w:pos="9628"/>
+            </w:tabs>
+            <w:rPr>
+              <w:rFonts w:cstheme="minorBidi"/>
+              <w:noProof/>
+              <w:lang w:val="en-GB" w:eastAsia="en-GB"/>
+            </w:rPr>
+          </w:pPr>
+          <w:hyperlink w:anchor="_Toc507439947" w:history="1">
+            <w:r>
+              <w:rPr>
+                <w:rStyle w:val="Collegamentoipertestuale"/>
+                <w:noProof/>
+              </w:rPr>
+              <w:t>1.1</w:t>
+            </w:r>
+            <w:r>
+              <w:rPr>
+                <w:rStyle w:val="Collegamentoipertestuale"/>
+                <w:noProof/>
+              </w:rPr>
+              <w:t xml:space="preserve"> </w:t>
+            </w:r>
+            <w:r>
+              <w:rPr>
+                <w:rStyle w:val="Collegamentoipertestuale"/>
+                <w:noProof/>
+              </w:rPr>
+              <w:t>– Overview</w:t>
+            </w:r>
+            <w:r>
+              <w:rPr>
+                <w:noProof/>
+                <w:webHidden/>
+              </w:rPr>
+              <w:tab/>
+            </w:r>
+            <w:r>
+              <w:rPr>
+                <w:noProof/>
+                <w:webHidden/>
+              </w:rPr>
+              <w:fldChar w:fldCharType="begin"/>
+            </w:r>
+            <w:r>
+              <w:rPr>
+                <w:noProof/>
+                <w:webHidden/>
+              </w:rPr>
+              <w:instrText xml:space="preserve"> PAGEREF _Toc507439947 \h </w:instrText>
+            </w:r>
+            <w:r>
+              <w:rPr>
+                <w:noProof/>
+                <w:webHidden/>
+              </w:rPr>
+            </w:r>
+            <w:r>
+              <w:rPr>
+                <w:noProof/>
+                <w:webHidden/>
+              </w:rPr>
+              <w:fldChar w:fldCharType="separate"/>
+            </w:r>
+            <w:r>
+              <w:rPr>
+                <w:noProof/>
+                <w:webHidden/>
+              </w:rPr>
+              <w:t>3</w:t>
+            </w:r>
+            <w:r>
+              <w:rPr>
+                <w:noProof/>
+                <w:webHidden/>
+              </w:rPr>
+              <w:fldChar w:fldCharType="end"/>
+            </w:r>
+          </w:hyperlink>
+        </w:p>
+        <w:p>
+          <w:pPr>
+            <w:pStyle w:val="Sommario2"/>
+            <w:tabs>
+              <w:tab w:val="right" w:leader="dot" w:pos="9628"/>
+            </w:tabs>
+            <w:rPr>
+              <w:rFonts w:cstheme="minorBidi"/>
+              <w:noProof/>
+              <w:lang w:val="en-GB" w:eastAsia="en-GB"/>
+            </w:rPr>
+          </w:pPr>
+          <w:hyperlink w:anchor="_Toc507439948" w:history="1">
+            <w:r>
+              <w:rPr>
+                <w:rStyle w:val="Collegamentoipertestuale"/>
+                <w:noProof/>
+                <w:lang w:val="en-GB"/>
+              </w:rPr>
+              <w:t>1.2 – Package’s Component</w:t>
+            </w:r>
+            <w:r>
+              <w:rPr>
+                <w:noProof/>
+                <w:webHidden/>
+              </w:rPr>
+              <w:tab/>
+            </w:r>
+            <w:r>
+              <w:rPr>
+                <w:noProof/>
+                <w:webHidden/>
+              </w:rPr>
+              <w:fldChar w:fldCharType="begin"/>
+            </w:r>
+            <w:r>
+              <w:rPr>
+                <w:noProof/>
+                <w:webHidden/>
+              </w:rPr>
+              <w:instrText xml:space="preserve"> PAGEREF _Toc507439948 \h </w:instrText>
             </w:r>
             <w:r>
               <w:rPr>
@@ -411,16 +819,17 @@
               <w:noProof/>
               <w:sz w:val="22"/>
               <w:szCs w:val="22"/>
-              <w:lang w:eastAsia="it-IT"/>
+              <w:lang w:val="en-GB" w:eastAsia="en-GB"/>
             </w:rPr>
           </w:pPr>
-          <w:hyperlink w:anchor="_Toc506305790" w:history="1">
+          <w:hyperlink w:anchor="_Toc507439949" w:history="1">
             <w:r>
               <w:rPr>
                 <w:rStyle w:val="Collegamentoipertestuale"/>
                 <w:noProof/>
-              </w:rPr>
-              <w:t>2 – Hermit Crab Usage</w:t>
+                <w:lang w:val="en-GB"/>
+              </w:rPr>
+              <w:t>2 – Hermit Crab Installation</w:t>
             </w:r>
             <w:r>
               <w:rPr>
@@ -441,7 +850,7 @@
                 <w:noProof/>
                 <w:webHidden/>
               </w:rPr>
-              <w:instrText xml:space="preserve"> PAGEREF _Toc506305790 \h </w:instrText>
+              <w:instrText xml:space="preserve"> PAGEREF _Toc507439949 \h </w:instrText>
             </w:r>
             <w:r>
               <w:rPr>
@@ -481,13 +890,15 @@
             <w:rPr>
               <w:rFonts w:cstheme="minorBidi"/>
               <w:noProof/>
+              <w:lang w:val="en-GB" w:eastAsia="en-GB"/>
             </w:rPr>
           </w:pPr>
-          <w:hyperlink w:anchor="_Toc506305791" w:history="1">
+          <w:hyperlink w:anchor="_Toc507439950" w:history="1">
             <w:r>
               <w:rPr>
                 <w:rStyle w:val="Collegamentoipertestuale"/>
                 <w:noProof/>
+                <w:lang w:val="en-GB"/>
               </w:rPr>
               <w:t>2.1 – Required Workspace</w:t>
             </w:r>
@@ -510,7 +921,7 @@
                 <w:noProof/>
                 <w:webHidden/>
               </w:rPr>
-              <w:instrText xml:space="preserve"> PAGEREF _Toc506305791 \h </w:instrText>
+              <w:instrText xml:space="preserve"> PAGEREF _Toc507439950 \h </w:instrText>
             </w:r>
             <w:r>
               <w:rPr>
@@ -550,15 +961,17 @@
             <w:rPr>
               <w:rFonts w:cstheme="minorBidi"/>
               <w:noProof/>
+              <w:lang w:val="en-GB" w:eastAsia="en-GB"/>
             </w:rPr>
           </w:pPr>
-          <w:hyperlink w:anchor="_Toc506305792" w:history="1">
+          <w:hyperlink w:anchor="_Toc507439951" w:history="1">
             <w:r>
               <w:rPr>
                 <w:rStyle w:val="Collegamentoipertestuale"/>
                 <w:noProof/>
-              </w:rPr>
-              <w:t>2.2 – Custom Menu and Hermit Crabs placement</w:t>
+                <w:lang w:val="en-GB"/>
+              </w:rPr>
+              <w:t>2.2 – Custom Menu and Hermit Crabs Installation</w:t>
             </w:r>
             <w:r>
               <w:rPr>
@@ -579,7 +992,7 @@
                 <w:noProof/>
                 <w:webHidden/>
               </w:rPr>
-              <w:instrText xml:space="preserve"> PAGEREF _Toc506305792 \h </w:instrText>
+              <w:instrText xml:space="preserve"> PAGEREF _Toc507439951 \h </w:instrText>
             </w:r>
             <w:r>
               <w:rPr>
@@ -619,13 +1032,15 @@
             <w:rPr>
               <w:rFonts w:cstheme="minorBidi"/>
               <w:noProof/>
+              <w:lang w:val="en-GB" w:eastAsia="en-GB"/>
             </w:rPr>
           </w:pPr>
-          <w:hyperlink w:anchor="_Toc506305793" w:history="1">
+          <w:hyperlink w:anchor="_Toc507439952" w:history="1">
             <w:r>
               <w:rPr>
                 <w:rStyle w:val="Collegamentoipertestuale"/>
                 <w:noProof/>
+                <w:lang w:val="en-GB"/>
               </w:rPr>
               <w:t>2.3 – Treasure Box</w:t>
             </w:r>
@@ -648,7 +1063,7 @@
                 <w:noProof/>
                 <w:webHidden/>
               </w:rPr>
-              <w:instrText xml:space="preserve"> PAGEREF _Toc506305793 \h </w:instrText>
+              <w:instrText xml:space="preserve"> PAGEREF _Toc507439952 \h </w:instrText>
             </w:r>
             <w:r>
               <w:rPr>
@@ -688,9 +1103,10 @@
             <w:rPr>
               <w:rFonts w:cstheme="minorBidi"/>
               <w:noProof/>
+              <w:lang w:val="en-GB" w:eastAsia="en-GB"/>
             </w:rPr>
           </w:pPr>
-          <w:hyperlink w:anchor="_Toc506305794" w:history="1">
+          <w:hyperlink w:anchor="_Toc507439953" w:history="1">
             <w:r>
               <w:rPr>
                 <w:rStyle w:val="Collegamentoipertestuale"/>
@@ -717,7 +1133,7 @@
                 <w:noProof/>
                 <w:webHidden/>
               </w:rPr>
-              <w:instrText xml:space="preserve"> PAGEREF _Toc506305794 \h </w:instrText>
+              <w:instrText xml:space="preserve"> PAGEREF _Toc507439953 \h </w:instrText>
             </w:r>
             <w:r>
               <w:rPr>
@@ -757,13 +1173,15 @@
             <w:rPr>
               <w:rFonts w:cstheme="minorBidi"/>
               <w:noProof/>
+              <w:lang w:val="en-GB" w:eastAsia="en-GB"/>
             </w:rPr>
           </w:pPr>
-          <w:hyperlink w:anchor="_Toc506305795" w:history="1">
+          <w:hyperlink w:anchor="_Toc507439954" w:history="1">
             <w:r>
               <w:rPr>
                 <w:rStyle w:val="Collegamentoipertestuale"/>
                 <w:noProof/>
+                <w:lang w:val="en-GB"/>
               </w:rPr>
               <w:t>2.5 – Usage</w:t>
             </w:r>
@@ -786,7 +1204,7 @@
                 <w:noProof/>
                 <w:webHidden/>
               </w:rPr>
-              <w:instrText xml:space="preserve"> PAGEREF _Toc506305795 \h </w:instrText>
+              <w:instrText xml:space="preserve"> PAGEREF _Toc507439954 \h </w:instrText>
             </w:r>
             <w:r>
               <w:rPr>
@@ -826,13 +1244,15 @@
             <w:rPr>
               <w:rFonts w:cstheme="minorBidi"/>
               <w:noProof/>
+              <w:lang w:val="en-GB" w:eastAsia="en-GB"/>
             </w:rPr>
           </w:pPr>
-          <w:hyperlink w:anchor="_Toc506305796" w:history="1">
+          <w:hyperlink w:anchor="_Toc507439955" w:history="1">
             <w:r>
               <w:rPr>
                 <w:rStyle w:val="Collegamentoipertestuale"/>
                 <w:noProof/>
+                <w:lang w:val="en-GB"/>
               </w:rPr>
               <w:t>2.6 – Enjoy</w:t>
             </w:r>
@@ -855,7 +1275,7 @@
                 <w:noProof/>
                 <w:webHidden/>
               </w:rPr>
-              <w:instrText xml:space="preserve"> PAGEREF _Toc506305796 \h </w:instrText>
+              <w:instrText xml:space="preserve"> PAGEREF _Toc507439955 \h </w:instrText>
             </w:r>
             <w:r>
               <w:rPr>
@@ -896,14 +1316,15 @@
               <w:noProof/>
               <w:sz w:val="22"/>
               <w:szCs w:val="22"/>
-              <w:lang w:eastAsia="it-IT"/>
+              <w:lang w:val="en-GB" w:eastAsia="en-GB"/>
             </w:rPr>
           </w:pPr>
-          <w:hyperlink w:anchor="_Toc506305797" w:history="1">
+          <w:hyperlink w:anchor="_Toc507439956" w:history="1">
             <w:r>
               <w:rPr>
                 <w:rStyle w:val="Collegamentoipertestuale"/>
                 <w:noProof/>
+                <w:lang w:val="en-GB"/>
               </w:rPr>
               <w:t>3 – Components Replacement</w:t>
             </w:r>
@@ -926,7 +1347,7 @@
                 <w:noProof/>
                 <w:webHidden/>
               </w:rPr>
-              <w:instrText xml:space="preserve"> PAGEREF _Toc506305797 \h </w:instrText>
+              <w:instrText xml:space="preserve"> PAGEREF _Toc507439956 \h </w:instrText>
             </w:r>
             <w:r>
               <w:rPr>
@@ -966,13 +1387,15 @@
             <w:rPr>
               <w:rFonts w:cstheme="minorBidi"/>
               <w:noProof/>
+              <w:lang w:val="en-GB" w:eastAsia="en-GB"/>
             </w:rPr>
           </w:pPr>
-          <w:hyperlink w:anchor="_Toc506305798" w:history="1">
+          <w:hyperlink w:anchor="_Toc507439957" w:history="1">
             <w:r>
               <w:rPr>
                 <w:rStyle w:val="Collegamentoipertestuale"/>
                 <w:noProof/>
+                <w:lang w:val="en-GB"/>
               </w:rPr>
               <w:t>3.1 – Battery Replacement</w:t>
             </w:r>
@@ -995,7 +1418,7 @@
                 <w:noProof/>
                 <w:webHidden/>
               </w:rPr>
-              <w:instrText xml:space="preserve"> PAGEREF _Toc506305798 \h </w:instrText>
+              <w:instrText xml:space="preserve"> PAGEREF _Toc507439957 \h </w:instrText>
             </w:r>
             <w:r>
               <w:rPr>
@@ -1035,9 +1458,10 @@
             <w:rPr>
               <w:rFonts w:cstheme="minorBidi"/>
               <w:noProof/>
+              <w:lang w:val="en-GB" w:eastAsia="en-GB"/>
             </w:rPr>
           </w:pPr>
-          <w:hyperlink w:anchor="_Toc506305799" w:history="1">
+          <w:hyperlink w:anchor="_Toc507439958" w:history="1">
             <w:r>
               <w:rPr>
                 <w:rStyle w:val="Collegamentoipertestuale"/>
@@ -1064,7 +1488,7 @@
                 <w:noProof/>
                 <w:webHidden/>
               </w:rPr>
-              <w:instrText xml:space="preserve"> PAGEREF _Toc506305799 \h </w:instrText>
+              <w:instrText xml:space="preserve"> PAGEREF _Toc507439958 \h </w:instrText>
             </w:r>
             <w:r>
               <w:rPr>
@@ -1178,126 +1602,325 @@
     </w:p>
     <w:p>
       <w:pPr>
-        <w:rPr>
-          <w:u w:val="single"/>
-        </w:rPr>
-      </w:pPr>
-    </w:p>
-    <w:p>
-      <w:pPr>
-        <w:rPr>
-          <w:u w:val="single"/>
-        </w:rPr>
-      </w:pPr>
-    </w:p>
-    <w:p>
-      <w:pPr>
         <w:pStyle w:val="Titolo1"/>
-      </w:pPr>
-      <w:bookmarkStart w:id="0" w:name="_Toc506305789"/>
-      <w:r>
+        <w:rPr>
+          <w:lang w:val="en-GB"/>
+        </w:rPr>
+      </w:pPr>
+      <w:bookmarkStart w:id="0" w:name="_Toc507439946"/>
+      <w:r>
+        <w:rPr>
+          <w:lang w:val="en-GB"/>
+        </w:rPr>
         <w:lastRenderedPageBreak/>
         <w:t xml:space="preserve">1 – </w:t>
       </w:r>
+      <w:r>
+        <w:rPr>
+          <w:lang w:val="en-GB"/>
+        </w:rPr>
+        <w:t>General Information</w:t>
+      </w:r>
+      <w:bookmarkEnd w:id="0"/>
+    </w:p>
+    <w:p>
+      <w:pPr>
+        <w:pStyle w:val="Titolo2"/>
+        <w:numPr>
+          <w:ilvl w:val="1"/>
+          <w:numId w:val="6"/>
+        </w:numPr>
+      </w:pPr>
+      <w:bookmarkStart w:id="1" w:name="_Toc507439947"/>
+      <w:r>
+        <w:t>–</w:t>
+      </w:r>
+      <w:r>
+        <w:t xml:space="preserve"> </w:t>
+      </w:r>
       <w:proofErr w:type="spellStart"/>
       <w:r>
         <w:t>Overview</w:t>
       </w:r>
-      <w:bookmarkEnd w:id="0"/>
+      <w:bookmarkEnd w:id="1"/>
       <w:proofErr w:type="spellEnd"/>
     </w:p>
-    <w:p/>
-    <w:p>
-      <w:r>
-        <w:t xml:space="preserve">On </w:t>
-      </w:r>
-      <w:proofErr w:type="spellStart"/>
-      <w:r>
-        <w:t>this</w:t>
-      </w:r>
-      <w:proofErr w:type="spellEnd"/>
-      <w:r>
-        <w:t xml:space="preserve"> </w:t>
-      </w:r>
-      <w:proofErr w:type="spellStart"/>
-      <w:r>
-        <w:t>manual</w:t>
-      </w:r>
-      <w:proofErr w:type="spellEnd"/>
-      <w:r>
-        <w:t xml:space="preserve"> </w:t>
-      </w:r>
-      <w:proofErr w:type="spellStart"/>
-      <w:r>
-        <w:t>will</w:t>
-      </w:r>
-      <w:proofErr w:type="spellEnd"/>
-      <w:r>
-        <w:t xml:space="preserve"> be </w:t>
-      </w:r>
-      <w:proofErr w:type="spellStart"/>
-      <w:r>
-        <w:t>explained</w:t>
-      </w:r>
-      <w:proofErr w:type="spellEnd"/>
-      <w:r>
-        <w:t xml:space="preserve"> </w:t>
-      </w:r>
-      <w:proofErr w:type="spellStart"/>
-      <w:r>
-        <w:t>how</w:t>
-      </w:r>
-      <w:proofErr w:type="spellEnd"/>
-      <w:r>
-        <w:t xml:space="preserve"> to </w:t>
-      </w:r>
-      <w:proofErr w:type="spellStart"/>
-      <w:r>
-        <w:t>properly</w:t>
-      </w:r>
-      <w:proofErr w:type="spellEnd"/>
-      <w:r>
-        <w:t xml:space="preserve"> use </w:t>
-      </w:r>
-      <w:proofErr w:type="spellStart"/>
-      <w:r>
-        <w:t>yours</w:t>
-      </w:r>
-      <w:proofErr w:type="spellEnd"/>
-      <w:r>
-        <w:t xml:space="preserve"> </w:t>
-      </w:r>
-      <w:proofErr w:type="spellStart"/>
-      <w:r>
-        <w:t>Hermit</w:t>
-      </w:r>
-      <w:proofErr w:type="spellEnd"/>
-      <w:r>
-        <w:t xml:space="preserve"> </w:t>
-      </w:r>
-      <w:proofErr w:type="spellStart"/>
-      <w:r>
-        <w:t>Crab</w:t>
-      </w:r>
-      <w:proofErr w:type="spellEnd"/>
-      <w:r>
-        <w:t xml:space="preserve">. The package </w:t>
-      </w:r>
-      <w:proofErr w:type="spellStart"/>
-      <w:r>
+    <w:p>
+      <w:pPr>
+        <w:rPr>
+          <w:lang w:val="en-GB"/>
+        </w:rPr>
+      </w:pPr>
+      <w:r>
+        <w:rPr>
+          <w:lang w:val="en-GB"/>
+        </w:rPr>
+        <w:t>Hermit Crab</w:t>
+      </w:r>
+      <w:r>
+        <w:rPr>
+          <w:lang w:val="en-GB"/>
+        </w:rPr>
+        <w:t xml:space="preserve"> is a product composed of three </w:t>
+      </w:r>
+      <w:r>
+        <w:rPr>
+          <w:lang w:val="en-GB"/>
+        </w:rPr>
+        <w:t>robots</w:t>
+      </w:r>
+      <w:r>
+        <w:rPr>
+          <w:lang w:val="en-GB"/>
+        </w:rPr>
+        <w:t xml:space="preserve"> u</w:t>
+      </w:r>
+      <w:r>
+        <w:rPr>
+          <w:lang w:val="en-GB"/>
+        </w:rPr>
+        <w:t xml:space="preserve">sed </w:t>
+      </w:r>
+      <w:r>
+        <w:rPr>
+          <w:lang w:val="en-GB"/>
+        </w:rPr>
+        <w:t xml:space="preserve">in a restaurant to attract people. </w:t>
+      </w:r>
+      <w:r>
+        <w:rPr>
+          <w:lang w:val="en-GB"/>
+        </w:rPr>
+        <w:t xml:space="preserve">There will be two small Hermit Crabs that will move on a custom menu and a Treasure Box that will be placed close to the menu. </w:t>
+      </w:r>
+    </w:p>
+    <w:p>
+      <w:pPr>
+        <w:jc w:val="left"/>
+        <w:rPr>
+          <w:lang w:val="en-GB"/>
+        </w:rPr>
+      </w:pPr>
+      <w:r>
+        <w:rPr>
+          <w:lang w:val="en-GB"/>
+        </w:rPr>
+        <w:t>When there is no one in front of the restaurant the Hermit Crabs will run inside the custom menu, meanwhile the Treasure Box will periodically trigger a Bubble Gun.</w:t>
+      </w:r>
+    </w:p>
+    <w:p>
+      <w:pPr>
+        <w:rPr>
+          <w:lang w:val="en-GB"/>
+        </w:rPr>
+      </w:pPr>
+      <w:r>
+        <w:rPr>
+          <w:lang w:val="en-GB"/>
+        </w:rPr>
+        <w:t>Instead, when there is someone approaching the restaurant t</w:t>
+      </w:r>
+      <w:r>
+        <w:rPr>
+          <w:lang w:val="en-GB"/>
+        </w:rPr>
+        <w:t xml:space="preserve">he Treasure Box will perceive </w:t>
+      </w:r>
+      <w:r>
+        <w:rPr>
+          <w:lang w:val="en-GB"/>
+        </w:rPr>
+        <w:t>them</w:t>
+      </w:r>
+      <w:r>
+        <w:rPr>
+          <w:lang w:val="en-GB"/>
+        </w:rPr>
+        <w:t xml:space="preserve"> and will do the following operations:</w:t>
+      </w:r>
+    </w:p>
+    <w:p>
+      <w:pPr>
+        <w:pStyle w:val="Paragrafoelenco"/>
+        <w:numPr>
+          <w:ilvl w:val="0"/>
+          <w:numId w:val="7"/>
+        </w:numPr>
+        <w:rPr>
+          <w:lang w:val="en-GB"/>
+        </w:rPr>
+      </w:pPr>
+      <w:r>
+        <w:rPr>
+          <w:lang w:val="en-GB"/>
+        </w:rPr>
+        <w:t>Communicate with the Hermit Crabs and advise them that someone is approaching.</w:t>
+      </w:r>
+    </w:p>
+    <w:p>
+      <w:pPr>
+        <w:pStyle w:val="Paragrafoelenco"/>
+        <w:numPr>
+          <w:ilvl w:val="0"/>
+          <w:numId w:val="7"/>
+        </w:numPr>
+        <w:rPr>
+          <w:lang w:val="en-GB"/>
+        </w:rPr>
+      </w:pPr>
+      <w:r>
+        <w:rPr>
+          <w:lang w:val="en-GB"/>
+        </w:rPr>
+        <w:t>Invite the people to go inside the restaurant.</w:t>
+      </w:r>
+    </w:p>
+    <w:p>
+      <w:pPr>
+        <w:rPr>
+          <w:lang w:val="en-GB"/>
+        </w:rPr>
+      </w:pPr>
+      <w:r>
+        <w:rPr>
+          <w:lang w:val="en-GB"/>
+        </w:rPr>
+        <w:t>The Hermit Crabs instead will do the following operations when someone is approaching:</w:t>
+      </w:r>
+    </w:p>
+    <w:p>
+      <w:pPr>
+        <w:pStyle w:val="Paragrafoelenco"/>
+        <w:numPr>
+          <w:ilvl w:val="0"/>
+          <w:numId w:val="8"/>
+        </w:numPr>
+        <w:jc w:val="left"/>
+        <w:rPr>
+          <w:lang w:val="en-GB"/>
+        </w:rPr>
+      </w:pPr>
+      <w:r>
+        <w:rPr>
+          <w:lang w:val="en-GB"/>
+        </w:rPr>
+        <w:t>They will become afraid.</w:t>
+      </w:r>
+    </w:p>
+    <w:p>
+      <w:pPr>
+        <w:pStyle w:val="Paragrafoelenco"/>
+        <w:numPr>
+          <w:ilvl w:val="0"/>
+          <w:numId w:val="8"/>
+        </w:numPr>
+        <w:jc w:val="left"/>
+        <w:rPr>
+          <w:lang w:val="en-GB"/>
+        </w:rPr>
+      </w:pPr>
+      <w:r>
+        <w:rPr>
+          <w:lang w:val="en-GB"/>
+        </w:rPr>
+        <w:t>They will run to the border of the menu.</w:t>
+      </w:r>
+    </w:p>
+    <w:p>
+      <w:pPr>
+        <w:pStyle w:val="Paragrafoelenco"/>
+        <w:numPr>
+          <w:ilvl w:val="0"/>
+          <w:numId w:val="8"/>
+        </w:numPr>
+        <w:jc w:val="left"/>
+        <w:rPr>
+          <w:lang w:val="en-GB"/>
+        </w:rPr>
+      </w:pPr>
+      <w:r>
+        <w:rPr>
+          <w:lang w:val="en-GB"/>
+        </w:rPr>
+        <w:t>They will close their eyes and their shells.</w:t>
+      </w:r>
+    </w:p>
+    <w:p>
+      <w:pPr>
+        <w:pStyle w:val="Paragrafoelenco"/>
+        <w:numPr>
+          <w:ilvl w:val="0"/>
+          <w:numId w:val="8"/>
+        </w:numPr>
+        <w:jc w:val="left"/>
+        <w:rPr>
+          <w:lang w:val="en-GB"/>
+        </w:rPr>
+      </w:pPr>
+      <w:r>
+        <w:rPr>
+          <w:lang w:val="en-GB"/>
+        </w:rPr>
+        <w:t>After few seconds they will move on the border of the menu.</w:t>
+      </w:r>
+    </w:p>
+    <w:p>
+      <w:pPr>
+        <w:pStyle w:val="Titolo2"/>
+        <w:rPr>
+          <w:lang w:val="en-GB"/>
+        </w:rPr>
+      </w:pPr>
+      <w:bookmarkStart w:id="2" w:name="_Toc507439948"/>
+      <w:r>
+        <w:rPr>
+          <w:lang w:val="en-GB"/>
+        </w:rPr>
+        <w:t>1.</w:t>
+      </w:r>
+      <w:r>
+        <w:rPr>
+          <w:lang w:val="en-GB"/>
+        </w:rPr>
+        <w:t>2</w:t>
+      </w:r>
+      <w:r>
+        <w:rPr>
+          <w:lang w:val="en-GB"/>
+        </w:rPr>
+        <w:t xml:space="preserve"> – Package’s Component</w:t>
+      </w:r>
+      <w:bookmarkEnd w:id="2"/>
+    </w:p>
+    <w:p>
+      <w:pPr>
+        <w:rPr>
+          <w:lang w:val="en-GB"/>
+        </w:rPr>
+      </w:pPr>
+      <w:r>
+        <w:rPr>
+          <w:lang w:val="en-GB"/>
+        </w:rPr>
+        <w:t xml:space="preserve">On this manual will be explained how to properly use yours Hermit Crab. </w:t>
+      </w:r>
+      <w:r>
+        <w:rPr>
+          <w:lang w:val="en-GB"/>
+        </w:rPr>
+        <w:t xml:space="preserve">The package </w:t>
+      </w:r>
+      <w:r>
+        <w:rPr>
+          <w:lang w:val="en-GB"/>
+        </w:rPr>
         <w:t>is</w:t>
       </w:r>
-      <w:proofErr w:type="spellEnd"/>
-      <w:r>
-        <w:t xml:space="preserve"> </w:t>
-      </w:r>
-      <w:proofErr w:type="spellStart"/>
-      <w:r>
-        <w:t>composed</w:t>
-      </w:r>
-      <w:proofErr w:type="spellEnd"/>
-      <w:r>
-        <w:t xml:space="preserve"> of:</w:t>
+      <w:r>
+        <w:rPr>
+          <w:lang w:val="en-GB"/>
+        </w:rPr>
+        <w:t xml:space="preserve"> composed of:</w:t>
       </w:r>
     </w:p>
     <w:p>
@@ -1473,41 +2096,285 @@
     <w:p/>
     <w:p/>
     <w:p/>
-    <w:p/>
-    <w:p/>
-    <w:p/>
-    <w:p/>
-    <w:p/>
-    <w:p/>
-    <w:p/>
+    <w:p>
+      <w:bookmarkStart w:id="3" w:name="_GoBack"/>
+      <w:bookmarkEnd w:id="3"/>
+    </w:p>
     <w:p>
       <w:pPr>
         <w:pStyle w:val="Titolo1"/>
         <w:rPr>
-          <w:smallCaps w:val="0"/>
-          <w:spacing w:val="0"/>
-          <w:sz w:val="20"/>
-          <w:szCs w:val="20"/>
-        </w:rPr>
-      </w:pPr>
-    </w:p>
-    <w:p/>
-    <w:p/>
-    <w:p/>
-    <w:p/>
-    <w:p/>
-    <w:p>
-      <w:pPr>
-        <w:pStyle w:val="Titolo1"/>
-      </w:pPr>
-      <w:bookmarkStart w:id="1" w:name="_Toc506305790"/>
-      <w:r>
+          <w:lang w:val="en-GB"/>
+        </w:rPr>
+      </w:pPr>
+      <w:bookmarkStart w:id="4" w:name="_Toc507439949"/>
+      <w:r>
+        <w:rPr>
+          <w:lang w:val="en-GB"/>
+        </w:rPr>
         <w:lastRenderedPageBreak/>
         <w:t xml:space="preserve">2 – </w:t>
       </w:r>
+      <w:r>
+        <w:rPr>
+          <w:lang w:val="en-GB"/>
+        </w:rPr>
+        <w:t xml:space="preserve">Hermit Crab </w:t>
+      </w:r>
+      <w:r>
+        <w:rPr>
+          <w:lang w:val="en-GB"/>
+        </w:rPr>
+        <w:t>Installation</w:t>
+      </w:r>
+      <w:bookmarkEnd w:id="4"/>
+    </w:p>
+    <w:p>
+      <w:pPr>
+        <w:pStyle w:val="Titolo2"/>
+        <w:rPr>
+          <w:lang w:val="en-GB"/>
+        </w:rPr>
+      </w:pPr>
+      <w:bookmarkStart w:id="5" w:name="_Toc507439950"/>
+      <w:r>
+        <w:rPr>
+          <w:lang w:val="en-GB"/>
+        </w:rPr>
+        <w:t>2.1 – Required Workspace</w:t>
+      </w:r>
+      <w:bookmarkEnd w:id="5"/>
+    </w:p>
+    <w:p>
+      <w:pPr>
+        <w:rPr>
+          <w:lang w:val="en-GB"/>
+        </w:rPr>
+      </w:pPr>
+      <w:r>
+        <w:rPr>
+          <w:lang w:val="en-GB"/>
+        </w:rPr>
+        <w:t>To</w:t>
+      </w:r>
+      <w:r>
+        <w:rPr>
+          <w:lang w:val="en-GB"/>
+        </w:rPr>
+        <w:t xml:space="preserve"> properly use </w:t>
+      </w:r>
+      <w:r>
+        <w:rPr>
+          <w:lang w:val="en-GB"/>
+        </w:rPr>
+        <w:t>the</w:t>
+      </w:r>
+      <w:r>
+        <w:rPr>
+          <w:lang w:val="en-GB"/>
+        </w:rPr>
+        <w:t xml:space="preserve"> Hermit Crab </w:t>
+      </w:r>
+      <w:r>
+        <w:rPr>
+          <w:lang w:val="en-GB"/>
+        </w:rPr>
+        <w:t>product,</w:t>
+      </w:r>
+      <w:r>
+        <w:rPr>
+          <w:lang w:val="en-GB"/>
+        </w:rPr>
+        <w:t xml:space="preserve"> you will need a tabl</w:t>
+      </w:r>
+      <w:r>
+        <w:rPr>
+          <w:lang w:val="en-GB"/>
+        </w:rPr>
+        <w:t>e that is at least 1x1 m</w:t>
+      </w:r>
+      <w:r>
+        <w:rPr>
+          <w:lang w:val="en-GB"/>
+        </w:rPr>
+        <w:t>.</w:t>
+      </w:r>
+    </w:p>
+    <w:p>
+      <w:pPr>
+        <w:pStyle w:val="Titolo2"/>
+        <w:rPr>
+          <w:lang w:val="en-GB"/>
+        </w:rPr>
+      </w:pPr>
+      <w:bookmarkStart w:id="6" w:name="_Toc507439951"/>
+      <w:r>
+        <w:rPr>
+          <w:lang w:val="en-GB"/>
+        </w:rPr>
+        <w:t xml:space="preserve">2.2 </w:t>
+      </w:r>
+      <w:r>
+        <w:rPr>
+          <w:lang w:val="en-GB"/>
+        </w:rPr>
+        <w:t xml:space="preserve">– Custom Menu and Hermit Crabs </w:t>
+      </w:r>
+      <w:r>
+        <w:rPr>
+          <w:lang w:val="en-GB"/>
+        </w:rPr>
+        <w:t>Installation</w:t>
+      </w:r>
+      <w:bookmarkEnd w:id="6"/>
+    </w:p>
+    <w:p>
+      <w:pPr>
+        <w:rPr>
+          <w:lang w:val="en-GB"/>
+        </w:rPr>
+      </w:pPr>
+      <w:r>
+        <w:rPr>
+          <w:lang w:val="en-GB"/>
+        </w:rPr>
+        <w:t>The custom menu must be</w:t>
+      </w:r>
+      <w:r>
+        <w:rPr>
+          <w:lang w:val="en-GB"/>
+        </w:rPr>
+        <w:t xml:space="preserve"> on the table</w:t>
+      </w:r>
+      <w:r>
+        <w:rPr>
+          <w:lang w:val="en-GB"/>
+        </w:rPr>
+        <w:t xml:space="preserve"> </w:t>
+      </w:r>
+      <w:r>
+        <w:rPr>
+          <w:lang w:val="en-GB"/>
+        </w:rPr>
+        <w:t xml:space="preserve">unfolded, </w:t>
+      </w:r>
+      <w:r>
+        <w:rPr>
+          <w:lang w:val="en-GB"/>
+        </w:rPr>
+        <w:t xml:space="preserve">with the white part on top. The Hermit Crabs must be put on </w:t>
+      </w:r>
+      <w:r>
+        <w:rPr>
+          <w:lang w:val="en-GB"/>
+        </w:rPr>
+        <w:t>the</w:t>
+      </w:r>
+      <w:r>
+        <w:rPr>
+          <w:lang w:val="en-GB"/>
+        </w:rPr>
+        <w:t xml:space="preserve"> </w:t>
+      </w:r>
+      <w:r>
+        <w:rPr>
+          <w:lang w:val="en-GB"/>
+        </w:rPr>
+        <w:t>white</w:t>
+      </w:r>
+      <w:r>
+        <w:rPr>
+          <w:lang w:val="en-GB"/>
+        </w:rPr>
+        <w:t xml:space="preserve"> part of the menu.</w:t>
+      </w:r>
+    </w:p>
+    <w:p>
+      <w:pPr>
+        <w:pStyle w:val="Titolo2"/>
+        <w:rPr>
+          <w:lang w:val="en-GB"/>
+        </w:rPr>
+      </w:pPr>
+      <w:bookmarkStart w:id="7" w:name="_Toc507439952"/>
+      <w:r>
+        <w:rPr>
+          <w:lang w:val="en-GB"/>
+        </w:rPr>
+        <w:t xml:space="preserve">2.3 </w:t>
+      </w:r>
+      <w:r>
+        <w:rPr>
+          <w:lang w:val="en-GB"/>
+        </w:rPr>
+        <w:t>–</w:t>
+      </w:r>
+      <w:r>
+        <w:rPr>
+          <w:lang w:val="en-GB"/>
+        </w:rPr>
+        <w:t xml:space="preserve"> </w:t>
+      </w:r>
+      <w:r>
+        <w:rPr>
+          <w:lang w:val="en-GB"/>
+        </w:rPr>
+        <w:t>Treasure Box</w:t>
+      </w:r>
+      <w:bookmarkEnd w:id="7"/>
+    </w:p>
+    <w:p>
+      <w:r>
+        <w:rPr>
+          <w:lang w:val="en-GB"/>
+        </w:rPr>
+        <w:t>The Treasure Box must be put next to the menu, with the front side directed to the area where the people w</w:t>
+      </w:r>
+      <w:r>
+        <w:rPr>
+          <w:lang w:val="en-GB"/>
+        </w:rPr>
+        <w:t>ill</w:t>
+      </w:r>
+      <w:r>
+        <w:rPr>
+          <w:lang w:val="en-GB"/>
+        </w:rPr>
+        <w:t xml:space="preserve"> walk. The Box must be closed to a power point </w:t>
+      </w:r>
+      <w:r>
+        <w:rPr>
+          <w:lang w:val="en-GB"/>
+        </w:rPr>
+        <w:t>to</w:t>
+      </w:r>
+      <w:r>
+        <w:rPr>
+          <w:lang w:val="en-GB"/>
+        </w:rPr>
+        <w:t xml:space="preserve"> </w:t>
+      </w:r>
+      <w:r>
+        <w:rPr>
+          <w:lang w:val="en-GB"/>
+        </w:rPr>
+        <w:t>supply</w:t>
+      </w:r>
+      <w:r>
+        <w:rPr>
+          <w:lang w:val="en-GB"/>
+        </w:rPr>
+        <w:t xml:space="preserve"> it.</w:t>
+      </w:r>
+      <w:r>
+        <w:rPr>
+          <w:lang w:val="en-GB"/>
+        </w:rPr>
+        <w:t xml:space="preserve"> </w:t>
+      </w:r>
       <w:proofErr w:type="spellStart"/>
       <w:r>
-        <w:t>Hermit</w:t>
+        <w:t>Then</w:t>
       </w:r>
       <w:proofErr w:type="spellEnd"/>
       <w:r>
@@ -1515,1009 +2382,447 @@
       </w:r>
       <w:proofErr w:type="spellStart"/>
       <w:r>
-        <w:t>Crab</w:t>
+        <w:t>connect</w:t>
       </w:r>
       <w:proofErr w:type="spellEnd"/>
       <w:r>
+        <w:t xml:space="preserve"> the plug.</w:t>
+      </w:r>
+    </w:p>
+    <w:p>
+      <w:pPr>
+        <w:pStyle w:val="Titolo2"/>
+      </w:pPr>
+      <w:bookmarkStart w:id="8" w:name="_Toc507439953"/>
+      <w:r>
+        <w:t>2.4</w:t>
+      </w:r>
+      <w:r>
         <w:t xml:space="preserve"> </w:t>
       </w:r>
-      <w:proofErr w:type="spellStart"/>
-      <w:r>
-        <w:t>Usage</w:t>
-      </w:r>
-      <w:bookmarkEnd w:id="1"/>
-      <w:proofErr w:type="spellEnd"/>
+      <w:r>
+        <w:t>–</w:t>
+      </w:r>
+      <w:r>
+        <w:t xml:space="preserve"> </w:t>
+      </w:r>
+      <w:r>
+        <w:t xml:space="preserve">Shell </w:t>
+      </w:r>
+      <w:bookmarkEnd w:id="8"/>
+      <w:r>
+        <w:t>Installation</w:t>
+      </w:r>
+    </w:p>
+    <w:p>
+      <w:pPr>
+        <w:rPr>
+          <w:lang w:val="en-GB"/>
+        </w:rPr>
+      </w:pPr>
+      <w:r>
+        <w:rPr>
+          <w:lang w:val="en-GB"/>
+        </w:rPr>
+        <w:t xml:space="preserve">The shell must be put on top of the Hermit Crab “cage” with the </w:t>
+      </w:r>
+      <w:r>
+        <w:rPr>
+          <w:lang w:val="en-GB"/>
+        </w:rPr>
+        <w:t>bigger</w:t>
+      </w:r>
+      <w:r>
+        <w:rPr>
+          <w:lang w:val="en-GB"/>
+        </w:rPr>
+        <w:t xml:space="preserve"> part on the </w:t>
+      </w:r>
+      <w:r>
+        <w:rPr>
+          <w:lang w:val="en-GB"/>
+        </w:rPr>
+        <w:t>front</w:t>
+      </w:r>
+      <w:r>
+        <w:rPr>
+          <w:lang w:val="en-GB"/>
+        </w:rPr>
+        <w:t xml:space="preserve"> of the </w:t>
+      </w:r>
+      <w:r>
+        <w:rPr>
+          <w:lang w:val="en-GB"/>
+        </w:rPr>
+        <w:t>hermit (</w:t>
+      </w:r>
+      <w:r>
+        <w:rPr>
+          <w:lang w:val="en-GB"/>
+        </w:rPr>
+        <w:t>see the image)</w:t>
+      </w:r>
+      <w:r>
+        <w:rPr>
+          <w:lang w:val="en-GB"/>
+        </w:rPr>
+        <w:t>. Then you must delicately push the shell down until it will be fixed with the cage.</w:t>
+      </w:r>
+    </w:p>
+    <w:p>
+      <w:pPr>
+        <w:rPr>
+          <w:lang w:val="en-GB"/>
+        </w:rPr>
+      </w:pPr>
+      <w:r>
+        <w:rPr>
+          <w:lang w:val="en-GB"/>
+        </w:rPr>
+        <w:t>SOME IMAGEs</w:t>
+      </w:r>
     </w:p>
     <w:p>
       <w:pPr>
         <w:pStyle w:val="Titolo2"/>
-      </w:pPr>
-      <w:bookmarkStart w:id="2" w:name="_Toc506305791"/>
-      <w:r>
-        <w:t xml:space="preserve">2.1 – </w:t>
-      </w:r>
-      <w:proofErr w:type="spellStart"/>
-      <w:r>
-        <w:t>Required</w:t>
-      </w:r>
-      <w:proofErr w:type="spellEnd"/>
-      <w:r>
-        <w:t xml:space="preserve"> Workspace</w:t>
-      </w:r>
-      <w:bookmarkEnd w:id="2"/>
-    </w:p>
-    <w:p>
-      <w:r>
-        <w:t xml:space="preserve">In </w:t>
-      </w:r>
-      <w:proofErr w:type="spellStart"/>
-      <w:r>
-        <w:t>order</w:t>
-      </w:r>
-      <w:proofErr w:type="spellEnd"/>
-      <w:r>
-        <w:t xml:space="preserve"> to </w:t>
-      </w:r>
-      <w:proofErr w:type="spellStart"/>
-      <w:r>
-        <w:t>properly</w:t>
-      </w:r>
-      <w:proofErr w:type="spellEnd"/>
-      <w:r>
-        <w:t xml:space="preserve"> use </w:t>
-      </w:r>
-      <w:r>
-        <w:t>the</w:t>
-      </w:r>
-      <w:r>
-        <w:t xml:space="preserve"> </w:t>
-      </w:r>
-      <w:proofErr w:type="spellStart"/>
-      <w:r>
-        <w:t>Hermit</w:t>
-      </w:r>
-      <w:proofErr w:type="spellEnd"/>
-      <w:r>
-        <w:t xml:space="preserve"> </w:t>
-      </w:r>
-      <w:proofErr w:type="spellStart"/>
-      <w:r>
-        <w:t>Crab</w:t>
-      </w:r>
-      <w:proofErr w:type="spellEnd"/>
-      <w:r>
-        <w:t xml:space="preserve"> product </w:t>
-      </w:r>
-      <w:proofErr w:type="spellStart"/>
-      <w:r>
-        <w:t>you</w:t>
-      </w:r>
-      <w:proofErr w:type="spellEnd"/>
-      <w:r>
-        <w:t xml:space="preserve"> </w:t>
-      </w:r>
-      <w:proofErr w:type="spellStart"/>
-      <w:r>
-        <w:t>will</w:t>
-      </w:r>
-      <w:proofErr w:type="spellEnd"/>
-      <w:r>
-        <w:t xml:space="preserve"> </w:t>
-      </w:r>
-      <w:proofErr w:type="spellStart"/>
-      <w:r>
-        <w:t>need</w:t>
-      </w:r>
-      <w:proofErr w:type="spellEnd"/>
-      <w:r>
-        <w:t xml:space="preserve"> a </w:t>
-      </w:r>
-      <w:proofErr w:type="spellStart"/>
-      <w:r>
-        <w:t>tabl</w:t>
-      </w:r>
-      <w:r>
+        <w:rPr>
+          <w:lang w:val="en-GB"/>
+        </w:rPr>
+      </w:pPr>
+      <w:bookmarkStart w:id="9" w:name="_Toc507439954"/>
+      <w:r>
+        <w:rPr>
+          <w:lang w:val="en-GB"/>
+        </w:rPr>
+        <w:t>2.5 – Usage</w:t>
+      </w:r>
+      <w:bookmarkEnd w:id="9"/>
+    </w:p>
+    <w:p>
+      <w:pPr>
+        <w:rPr>
+          <w:lang w:val="en-GB"/>
+        </w:rPr>
+      </w:pPr>
+      <w:r>
+        <w:rPr>
+          <w:lang w:val="en-GB"/>
+        </w:rPr>
+        <w:t>To</w:t>
+      </w:r>
+      <w:r>
+        <w:rPr>
+          <w:lang w:val="en-GB"/>
+        </w:rPr>
+        <w:t xml:space="preserve"> make the Hermit Crab work, you </w:t>
+      </w:r>
+      <w:r>
+        <w:rPr>
+          <w:lang w:val="en-GB"/>
+        </w:rPr>
+        <w:t>must</w:t>
+      </w:r>
+      <w:r>
+        <w:rPr>
+          <w:lang w:val="en-GB"/>
+        </w:rPr>
+        <w:t xml:space="preserve"> turn them </w:t>
+      </w:r>
+      <w:r>
+        <w:rPr>
+          <w:lang w:val="en-GB"/>
+        </w:rPr>
+        <w:t xml:space="preserve">on by </w:t>
+      </w:r>
+      <w:r>
+        <w:rPr>
+          <w:lang w:val="en-GB"/>
+        </w:rPr>
+        <w:t xml:space="preserve">moving the switch placed on the bottom of them to On. Then you to press the button of the Treasure Box placed on the back of it to </w:t>
+      </w:r>
+      <w:r>
+        <w:rPr>
+          <w:lang w:val="en-GB"/>
+        </w:rPr>
+        <w:t>O</w:t>
+      </w:r>
+      <w:r>
+        <w:rPr>
+          <w:lang w:val="en-GB"/>
+        </w:rPr>
+        <w:t>n.</w:t>
+      </w:r>
+    </w:p>
+    <w:p>
+      <w:pPr>
+        <w:pStyle w:val="Titolo2"/>
+        <w:rPr>
+          <w:lang w:val="en-GB"/>
+        </w:rPr>
+      </w:pPr>
+      <w:bookmarkStart w:id="10" w:name="_Toc507439955"/>
+      <w:r>
+        <w:rPr>
+          <w:lang w:val="en-GB"/>
+        </w:rPr>
+        <w:t>2.6 – Enjoy</w:t>
+      </w:r>
+      <w:bookmarkEnd w:id="10"/>
+    </w:p>
+    <w:p>
+      <w:pPr>
+        <w:rPr>
+          <w:lang w:val="en-GB"/>
+        </w:rPr>
+      </w:pPr>
+      <w:r>
+        <w:rPr>
+          <w:lang w:val="en-GB"/>
+        </w:rPr>
+        <w:t xml:space="preserve">Now you have </w:t>
+      </w:r>
+      <w:r>
+        <w:rPr>
+          <w:lang w:val="en-GB"/>
+        </w:rPr>
+        <w:t>successfully</w:t>
+      </w:r>
+      <w:r>
+        <w:rPr>
+          <w:lang w:val="en-GB"/>
+        </w:rPr>
+        <w:t xml:space="preserve"> installed yours Hermit Crab Product. Well Done!</w:t>
+      </w:r>
+    </w:p>
+    <w:p>
+      <w:pPr>
+        <w:rPr>
+          <w:lang w:val="en-GB"/>
+        </w:rPr>
+      </w:pPr>
+    </w:p>
+    <w:p>
+      <w:pPr>
+        <w:rPr>
+          <w:lang w:val="en-GB"/>
+        </w:rPr>
+      </w:pPr>
+    </w:p>
+    <w:p>
+      <w:pPr>
+        <w:rPr>
+          <w:lang w:val="en-GB"/>
+        </w:rPr>
+      </w:pPr>
+    </w:p>
+    <w:p>
+      <w:pPr>
+        <w:rPr>
+          <w:lang w:val="en-GB"/>
+        </w:rPr>
+      </w:pPr>
+    </w:p>
+    <w:p>
+      <w:pPr>
+        <w:rPr>
+          <w:lang w:val="en-GB"/>
+        </w:rPr>
+      </w:pPr>
+    </w:p>
+    <w:p>
+      <w:pPr>
+        <w:rPr>
+          <w:lang w:val="en-GB"/>
+        </w:rPr>
+      </w:pPr>
+    </w:p>
+    <w:p>
+      <w:pPr>
+        <w:rPr>
+          <w:lang w:val="en-GB"/>
+        </w:rPr>
+      </w:pPr>
+    </w:p>
+    <w:p>
+      <w:pPr>
+        <w:rPr>
+          <w:lang w:val="en-GB"/>
+        </w:rPr>
+      </w:pPr>
+    </w:p>
+    <w:p>
+      <w:pPr>
+        <w:rPr>
+          <w:lang w:val="en-GB"/>
+        </w:rPr>
+      </w:pPr>
+    </w:p>
+    <w:p>
+      <w:pPr>
+        <w:rPr>
+          <w:lang w:val="en-GB"/>
+        </w:rPr>
+      </w:pPr>
+    </w:p>
+    <w:p>
+      <w:pPr>
+        <w:rPr>
+          <w:lang w:val="en-GB"/>
+        </w:rPr>
+      </w:pPr>
+    </w:p>
+    <w:p>
+      <w:pPr>
+        <w:rPr>
+          <w:lang w:val="en-GB"/>
+        </w:rPr>
+      </w:pPr>
+    </w:p>
+    <w:p>
+      <w:pPr>
+        <w:rPr>
+          <w:lang w:val="en-GB"/>
+        </w:rPr>
+      </w:pPr>
+    </w:p>
+    <w:p>
+      <w:pPr>
+        <w:rPr>
+          <w:lang w:val="en-GB"/>
+        </w:rPr>
+      </w:pPr>
+    </w:p>
+    <w:p>
+      <w:pPr>
+        <w:pStyle w:val="Titolo1"/>
+        <w:rPr>
+          <w:lang w:val="en-GB"/>
+        </w:rPr>
+      </w:pPr>
+      <w:bookmarkStart w:id="11" w:name="_Toc507439956"/>
+      <w:r>
+        <w:rPr>
+          <w:lang w:val="en-GB"/>
+        </w:rPr>
+        <w:lastRenderedPageBreak/>
+        <w:t>3 – Components Replacement</w:t>
+      </w:r>
+      <w:bookmarkEnd w:id="11"/>
+    </w:p>
+    <w:p>
+      <w:pPr>
+        <w:pStyle w:val="Titolo2"/>
+        <w:rPr>
+          <w:lang w:val="en-GB"/>
+        </w:rPr>
+      </w:pPr>
+      <w:bookmarkStart w:id="12" w:name="_Toc507439957"/>
+      <w:r>
+        <w:rPr>
+          <w:lang w:val="en-GB"/>
+        </w:rPr>
+        <w:t>3.1 – Battery Replacement</w:t>
+      </w:r>
+      <w:bookmarkEnd w:id="12"/>
+    </w:p>
+    <w:p>
+      <w:pPr>
+        <w:rPr>
+          <w:lang w:val="en-GB"/>
+        </w:rPr>
+      </w:pPr>
+      <w:proofErr w:type="gramStart"/>
+      <w:r>
+        <w:rPr>
+          <w:lang w:val="en-GB"/>
+        </w:rPr>
+        <w:t>In order to</w:t>
+      </w:r>
+      <w:proofErr w:type="gramEnd"/>
+      <w:r>
+        <w:rPr>
+          <w:lang w:val="en-GB"/>
+        </w:rPr>
+        <w:t xml:space="preserve"> replace the battery of </w:t>
+      </w:r>
+      <w:r>
+        <w:rPr>
+          <w:lang w:val="en-GB"/>
+        </w:rPr>
+        <w:t>a</w:t>
+      </w:r>
+      <w:r>
+        <w:rPr>
+          <w:lang w:val="en-GB"/>
+        </w:rPr>
+        <w:t xml:space="preserve"> Hermit Crab you have to possess a battery </w:t>
+      </w:r>
+      <w:r>
+        <w:rPr>
+          <w:lang w:val="en-GB"/>
+        </w:rPr>
+        <w:t>LP-E8</w:t>
+      </w:r>
+      <w:r>
+        <w:rPr>
+          <w:lang w:val="en-GB"/>
+        </w:rPr>
+        <w:t>(7.4 V)</w:t>
+      </w:r>
+      <w:r>
+        <w:rPr>
+          <w:lang w:val="en-GB"/>
+        </w:rPr>
+        <w:t>.</w:t>
+      </w:r>
+    </w:p>
+    <w:p>
+      <w:pPr>
+        <w:rPr>
+          <w:lang w:val="en-GB"/>
+        </w:rPr>
+      </w:pPr>
+      <w:r>
+        <w:rPr>
+          <w:lang w:val="en-GB"/>
+        </w:rPr>
+        <w:t xml:space="preserve">To substitute the </w:t>
+      </w:r>
+      <w:r>
+        <w:rPr>
+          <w:lang w:val="en-GB"/>
+        </w:rPr>
+        <w:t>battery,</w:t>
+      </w:r>
+      <w:r>
+        <w:rPr>
+          <w:lang w:val="en-GB"/>
+        </w:rPr>
+        <w:t xml:space="preserve"> you </w:t>
+      </w:r>
+      <w:r>
+        <w:rPr>
+          <w:lang w:val="en-GB"/>
+        </w:rPr>
+        <w:t>must</w:t>
+      </w:r>
+      <w:r>
+        <w:rPr>
+          <w:lang w:val="en-GB"/>
+        </w:rPr>
+        <w:t xml:space="preserve"> follow th</w:t>
+      </w:r>
+      <w:r>
+        <w:rPr>
+          <w:lang w:val="en-GB"/>
+        </w:rPr>
         <w:t>e</w:t>
       </w:r>
-      <w:proofErr w:type="spellEnd"/>
-      <w:r>
-        <w:t xml:space="preserve"> </w:t>
-      </w:r>
-      <w:proofErr w:type="spellStart"/>
-      <w:r>
-        <w:t>that</w:t>
-      </w:r>
-      <w:proofErr w:type="spellEnd"/>
-      <w:r>
-        <w:t xml:space="preserve"> </w:t>
-      </w:r>
-      <w:proofErr w:type="spellStart"/>
-      <w:r>
-        <w:t>is</w:t>
-      </w:r>
-      <w:proofErr w:type="spellEnd"/>
-      <w:r>
-        <w:t xml:space="preserve"> </w:t>
-      </w:r>
-      <w:proofErr w:type="spellStart"/>
-      <w:r>
-        <w:t>at</w:t>
-      </w:r>
-      <w:proofErr w:type="spellEnd"/>
-      <w:r>
-        <w:t xml:space="preserve"> </w:t>
-      </w:r>
-      <w:proofErr w:type="spellStart"/>
-      <w:r>
-        <w:t>least</w:t>
-      </w:r>
-      <w:proofErr w:type="spellEnd"/>
-      <w:r>
-        <w:t xml:space="preserve"> 1x1 m</w:t>
-      </w:r>
-      <w:r>
-        <w:t>.</w:t>
-      </w:r>
-    </w:p>
-    <w:p>
-      <w:pPr>
-        <w:pStyle w:val="Titolo2"/>
-      </w:pPr>
-      <w:bookmarkStart w:id="3" w:name="_Toc506305792"/>
-      <w:r>
-        <w:t xml:space="preserve">2.2 </w:t>
-      </w:r>
-      <w:r>
-        <w:t xml:space="preserve">– Custom Menu and </w:t>
-      </w:r>
-      <w:proofErr w:type="spellStart"/>
-      <w:r>
-        <w:t>Hermit</w:t>
-      </w:r>
-      <w:proofErr w:type="spellEnd"/>
-      <w:r>
-        <w:t xml:space="preserve"> </w:t>
-      </w:r>
-      <w:proofErr w:type="spellStart"/>
-      <w:r>
-        <w:t>Crabs</w:t>
-      </w:r>
-      <w:proofErr w:type="spellEnd"/>
-      <w:r>
-        <w:t xml:space="preserve"> placement</w:t>
-      </w:r>
-      <w:bookmarkEnd w:id="3"/>
-    </w:p>
-    <w:p>
-      <w:r>
-        <w:t>The custom menu must be</w:t>
-      </w:r>
-      <w:r>
-        <w:t xml:space="preserve"> on the </w:t>
-      </w:r>
-      <w:proofErr w:type="spellStart"/>
-      <w:r>
-        <w:t>table</w:t>
-      </w:r>
-      <w:proofErr w:type="spellEnd"/>
-      <w:r>
-        <w:t xml:space="preserve"> </w:t>
-      </w:r>
-      <w:proofErr w:type="spellStart"/>
-      <w:r>
-        <w:t>unfolded</w:t>
-      </w:r>
-      <w:proofErr w:type="spellEnd"/>
-      <w:r>
-        <w:t xml:space="preserve">, </w:t>
-      </w:r>
-      <w:r>
-        <w:t xml:space="preserve">with the white part on top. The </w:t>
-      </w:r>
-      <w:proofErr w:type="spellStart"/>
-      <w:r>
-        <w:t>Hermit</w:t>
-      </w:r>
-      <w:proofErr w:type="spellEnd"/>
-      <w:r>
-        <w:t xml:space="preserve"> </w:t>
-      </w:r>
-      <w:proofErr w:type="spellStart"/>
-      <w:r>
-        <w:t>Crabs</w:t>
-      </w:r>
-      <w:proofErr w:type="spellEnd"/>
-      <w:r>
-        <w:t xml:space="preserve"> must be put on </w:t>
-      </w:r>
-      <w:r>
-        <w:t>the</w:t>
-      </w:r>
-      <w:r>
-        <w:t xml:space="preserve"> </w:t>
-      </w:r>
-      <w:r>
-        <w:t>center</w:t>
-      </w:r>
-      <w:r>
-        <w:t xml:space="preserve"> part of the menu.</w:t>
-      </w:r>
-    </w:p>
-    <w:p>
-      <w:pPr>
-        <w:pStyle w:val="Titolo2"/>
-      </w:pPr>
-      <w:bookmarkStart w:id="4" w:name="_Toc506305793"/>
-      <w:r>
-        <w:t xml:space="preserve">2.3 </w:t>
-      </w:r>
-      <w:r>
-        <w:t>–</w:t>
-      </w:r>
-      <w:r>
-        <w:t xml:space="preserve"> </w:t>
-      </w:r>
-      <w:proofErr w:type="spellStart"/>
-      <w:r>
-        <w:t>Treasure</w:t>
-      </w:r>
-      <w:proofErr w:type="spellEnd"/>
-      <w:r>
-        <w:t xml:space="preserve"> Box</w:t>
-      </w:r>
-      <w:bookmarkEnd w:id="4"/>
-    </w:p>
-    <w:p>
-      <w:r>
-        <w:t xml:space="preserve">The </w:t>
-      </w:r>
-      <w:proofErr w:type="spellStart"/>
-      <w:r>
-        <w:t>Treasure</w:t>
-      </w:r>
-      <w:proofErr w:type="spellEnd"/>
-      <w:r>
-        <w:t xml:space="preserve"> Box must be put </w:t>
-      </w:r>
-      <w:proofErr w:type="spellStart"/>
-      <w:r>
-        <w:t>next</w:t>
-      </w:r>
-      <w:proofErr w:type="spellEnd"/>
-      <w:r>
-        <w:t xml:space="preserve"> to the menu, with the front side </w:t>
-      </w:r>
-      <w:proofErr w:type="spellStart"/>
-      <w:r>
-        <w:t>directed</w:t>
-      </w:r>
-      <w:proofErr w:type="spellEnd"/>
-      <w:r>
-        <w:t xml:space="preserve"> to the area </w:t>
-      </w:r>
-      <w:proofErr w:type="spellStart"/>
-      <w:r>
-        <w:t>where</w:t>
-      </w:r>
-      <w:proofErr w:type="spellEnd"/>
-      <w:r>
-        <w:t xml:space="preserve"> the </w:t>
-      </w:r>
-      <w:proofErr w:type="spellStart"/>
-      <w:r>
-        <w:t>people</w:t>
-      </w:r>
-      <w:proofErr w:type="spellEnd"/>
-      <w:r>
-        <w:t xml:space="preserve"> </w:t>
-      </w:r>
-      <w:proofErr w:type="spellStart"/>
-      <w:r>
-        <w:t>w</w:t>
-      </w:r>
-      <w:r>
-        <w:t>ill</w:t>
-      </w:r>
-      <w:proofErr w:type="spellEnd"/>
-      <w:r>
-        <w:t xml:space="preserve"> </w:t>
-      </w:r>
-      <w:proofErr w:type="spellStart"/>
-      <w:r>
-        <w:t>walk</w:t>
-      </w:r>
-      <w:proofErr w:type="spellEnd"/>
-      <w:r>
-        <w:t xml:space="preserve">. The Box must be </w:t>
-      </w:r>
-      <w:proofErr w:type="spellStart"/>
-      <w:r>
-        <w:t>closed</w:t>
-      </w:r>
-      <w:proofErr w:type="spellEnd"/>
-      <w:r>
-        <w:t xml:space="preserve"> to a power point in </w:t>
-      </w:r>
-      <w:proofErr w:type="spellStart"/>
-      <w:r>
-        <w:t>order</w:t>
-      </w:r>
-      <w:proofErr w:type="spellEnd"/>
-      <w:r>
-        <w:t xml:space="preserve"> to </w:t>
-      </w:r>
-      <w:r>
-        <w:t>supply</w:t>
-      </w:r>
-      <w:r>
-        <w:t xml:space="preserve"> </w:t>
-      </w:r>
-      <w:proofErr w:type="spellStart"/>
-      <w:r>
-        <w:t>it</w:t>
-      </w:r>
-      <w:proofErr w:type="spellEnd"/>
-      <w:r>
-        <w:t>.</w:t>
-      </w:r>
-      <w:r>
-        <w:t xml:space="preserve"> </w:t>
-      </w:r>
-      <w:proofErr w:type="spellStart"/>
-      <w:r>
-        <w:t>Then</w:t>
-      </w:r>
-      <w:proofErr w:type="spellEnd"/>
-      <w:r>
-        <w:t xml:space="preserve"> </w:t>
-      </w:r>
-      <w:proofErr w:type="spellStart"/>
-      <w:r>
-        <w:t>connect</w:t>
-      </w:r>
-      <w:proofErr w:type="spellEnd"/>
-      <w:r>
-        <w:t xml:space="preserve"> the plug.</w:t>
-      </w:r>
-    </w:p>
-    <w:p>
-      <w:pPr>
-        <w:pStyle w:val="Titolo2"/>
-      </w:pPr>
-      <w:bookmarkStart w:id="5" w:name="_Toc506305794"/>
-      <w:r>
-        <w:t>2.4</w:t>
-      </w:r>
-      <w:r>
-        <w:t xml:space="preserve"> </w:t>
-      </w:r>
-      <w:r>
-        <w:t>–</w:t>
-      </w:r>
-      <w:r>
-        <w:t xml:space="preserve"> </w:t>
-      </w:r>
-      <w:r>
-        <w:t>Shell Placement</w:t>
-      </w:r>
-      <w:bookmarkEnd w:id="5"/>
-    </w:p>
-    <w:p>
-      <w:r>
-        <w:t xml:space="preserve">The </w:t>
-      </w:r>
-      <w:proofErr w:type="spellStart"/>
-      <w:r>
-        <w:t>shell</w:t>
-      </w:r>
-      <w:proofErr w:type="spellEnd"/>
-      <w:r>
-        <w:t xml:space="preserve"> must be put on top of the </w:t>
-      </w:r>
-      <w:proofErr w:type="spellStart"/>
-      <w:r>
-        <w:t>Hermit</w:t>
-      </w:r>
-      <w:proofErr w:type="spellEnd"/>
-      <w:r>
-        <w:t xml:space="preserve"> </w:t>
-      </w:r>
-      <w:proofErr w:type="spellStart"/>
-      <w:r>
-        <w:t>Crab</w:t>
-      </w:r>
-      <w:proofErr w:type="spellEnd"/>
-      <w:r>
-        <w:t xml:space="preserve"> “</w:t>
-      </w:r>
-      <w:proofErr w:type="spellStart"/>
-      <w:r>
-        <w:t>cage</w:t>
-      </w:r>
-      <w:proofErr w:type="spellEnd"/>
-      <w:r>
-        <w:t xml:space="preserve">” with the </w:t>
-      </w:r>
-      <w:proofErr w:type="spellStart"/>
-      <w:r>
-        <w:t>bigger</w:t>
-      </w:r>
-      <w:proofErr w:type="spellEnd"/>
-      <w:r>
-        <w:t xml:space="preserve"> part on the </w:t>
-      </w:r>
-      <w:r>
-        <w:t>front</w:t>
-      </w:r>
-      <w:r>
-        <w:t xml:space="preserve"> of the </w:t>
-      </w:r>
-      <w:proofErr w:type="spellStart"/>
-      <w:proofErr w:type="gramStart"/>
-      <w:r>
-        <w:t>hermi</w:t>
-      </w:r>
-      <w:r>
-        <w:t>t</w:t>
-      </w:r>
-      <w:proofErr w:type="spellEnd"/>
-      <w:r>
-        <w:t>(</w:t>
-      </w:r>
-      <w:proofErr w:type="spellStart"/>
-      <w:proofErr w:type="gramEnd"/>
-      <w:r>
-        <w:t>see</w:t>
-      </w:r>
-      <w:proofErr w:type="spellEnd"/>
-      <w:r>
-        <w:t xml:space="preserve"> the image)</w:t>
-      </w:r>
-      <w:r>
-        <w:t xml:space="preserve">. </w:t>
-      </w:r>
-      <w:proofErr w:type="spellStart"/>
-      <w:r>
-        <w:t>Then</w:t>
-      </w:r>
-      <w:proofErr w:type="spellEnd"/>
-      <w:r>
-        <w:t xml:space="preserve"> </w:t>
-      </w:r>
-      <w:proofErr w:type="spellStart"/>
-      <w:r>
-        <w:t>you</w:t>
-      </w:r>
-      <w:proofErr w:type="spellEnd"/>
-      <w:r>
-        <w:t xml:space="preserve"> must </w:t>
-      </w:r>
-      <w:proofErr w:type="spellStart"/>
-      <w:r>
-        <w:t>delicately</w:t>
-      </w:r>
-      <w:proofErr w:type="spellEnd"/>
-      <w:r>
-        <w:t xml:space="preserve"> </w:t>
-      </w:r>
-      <w:proofErr w:type="spellStart"/>
-      <w:r>
-        <w:t>push</w:t>
-      </w:r>
-      <w:proofErr w:type="spellEnd"/>
-      <w:r>
-        <w:t xml:space="preserve"> the </w:t>
-      </w:r>
-      <w:proofErr w:type="spellStart"/>
-      <w:r>
-        <w:t>shell</w:t>
-      </w:r>
-      <w:proofErr w:type="spellEnd"/>
-      <w:r>
-        <w:t xml:space="preserve"> down </w:t>
-      </w:r>
-      <w:proofErr w:type="spellStart"/>
-      <w:r>
-        <w:t>until</w:t>
-      </w:r>
-      <w:proofErr w:type="spellEnd"/>
-      <w:r>
-        <w:t xml:space="preserve"> </w:t>
-      </w:r>
-      <w:proofErr w:type="spellStart"/>
-      <w:r>
-        <w:t>it</w:t>
-      </w:r>
-      <w:proofErr w:type="spellEnd"/>
-      <w:r>
-        <w:t xml:space="preserve"> </w:t>
-      </w:r>
-      <w:proofErr w:type="spellStart"/>
-      <w:r>
-        <w:t>will</w:t>
-      </w:r>
-      <w:proofErr w:type="spellEnd"/>
-      <w:r>
-        <w:t xml:space="preserve"> be </w:t>
-      </w:r>
-      <w:proofErr w:type="spellStart"/>
-      <w:r>
-        <w:t>fixed</w:t>
-      </w:r>
-      <w:proofErr w:type="spellEnd"/>
-      <w:r>
-        <w:t xml:space="preserve"> with the </w:t>
-      </w:r>
-      <w:proofErr w:type="spellStart"/>
-      <w:r>
-        <w:t>cage</w:t>
-      </w:r>
-      <w:proofErr w:type="spellEnd"/>
-      <w:r>
-        <w:t>.</w:t>
-      </w:r>
-    </w:p>
-    <w:p>
-      <w:r>
-        <w:t xml:space="preserve">SOME </w:t>
-      </w:r>
-      <w:proofErr w:type="spellStart"/>
-      <w:r>
-        <w:t>IMAGEs</w:t>
-      </w:r>
-      <w:proofErr w:type="spellEnd"/>
-    </w:p>
-    <w:p>
-      <w:pPr>
-        <w:pStyle w:val="Titolo2"/>
-      </w:pPr>
-      <w:bookmarkStart w:id="6" w:name="_Toc506305795"/>
-      <w:r>
-        <w:t>2.5</w:t>
-      </w:r>
-      <w:r>
-        <w:t xml:space="preserve"> </w:t>
-      </w:r>
-      <w:r>
-        <w:t>–</w:t>
-      </w:r>
-      <w:r>
-        <w:t xml:space="preserve"> </w:t>
-      </w:r>
-      <w:proofErr w:type="spellStart"/>
-      <w:r>
-        <w:t>Usage</w:t>
-      </w:r>
-      <w:bookmarkEnd w:id="6"/>
-      <w:proofErr w:type="spellEnd"/>
-    </w:p>
-    <w:p>
-      <w:r>
-        <w:t xml:space="preserve">In </w:t>
-      </w:r>
-      <w:proofErr w:type="spellStart"/>
-      <w:r>
-        <w:t>order</w:t>
-      </w:r>
-      <w:proofErr w:type="spellEnd"/>
-      <w:r>
-        <w:t xml:space="preserve"> to make the </w:t>
-      </w:r>
-      <w:proofErr w:type="spellStart"/>
-      <w:r>
-        <w:t>Hermit</w:t>
-      </w:r>
-      <w:proofErr w:type="spellEnd"/>
-      <w:r>
-        <w:t xml:space="preserve"> </w:t>
-      </w:r>
-      <w:proofErr w:type="spellStart"/>
-      <w:r>
-        <w:t>Crab</w:t>
-      </w:r>
-      <w:proofErr w:type="spellEnd"/>
-      <w:r>
-        <w:t xml:space="preserve"> work, </w:t>
-      </w:r>
-      <w:proofErr w:type="spellStart"/>
-      <w:r>
-        <w:t>you</w:t>
-      </w:r>
-      <w:proofErr w:type="spellEnd"/>
-      <w:r>
-        <w:t xml:space="preserve"> </w:t>
-      </w:r>
-      <w:proofErr w:type="spellStart"/>
-      <w:r>
-        <w:t>have</w:t>
-      </w:r>
-      <w:proofErr w:type="spellEnd"/>
-      <w:r>
-        <w:t xml:space="preserve"> to turn </w:t>
-      </w:r>
-      <w:proofErr w:type="spellStart"/>
-      <w:r>
-        <w:t>them</w:t>
-      </w:r>
-      <w:proofErr w:type="spellEnd"/>
-      <w:r>
-        <w:t xml:space="preserve"> </w:t>
-      </w:r>
-      <w:r>
-        <w:t xml:space="preserve">on by </w:t>
-      </w:r>
-      <w:proofErr w:type="spellStart"/>
-      <w:r>
-        <w:t>moving</w:t>
-      </w:r>
-      <w:proofErr w:type="spellEnd"/>
-      <w:r>
-        <w:t xml:space="preserve"> the switch </w:t>
-      </w:r>
-      <w:proofErr w:type="spellStart"/>
-      <w:r>
-        <w:t>placed</w:t>
-      </w:r>
-      <w:proofErr w:type="spellEnd"/>
-      <w:r>
-        <w:t xml:space="preserve"> on the bottom of </w:t>
-      </w:r>
-      <w:proofErr w:type="spellStart"/>
-      <w:r>
-        <w:t>them</w:t>
-      </w:r>
-      <w:proofErr w:type="spellEnd"/>
-      <w:r>
-        <w:t xml:space="preserve"> to On. </w:t>
-      </w:r>
-      <w:proofErr w:type="spellStart"/>
-      <w:r>
-        <w:t>Then</w:t>
-      </w:r>
-      <w:proofErr w:type="spellEnd"/>
-      <w:r>
-        <w:t xml:space="preserve"> </w:t>
-      </w:r>
-      <w:proofErr w:type="spellStart"/>
-      <w:r>
-        <w:t>you</w:t>
-      </w:r>
-      <w:proofErr w:type="spellEnd"/>
-      <w:r>
-        <w:t xml:space="preserve"> to press the </w:t>
-      </w:r>
-      <w:proofErr w:type="spellStart"/>
-      <w:r>
-        <w:t>button</w:t>
-      </w:r>
-      <w:proofErr w:type="spellEnd"/>
-      <w:r>
-        <w:t xml:space="preserve"> of the </w:t>
-      </w:r>
-      <w:proofErr w:type="spellStart"/>
-      <w:r>
-        <w:t>Treasure</w:t>
-      </w:r>
-      <w:proofErr w:type="spellEnd"/>
-      <w:r>
-        <w:t xml:space="preserve"> Box </w:t>
-      </w:r>
-      <w:proofErr w:type="spellStart"/>
-      <w:r>
-        <w:t>placed</w:t>
-      </w:r>
-      <w:proofErr w:type="spellEnd"/>
-      <w:r>
-        <w:t xml:space="preserve"> on the back of </w:t>
-      </w:r>
-      <w:proofErr w:type="spellStart"/>
-      <w:r>
-        <w:t>it</w:t>
-      </w:r>
-      <w:proofErr w:type="spellEnd"/>
-      <w:r>
-        <w:t xml:space="preserve"> to </w:t>
-      </w:r>
-      <w:r>
-        <w:t>O</w:t>
-      </w:r>
-      <w:r>
-        <w:t>n.</w:t>
-      </w:r>
-    </w:p>
-    <w:p>
-      <w:pPr>
-        <w:pStyle w:val="Titolo2"/>
-      </w:pPr>
-      <w:bookmarkStart w:id="7" w:name="_Toc506305796"/>
-      <w:r>
-        <w:t xml:space="preserve">2.6 – </w:t>
-      </w:r>
-      <w:proofErr w:type="spellStart"/>
-      <w:r>
-        <w:t>Enjoy</w:t>
-      </w:r>
-      <w:bookmarkEnd w:id="7"/>
-      <w:proofErr w:type="spellEnd"/>
-    </w:p>
-    <w:p>
-      <w:proofErr w:type="spellStart"/>
-      <w:r>
-        <w:t>Now</w:t>
-      </w:r>
-      <w:proofErr w:type="spellEnd"/>
-      <w:r>
-        <w:t xml:space="preserve"> </w:t>
-      </w:r>
-      <w:proofErr w:type="spellStart"/>
-      <w:r>
-        <w:t>you</w:t>
-      </w:r>
-      <w:proofErr w:type="spellEnd"/>
-      <w:r>
-        <w:t xml:space="preserve"> </w:t>
-      </w:r>
-      <w:proofErr w:type="spellStart"/>
-      <w:r>
-        <w:t>have</w:t>
-      </w:r>
-      <w:proofErr w:type="spellEnd"/>
-      <w:r>
-        <w:t xml:space="preserve"> </w:t>
-      </w:r>
-      <w:proofErr w:type="spellStart"/>
-      <w:r>
-        <w:t>succesfully</w:t>
-      </w:r>
-      <w:proofErr w:type="spellEnd"/>
-      <w:r>
-        <w:t xml:space="preserve"> </w:t>
-      </w:r>
-      <w:proofErr w:type="spellStart"/>
-      <w:r>
-        <w:t>installed</w:t>
-      </w:r>
-      <w:proofErr w:type="spellEnd"/>
-      <w:r>
-        <w:t xml:space="preserve"> </w:t>
-      </w:r>
-      <w:proofErr w:type="spellStart"/>
-      <w:r>
-        <w:t>yours</w:t>
-      </w:r>
-      <w:proofErr w:type="spellEnd"/>
-      <w:r>
-        <w:t xml:space="preserve"> </w:t>
-      </w:r>
-      <w:proofErr w:type="spellStart"/>
-      <w:r>
-        <w:t>Hermit</w:t>
-      </w:r>
-      <w:proofErr w:type="spellEnd"/>
-      <w:r>
-        <w:t xml:space="preserve"> </w:t>
-      </w:r>
-      <w:proofErr w:type="spellStart"/>
-      <w:r>
-        <w:t>Crab</w:t>
-      </w:r>
-      <w:proofErr w:type="spellEnd"/>
-      <w:r>
-        <w:t xml:space="preserve"> Product. </w:t>
-      </w:r>
-      <w:proofErr w:type="spellStart"/>
-      <w:r>
-        <w:t>Well</w:t>
-      </w:r>
-      <w:proofErr w:type="spellEnd"/>
-      <w:r>
-        <w:t xml:space="preserve"> </w:t>
-      </w:r>
-      <w:proofErr w:type="spellStart"/>
-      <w:r>
-        <w:t>Done</w:t>
-      </w:r>
-      <w:proofErr w:type="spellEnd"/>
-      <w:r>
-        <w:t>!</w:t>
-      </w:r>
-    </w:p>
-    <w:p/>
-    <w:p/>
-    <w:p/>
-    <w:p/>
-    <w:p/>
-    <w:p/>
-    <w:p/>
-    <w:p/>
-    <w:p/>
-    <w:p/>
-    <w:p/>
-    <w:p/>
-    <w:p/>
-    <w:p/>
-    <w:p>
-      <w:pPr>
-        <w:pStyle w:val="Titolo1"/>
-      </w:pPr>
-      <w:bookmarkStart w:id="8" w:name="_Toc506305797"/>
-      <w:r>
-        <w:lastRenderedPageBreak/>
-        <w:t xml:space="preserve">3 – Components </w:t>
-      </w:r>
-      <w:proofErr w:type="spellStart"/>
-      <w:r>
-        <w:t>Replacement</w:t>
-      </w:r>
-      <w:bookmarkEnd w:id="8"/>
-      <w:proofErr w:type="spellEnd"/>
-    </w:p>
-    <w:p>
-      <w:pPr>
-        <w:pStyle w:val="Titolo2"/>
-      </w:pPr>
-      <w:bookmarkStart w:id="9" w:name="_Toc506305798"/>
-      <w:r>
-        <w:t xml:space="preserve">3.1 – </w:t>
-      </w:r>
-      <w:proofErr w:type="spellStart"/>
-      <w:r>
-        <w:t>Battery</w:t>
-      </w:r>
-      <w:proofErr w:type="spellEnd"/>
-      <w:r>
-        <w:t xml:space="preserve"> </w:t>
-      </w:r>
-      <w:proofErr w:type="spellStart"/>
-      <w:r>
-        <w:t>Replacement</w:t>
-      </w:r>
-      <w:bookmarkEnd w:id="9"/>
-      <w:proofErr w:type="spellEnd"/>
-    </w:p>
-    <w:p>
-      <w:r>
-        <w:t xml:space="preserve">In </w:t>
-      </w:r>
-      <w:proofErr w:type="spellStart"/>
-      <w:r>
-        <w:t>order</w:t>
-      </w:r>
-      <w:proofErr w:type="spellEnd"/>
-      <w:r>
-        <w:t xml:space="preserve"> to </w:t>
-      </w:r>
-      <w:proofErr w:type="spellStart"/>
-      <w:r>
-        <w:t>replace</w:t>
-      </w:r>
-      <w:proofErr w:type="spellEnd"/>
-      <w:r>
-        <w:t xml:space="preserve"> the </w:t>
-      </w:r>
-      <w:proofErr w:type="spellStart"/>
-      <w:r>
-        <w:t>battery</w:t>
-      </w:r>
-      <w:proofErr w:type="spellEnd"/>
-      <w:r>
-        <w:t xml:space="preserve"> of an </w:t>
-      </w:r>
-      <w:proofErr w:type="spellStart"/>
-      <w:r>
-        <w:t>Hermit</w:t>
-      </w:r>
-      <w:proofErr w:type="spellEnd"/>
-      <w:r>
-        <w:t xml:space="preserve"> </w:t>
-      </w:r>
-      <w:proofErr w:type="spellStart"/>
-      <w:r>
-        <w:t>Crab</w:t>
-      </w:r>
-      <w:proofErr w:type="spellEnd"/>
-      <w:r>
-        <w:t xml:space="preserve"> </w:t>
-      </w:r>
-      <w:proofErr w:type="spellStart"/>
-      <w:r>
-        <w:t>you</w:t>
-      </w:r>
-      <w:proofErr w:type="spellEnd"/>
-      <w:r>
-        <w:t xml:space="preserve"> </w:t>
-      </w:r>
-      <w:proofErr w:type="spellStart"/>
-      <w:r>
-        <w:t>have</w:t>
-      </w:r>
-      <w:proofErr w:type="spellEnd"/>
-      <w:r>
-        <w:t xml:space="preserve"> to </w:t>
-      </w:r>
-      <w:proofErr w:type="spellStart"/>
-      <w:r>
-        <w:t>possess</w:t>
-      </w:r>
-      <w:proofErr w:type="spellEnd"/>
-      <w:r>
-        <w:t xml:space="preserve"> a </w:t>
-      </w:r>
-      <w:proofErr w:type="spellStart"/>
-      <w:r>
-        <w:t>battery</w:t>
-      </w:r>
-      <w:proofErr w:type="spellEnd"/>
-      <w:r>
-        <w:t xml:space="preserve"> </w:t>
-      </w:r>
-      <w:r>
-        <w:t>LP-E8</w:t>
-      </w:r>
-      <w:r>
-        <w:t>(7.4 V)</w:t>
-      </w:r>
-      <w:r>
-        <w:t>.</w:t>
-      </w:r>
-    </w:p>
-    <w:p>
-      <w:r>
-        <w:t xml:space="preserve">To </w:t>
-      </w:r>
-      <w:proofErr w:type="spellStart"/>
-      <w:r>
-        <w:t>substitute</w:t>
-      </w:r>
-      <w:proofErr w:type="spellEnd"/>
-      <w:r>
-        <w:t xml:space="preserve"> the </w:t>
-      </w:r>
-      <w:proofErr w:type="spellStart"/>
-      <w:r>
-        <w:t>battery</w:t>
-      </w:r>
-      <w:proofErr w:type="spellEnd"/>
-      <w:r>
-        <w:t xml:space="preserve"> </w:t>
-      </w:r>
-      <w:proofErr w:type="spellStart"/>
-      <w:r>
-        <w:t>you</w:t>
-      </w:r>
-      <w:proofErr w:type="spellEnd"/>
-      <w:r>
-        <w:t xml:space="preserve"> </w:t>
-      </w:r>
-      <w:proofErr w:type="spellStart"/>
-      <w:r>
-        <w:t>have</w:t>
-      </w:r>
-      <w:proofErr w:type="spellEnd"/>
-      <w:r>
-        <w:t xml:space="preserve"> to </w:t>
-      </w:r>
-      <w:proofErr w:type="spellStart"/>
-      <w:r>
-        <w:t>follow</w:t>
-      </w:r>
-      <w:proofErr w:type="spellEnd"/>
-      <w:r>
-        <w:t xml:space="preserve"> </w:t>
-      </w:r>
-      <w:proofErr w:type="spellStart"/>
-      <w:r>
-        <w:t>th</w:t>
-      </w:r>
-      <w:r>
-        <w:t>e</w:t>
-      </w:r>
-      <w:r>
-        <w:t>se</w:t>
-      </w:r>
-      <w:proofErr w:type="spellEnd"/>
-      <w:r>
-        <w:t xml:space="preserve"> steps:</w:t>
+      <w:r>
+        <w:rPr>
+          <w:lang w:val="en-GB"/>
+        </w:rPr>
+        <w:t>se steps:</w:t>
       </w:r>
     </w:p>
     <w:p>
@@ -2527,48 +2832,26 @@
           <w:ilvl w:val="0"/>
           <w:numId w:val="5"/>
         </w:numPr>
-      </w:pPr>
-      <w:proofErr w:type="spellStart"/>
-      <w:r>
+        <w:rPr>
+          <w:lang w:val="en-GB"/>
+        </w:rPr>
+      </w:pPr>
+      <w:r>
+        <w:rPr>
+          <w:lang w:val="en-GB"/>
+        </w:rPr>
         <w:t>Ge</w:t>
       </w:r>
       <w:r>
-        <w:t>ntly</w:t>
-      </w:r>
-      <w:proofErr w:type="spellEnd"/>
-      <w:r>
-        <w:t xml:space="preserve"> </w:t>
-      </w:r>
-      <w:proofErr w:type="spellStart"/>
-      <w:r>
-        <w:t>remove</w:t>
-      </w:r>
-      <w:proofErr w:type="spellEnd"/>
-      <w:r>
-        <w:t xml:space="preserve"> the </w:t>
-      </w:r>
-      <w:proofErr w:type="spellStart"/>
-      <w:r>
-        <w:t>shell</w:t>
-      </w:r>
-      <w:proofErr w:type="spellEnd"/>
-      <w:r>
-        <w:t xml:space="preserve"> from the </w:t>
-      </w:r>
-      <w:proofErr w:type="spellStart"/>
-      <w:r>
-        <w:t>Hermit</w:t>
-      </w:r>
-      <w:proofErr w:type="spellEnd"/>
-      <w:r>
-        <w:t xml:space="preserve"> </w:t>
-      </w:r>
-      <w:proofErr w:type="spellStart"/>
-      <w:r>
-        <w:t>Crab</w:t>
-      </w:r>
-      <w:proofErr w:type="spellEnd"/>
-      <w:r>
+        <w:rPr>
+          <w:lang w:val="en-GB"/>
+        </w:rPr>
+        <w:t>ntly remove the shell from the Hermit Crab</w:t>
+      </w:r>
+      <w:r>
+        <w:rPr>
+          <w:lang w:val="en-GB"/>
+        </w:rPr>
         <w:t>.</w:t>
       </w:r>
     </w:p>
@@ -2602,38 +2885,21 @@
           <w:ilvl w:val="0"/>
           <w:numId w:val="5"/>
         </w:numPr>
-      </w:pPr>
-      <w:proofErr w:type="spellStart"/>
-      <w:r>
-        <w:t>Remove</w:t>
-      </w:r>
-      <w:proofErr w:type="spellEnd"/>
-      <w:r>
-        <w:t xml:space="preserve"> the </w:t>
-      </w:r>
-      <w:proofErr w:type="spellStart"/>
-      <w:r>
-        <w:t>wood</w:t>
-      </w:r>
-      <w:proofErr w:type="spellEnd"/>
-      <w:r>
-        <w:t xml:space="preserve"> </w:t>
-      </w:r>
-      <w:proofErr w:type="spellStart"/>
-      <w:r>
-        <w:t>connector</w:t>
-      </w:r>
-      <w:proofErr w:type="spellEnd"/>
-      <w:r>
-        <w:t xml:space="preserve"> from the </w:t>
-      </w:r>
-      <w:proofErr w:type="spellStart"/>
-      <w:r>
-        <w:t>battery</w:t>
-      </w:r>
-      <w:proofErr w:type="spellEnd"/>
-      <w:r>
-        <w:t>.</w:t>
+        <w:rPr>
+          <w:lang w:val="en-GB"/>
+        </w:rPr>
+      </w:pPr>
+      <w:r>
+        <w:rPr>
+          <w:lang w:val="en-GB"/>
+        </w:rPr>
+        <w:t xml:space="preserve">Remove the </w:t>
+      </w:r>
+      <w:r>
+        <w:rPr>
+          <w:lang w:val="en-GB"/>
+        </w:rPr>
+        <w:t>wood connector from the battery.</w:t>
       </w:r>
     </w:p>
     <w:p>
@@ -2643,38 +2909,15 @@
           <w:ilvl w:val="0"/>
           <w:numId w:val="5"/>
         </w:numPr>
-      </w:pPr>
-      <w:proofErr w:type="spellStart"/>
-      <w:r>
-        <w:t>Remove</w:t>
-      </w:r>
-      <w:proofErr w:type="spellEnd"/>
-      <w:r>
-        <w:t>/</w:t>
-      </w:r>
-      <w:proofErr w:type="spellStart"/>
-      <w:r>
-        <w:t>replace</w:t>
-      </w:r>
-      <w:proofErr w:type="spellEnd"/>
-      <w:r>
-        <w:t xml:space="preserve"> the </w:t>
-      </w:r>
-      <w:proofErr w:type="spellStart"/>
-      <w:r>
-        <w:t>old</w:t>
-      </w:r>
-      <w:proofErr w:type="spellEnd"/>
-      <w:r>
-        <w:t xml:space="preserve"> </w:t>
-      </w:r>
-      <w:proofErr w:type="spellStart"/>
-      <w:r>
-        <w:t>battery</w:t>
-      </w:r>
-      <w:proofErr w:type="spellEnd"/>
-      <w:r>
-        <w:t xml:space="preserve"> with the new one.</w:t>
+        <w:rPr>
+          <w:lang w:val="en-GB"/>
+        </w:rPr>
+      </w:pPr>
+      <w:r>
+        <w:rPr>
+          <w:lang w:val="en-GB"/>
+        </w:rPr>
+        <w:t>Remove/replace the old battery with the new one.</w:t>
       </w:r>
     </w:p>
     <w:p>
@@ -2684,64 +2927,32 @@
           <w:ilvl w:val="0"/>
           <w:numId w:val="5"/>
         </w:numPr>
-      </w:pPr>
-      <w:proofErr w:type="spellStart"/>
-      <w:r>
-        <w:t>Recconect</w:t>
-      </w:r>
-      <w:proofErr w:type="spellEnd"/>
-      <w:r>
-        <w:t xml:space="preserve"> the </w:t>
-      </w:r>
-      <w:proofErr w:type="spellStart"/>
-      <w:r>
-        <w:t>wood</w:t>
-      </w:r>
-      <w:proofErr w:type="spellEnd"/>
-      <w:r>
-        <w:t xml:space="preserve"> </w:t>
-      </w:r>
-      <w:proofErr w:type="spellStart"/>
-      <w:r>
-        <w:t>connector</w:t>
-      </w:r>
-      <w:proofErr w:type="spellEnd"/>
-      <w:r>
-        <w:t xml:space="preserve"> </w:t>
-      </w:r>
-      <w:proofErr w:type="spellStart"/>
-      <w:r>
-        <w:t>being</w:t>
-      </w:r>
-      <w:proofErr w:type="spellEnd"/>
-      <w:r>
-        <w:t xml:space="preserve"> </w:t>
-      </w:r>
-      <w:proofErr w:type="spellStart"/>
-      <w:r>
-        <w:t>very</w:t>
-      </w:r>
-      <w:proofErr w:type="spellEnd"/>
-      <w:r>
-        <w:t xml:space="preserve"> </w:t>
-      </w:r>
-      <w:proofErr w:type="spellStart"/>
-      <w:r>
-        <w:t>careful</w:t>
-      </w:r>
-      <w:proofErr w:type="spellEnd"/>
-      <w:r>
-        <w:t xml:space="preserve"> to </w:t>
-      </w:r>
-      <w:r>
-        <w:t xml:space="preserve">the </w:t>
-      </w:r>
-      <w:proofErr w:type="spellStart"/>
-      <w:r>
-        <w:t>polarity</w:t>
-      </w:r>
-      <w:proofErr w:type="spellEnd"/>
-      <w:r>
+        <w:rPr>
+          <w:lang w:val="en-GB"/>
+        </w:rPr>
+      </w:pPr>
+      <w:r>
+        <w:rPr>
+          <w:lang w:val="en-GB"/>
+        </w:rPr>
+        <w:t>Reconnect</w:t>
+      </w:r>
+      <w:r>
+        <w:rPr>
+          <w:lang w:val="en-GB"/>
+        </w:rPr>
+        <w:t xml:space="preserve"> the wood connector being very careful to </w:t>
+      </w:r>
+      <w:r>
+        <w:rPr>
+          <w:lang w:val="en-GB"/>
+        </w:rPr>
+        <w:t>the polarity</w:t>
+      </w:r>
+      <w:r>
+        <w:rPr>
+          <w:lang w:val="en-GB"/>
+        </w:rPr>
         <w:t>.</w:t>
       </w:r>
     </w:p>
@@ -2752,61 +2963,26 @@
           <w:ilvl w:val="0"/>
           <w:numId w:val="5"/>
         </w:numPr>
-      </w:pPr>
-      <w:proofErr w:type="spellStart"/>
-      <w:r>
-        <w:t>Move</w:t>
-      </w:r>
-      <w:proofErr w:type="spellEnd"/>
-      <w:r>
-        <w:t xml:space="preserve"> the </w:t>
-      </w:r>
-      <w:proofErr w:type="spellStart"/>
-      <w:r>
-        <w:t>hermit</w:t>
-      </w:r>
-      <w:proofErr w:type="spellEnd"/>
-      <w:r>
-        <w:t xml:space="preserve"> </w:t>
-      </w:r>
-      <w:proofErr w:type="spellStart"/>
-      <w:r>
-        <w:t>crab</w:t>
-      </w:r>
-      <w:proofErr w:type="spellEnd"/>
-      <w:r>
-        <w:t xml:space="preserve"> </w:t>
-      </w:r>
-      <w:proofErr w:type="spellStart"/>
-      <w:r>
-        <w:t>arm</w:t>
-      </w:r>
-      <w:proofErr w:type="spellEnd"/>
-      <w:r>
-        <w:t xml:space="preserve"> in position </w:t>
-      </w:r>
-      <w:proofErr w:type="spellStart"/>
-      <w:r>
-        <w:t>like</w:t>
-      </w:r>
-      <w:proofErr w:type="spellEnd"/>
-      <w:r>
-        <w:t xml:space="preserve"> in figure and </w:t>
-      </w:r>
-      <w:proofErr w:type="spellStart"/>
-      <w:r>
-        <w:t>move</w:t>
-      </w:r>
-      <w:proofErr w:type="spellEnd"/>
-      <w:r>
-        <w:t xml:space="preserve"> down the </w:t>
-      </w:r>
-      <w:proofErr w:type="spellStart"/>
-      <w:r>
+        <w:rPr>
+          <w:lang w:val="en-GB"/>
+        </w:rPr>
+      </w:pPr>
+      <w:r>
+        <w:rPr>
+          <w:lang w:val="en-GB"/>
+        </w:rPr>
+        <w:t xml:space="preserve">Move the hermit crab arm in position like in figure and move down the </w:t>
+      </w:r>
+      <w:r>
+        <w:rPr>
+          <w:lang w:val="en-GB"/>
+        </w:rPr>
         <w:t>cage</w:t>
       </w:r>
-      <w:proofErr w:type="spellEnd"/>
-      <w:r>
+      <w:r>
+        <w:rPr>
+          <w:lang w:val="en-GB"/>
+        </w:rPr>
         <w:t>.</w:t>
       </w:r>
     </w:p>
@@ -2817,69 +2993,68 @@
           <w:ilvl w:val="0"/>
           <w:numId w:val="5"/>
         </w:numPr>
-      </w:pPr>
+        <w:rPr>
+          <w:lang w:val="en-GB"/>
+        </w:rPr>
+      </w:pPr>
+      <w:r>
+        <w:rPr>
+          <w:lang w:val="en-GB"/>
+        </w:rPr>
+        <w:t xml:space="preserve">Gently put the shell on the </w:t>
+      </w:r>
+      <w:r>
+        <w:rPr>
+          <w:lang w:val="en-GB"/>
+        </w:rPr>
+        <w:t>cage</w:t>
+      </w:r>
+      <w:r>
+        <w:rPr>
+          <w:lang w:val="en-GB"/>
+        </w:rPr>
+        <w:t xml:space="preserve"> </w:t>
+      </w:r>
+      <w:r>
+        <w:rPr>
+          <w:lang w:val="en-GB"/>
+        </w:rPr>
+        <w:t>(FOLLOW</w:t>
+      </w:r>
+      <w:r>
+        <w:rPr>
+          <w:rStyle w:val="Riferimentointenso"/>
+          <w:lang w:val="en-GB"/>
+        </w:rPr>
+        <w:t xml:space="preserve"> 2.4 – Shell </w:t>
+      </w:r>
+      <w:r>
+        <w:rPr>
+          <w:rStyle w:val="Riferimentointenso"/>
+          <w:lang w:val="en-GB"/>
+        </w:rPr>
+        <w:t>Installation</w:t>
+      </w:r>
+      <w:r>
+        <w:rPr>
+          <w:lang w:val="en-GB"/>
+        </w:rPr>
+        <w:t>).</w:t>
+      </w:r>
+    </w:p>
+    <w:p>
+      <w:pPr>
+        <w:pStyle w:val="Titolo2"/>
+      </w:pPr>
+      <w:bookmarkStart w:id="13" w:name="_Toc507439958"/>
+      <w:r>
+        <w:t xml:space="preserve">3.2 – Soap </w:t>
+      </w:r>
       <w:proofErr w:type="spellStart"/>
       <w:r>
-        <w:t>Gently</w:t>
-      </w:r>
-      <w:proofErr w:type="spellEnd"/>
-      <w:r>
-        <w:t xml:space="preserve"> put the </w:t>
-      </w:r>
-      <w:proofErr w:type="spellStart"/>
-      <w:r>
-        <w:t>shell</w:t>
-      </w:r>
-      <w:proofErr w:type="spellEnd"/>
-      <w:r>
-        <w:t xml:space="preserve"> on the </w:t>
-      </w:r>
-      <w:proofErr w:type="spellStart"/>
-      <w:r>
-        <w:t>cage</w:t>
-      </w:r>
-      <w:proofErr w:type="spellEnd"/>
-      <w:r>
-        <w:t xml:space="preserve"> </w:t>
-      </w:r>
-      <w:proofErr w:type="gramStart"/>
-      <w:r>
-        <w:t xml:space="preserve">( </w:t>
-      </w:r>
-      <w:proofErr w:type="spellStart"/>
-      <w:r>
-        <w:rPr>
-          <w:rStyle w:val="Riferimentointenso"/>
-        </w:rPr>
-        <w:t>follow</w:t>
-      </w:r>
-      <w:proofErr w:type="spellEnd"/>
-      <w:proofErr w:type="gramEnd"/>
-      <w:r>
-        <w:rPr>
-          <w:rStyle w:val="Riferimentointenso"/>
-        </w:rPr>
-        <w:t xml:space="preserve"> 2.4 – Shell Placement</w:t>
-      </w:r>
-      <w:r>
-        <w:t>).</w:t>
-      </w:r>
-    </w:p>
-    <w:p>
-      <w:pPr>
-        <w:pStyle w:val="Titolo2"/>
-      </w:pPr>
-      <w:bookmarkStart w:id="10" w:name="_Toc506305799"/>
-      <w:r>
-        <w:t xml:space="preserve">3.2 – Soap </w:t>
-      </w:r>
-      <w:proofErr w:type="spellStart"/>
-      <w:r>
         <w:t>Replacement</w:t>
       </w:r>
-      <w:bookmarkStart w:id="11" w:name="_GoBack"/>
-      <w:bookmarkEnd w:id="10"/>
-      <w:bookmarkEnd w:id="11"/>
+      <w:bookmarkEnd w:id="13"/>
       <w:proofErr w:type="spellEnd"/>
     </w:p>
     <w:sectPr>
@@ -3214,6 +3389,345 @@
     </w:lvl>
   </w:abstractNum>
   <w:abstractNum w:abstractNumId="3" w15:restartNumberingAfterBreak="0">
+    <w:nsid w:val="350828FC"/>
+    <w:multiLevelType w:val="hybridMultilevel"/>
+    <w:tmpl w:val="305A455A"/>
+    <w:lvl w:ilvl="0" w:tplc="08090001">
+      <w:start w:val="1"/>
+      <w:numFmt w:val="bullet"/>
+      <w:lvlText w:val=""/>
+      <w:lvlJc w:val="left"/>
+      <w:pPr>
+        <w:ind w:left="720" w:hanging="360"/>
+      </w:pPr>
+      <w:rPr>
+        <w:rFonts w:ascii="Symbol" w:hAnsi="Symbol" w:hint="default"/>
+      </w:rPr>
+    </w:lvl>
+    <w:lvl w:ilvl="1" w:tplc="08090003" w:tentative="1">
+      <w:start w:val="1"/>
+      <w:numFmt w:val="bullet"/>
+      <w:lvlText w:val="o"/>
+      <w:lvlJc w:val="left"/>
+      <w:pPr>
+        <w:ind w:left="1440" w:hanging="360"/>
+      </w:pPr>
+      <w:rPr>
+        <w:rFonts w:ascii="Courier New" w:hAnsi="Courier New" w:cs="Courier New" w:hint="default"/>
+      </w:rPr>
+    </w:lvl>
+    <w:lvl w:ilvl="2" w:tplc="08090005" w:tentative="1">
+      <w:start w:val="1"/>
+      <w:numFmt w:val="bullet"/>
+      <w:lvlText w:val=""/>
+      <w:lvlJc w:val="left"/>
+      <w:pPr>
+        <w:ind w:left="2160" w:hanging="360"/>
+      </w:pPr>
+      <w:rPr>
+        <w:rFonts w:ascii="Wingdings" w:hAnsi="Wingdings" w:hint="default"/>
+      </w:rPr>
+    </w:lvl>
+    <w:lvl w:ilvl="3" w:tplc="08090001" w:tentative="1">
+      <w:start w:val="1"/>
+      <w:numFmt w:val="bullet"/>
+      <w:lvlText w:val=""/>
+      <w:lvlJc w:val="left"/>
+      <w:pPr>
+        <w:ind w:left="2880" w:hanging="360"/>
+      </w:pPr>
+      <w:rPr>
+        <w:rFonts w:ascii="Symbol" w:hAnsi="Symbol" w:hint="default"/>
+      </w:rPr>
+    </w:lvl>
+    <w:lvl w:ilvl="4" w:tplc="08090003" w:tentative="1">
+      <w:start w:val="1"/>
+      <w:numFmt w:val="bullet"/>
+      <w:lvlText w:val="o"/>
+      <w:lvlJc w:val="left"/>
+      <w:pPr>
+        <w:ind w:left="3600" w:hanging="360"/>
+      </w:pPr>
+      <w:rPr>
+        <w:rFonts w:ascii="Courier New" w:hAnsi="Courier New" w:cs="Courier New" w:hint="default"/>
+      </w:rPr>
+    </w:lvl>
+    <w:lvl w:ilvl="5" w:tplc="08090005" w:tentative="1">
+      <w:start w:val="1"/>
+      <w:numFmt w:val="bullet"/>
+      <w:lvlText w:val=""/>
+      <w:lvlJc w:val="left"/>
+      <w:pPr>
+        <w:ind w:left="4320" w:hanging="360"/>
+      </w:pPr>
+      <w:rPr>
+        <w:rFonts w:ascii="Wingdings" w:hAnsi="Wingdings" w:hint="default"/>
+      </w:rPr>
+    </w:lvl>
+    <w:lvl w:ilvl="6" w:tplc="08090001" w:tentative="1">
+      <w:start w:val="1"/>
+      <w:numFmt w:val="bullet"/>
+      <w:lvlText w:val=""/>
+      <w:lvlJc w:val="left"/>
+      <w:pPr>
+        <w:ind w:left="5040" w:hanging="360"/>
+      </w:pPr>
+      <w:rPr>
+        <w:rFonts w:ascii="Symbol" w:hAnsi="Symbol" w:hint="default"/>
+      </w:rPr>
+    </w:lvl>
+    <w:lvl w:ilvl="7" w:tplc="08090003" w:tentative="1">
+      <w:start w:val="1"/>
+      <w:numFmt w:val="bullet"/>
+      <w:lvlText w:val="o"/>
+      <w:lvlJc w:val="left"/>
+      <w:pPr>
+        <w:ind w:left="5760" w:hanging="360"/>
+      </w:pPr>
+      <w:rPr>
+        <w:rFonts w:ascii="Courier New" w:hAnsi="Courier New" w:cs="Courier New" w:hint="default"/>
+      </w:rPr>
+    </w:lvl>
+    <w:lvl w:ilvl="8" w:tplc="08090005" w:tentative="1">
+      <w:start w:val="1"/>
+      <w:numFmt w:val="bullet"/>
+      <w:lvlText w:val=""/>
+      <w:lvlJc w:val="left"/>
+      <w:pPr>
+        <w:ind w:left="6480" w:hanging="360"/>
+      </w:pPr>
+      <w:rPr>
+        <w:rFonts w:ascii="Wingdings" w:hAnsi="Wingdings" w:hint="default"/>
+      </w:rPr>
+    </w:lvl>
+  </w:abstractNum>
+  <w:abstractNum w:abstractNumId="4" w15:restartNumberingAfterBreak="0">
+    <w:nsid w:val="5ED2690D"/>
+    <w:multiLevelType w:val="hybridMultilevel"/>
+    <w:tmpl w:val="E0E43FFE"/>
+    <w:lvl w:ilvl="0" w:tplc="08090001">
+      <w:start w:val="1"/>
+      <w:numFmt w:val="bullet"/>
+      <w:lvlText w:val=""/>
+      <w:lvlJc w:val="left"/>
+      <w:pPr>
+        <w:ind w:left="720" w:hanging="360"/>
+      </w:pPr>
+      <w:rPr>
+        <w:rFonts w:ascii="Symbol" w:hAnsi="Symbol" w:hint="default"/>
+      </w:rPr>
+    </w:lvl>
+    <w:lvl w:ilvl="1" w:tplc="08090003" w:tentative="1">
+      <w:start w:val="1"/>
+      <w:numFmt w:val="bullet"/>
+      <w:lvlText w:val="o"/>
+      <w:lvlJc w:val="left"/>
+      <w:pPr>
+        <w:ind w:left="1440" w:hanging="360"/>
+      </w:pPr>
+      <w:rPr>
+        <w:rFonts w:ascii="Courier New" w:hAnsi="Courier New" w:cs="Courier New" w:hint="default"/>
+      </w:rPr>
+    </w:lvl>
+    <w:lvl w:ilvl="2" w:tplc="08090005" w:tentative="1">
+      <w:start w:val="1"/>
+      <w:numFmt w:val="bullet"/>
+      <w:lvlText w:val=""/>
+      <w:lvlJc w:val="left"/>
+      <w:pPr>
+        <w:ind w:left="2160" w:hanging="360"/>
+      </w:pPr>
+      <w:rPr>
+        <w:rFonts w:ascii="Wingdings" w:hAnsi="Wingdings" w:hint="default"/>
+      </w:rPr>
+    </w:lvl>
+    <w:lvl w:ilvl="3" w:tplc="08090001" w:tentative="1">
+      <w:start w:val="1"/>
+      <w:numFmt w:val="bullet"/>
+      <w:lvlText w:val=""/>
+      <w:lvlJc w:val="left"/>
+      <w:pPr>
+        <w:ind w:left="2880" w:hanging="360"/>
+      </w:pPr>
+      <w:rPr>
+        <w:rFonts w:ascii="Symbol" w:hAnsi="Symbol" w:hint="default"/>
+      </w:rPr>
+    </w:lvl>
+    <w:lvl w:ilvl="4" w:tplc="08090003" w:tentative="1">
+      <w:start w:val="1"/>
+      <w:numFmt w:val="bullet"/>
+      <w:lvlText w:val="o"/>
+      <w:lvlJc w:val="left"/>
+      <w:pPr>
+        <w:ind w:left="3600" w:hanging="360"/>
+      </w:pPr>
+      <w:rPr>
+        <w:rFonts w:ascii="Courier New" w:hAnsi="Courier New" w:cs="Courier New" w:hint="default"/>
+      </w:rPr>
+    </w:lvl>
+    <w:lvl w:ilvl="5" w:tplc="08090005" w:tentative="1">
+      <w:start w:val="1"/>
+      <w:numFmt w:val="bullet"/>
+      <w:lvlText w:val=""/>
+      <w:lvlJc w:val="left"/>
+      <w:pPr>
+        <w:ind w:left="4320" w:hanging="360"/>
+      </w:pPr>
+      <w:rPr>
+        <w:rFonts w:ascii="Wingdings" w:hAnsi="Wingdings" w:hint="default"/>
+      </w:rPr>
+    </w:lvl>
+    <w:lvl w:ilvl="6" w:tplc="08090001" w:tentative="1">
+      <w:start w:val="1"/>
+      <w:numFmt w:val="bullet"/>
+      <w:lvlText w:val=""/>
+      <w:lvlJc w:val="left"/>
+      <w:pPr>
+        <w:ind w:left="5040" w:hanging="360"/>
+      </w:pPr>
+      <w:rPr>
+        <w:rFonts w:ascii="Symbol" w:hAnsi="Symbol" w:hint="default"/>
+      </w:rPr>
+    </w:lvl>
+    <w:lvl w:ilvl="7" w:tplc="08090003" w:tentative="1">
+      <w:start w:val="1"/>
+      <w:numFmt w:val="bullet"/>
+      <w:lvlText w:val="o"/>
+      <w:lvlJc w:val="left"/>
+      <w:pPr>
+        <w:ind w:left="5760" w:hanging="360"/>
+      </w:pPr>
+      <w:rPr>
+        <w:rFonts w:ascii="Courier New" w:hAnsi="Courier New" w:cs="Courier New" w:hint="default"/>
+      </w:rPr>
+    </w:lvl>
+    <w:lvl w:ilvl="8" w:tplc="08090005" w:tentative="1">
+      <w:start w:val="1"/>
+      <w:numFmt w:val="bullet"/>
+      <w:lvlText w:val=""/>
+      <w:lvlJc w:val="left"/>
+      <w:pPr>
+        <w:ind w:left="6480" w:hanging="360"/>
+      </w:pPr>
+      <w:rPr>
+        <w:rFonts w:ascii="Wingdings" w:hAnsi="Wingdings" w:hint="default"/>
+      </w:rPr>
+    </w:lvl>
+  </w:abstractNum>
+  <w:abstractNum w:abstractNumId="5" w15:restartNumberingAfterBreak="0">
+    <w:nsid w:val="68DD353A"/>
+    <w:multiLevelType w:val="multilevel"/>
+    <w:tmpl w:val="6EAAF99E"/>
+    <w:lvl w:ilvl="0">
+      <w:start w:val="1"/>
+      <w:numFmt w:val="decimal"/>
+      <w:lvlText w:val="%1"/>
+      <w:lvlJc w:val="left"/>
+      <w:pPr>
+        <w:ind w:left="465" w:hanging="465"/>
+      </w:pPr>
+      <w:rPr>
+        <w:rFonts w:hint="default"/>
+      </w:rPr>
+    </w:lvl>
+    <w:lvl w:ilvl="1">
+      <w:start w:val="1"/>
+      <w:numFmt w:val="decimal"/>
+      <w:lvlText w:val="%1.%2"/>
+      <w:lvlJc w:val="left"/>
+      <w:pPr>
+        <w:ind w:left="465" w:hanging="465"/>
+      </w:pPr>
+      <w:rPr>
+        <w:rFonts w:hint="default"/>
+      </w:rPr>
+    </w:lvl>
+    <w:lvl w:ilvl="2">
+      <w:start w:val="1"/>
+      <w:numFmt w:val="decimal"/>
+      <w:lvlText w:val="%1.%2.%3"/>
+      <w:lvlJc w:val="left"/>
+      <w:pPr>
+        <w:ind w:left="720" w:hanging="720"/>
+      </w:pPr>
+      <w:rPr>
+        <w:rFonts w:hint="default"/>
+      </w:rPr>
+    </w:lvl>
+    <w:lvl w:ilvl="3">
+      <w:start w:val="1"/>
+      <w:numFmt w:val="decimal"/>
+      <w:lvlText w:val="%1.%2.%3.%4"/>
+      <w:lvlJc w:val="left"/>
+      <w:pPr>
+        <w:ind w:left="720" w:hanging="720"/>
+      </w:pPr>
+      <w:rPr>
+        <w:rFonts w:hint="default"/>
+      </w:rPr>
+    </w:lvl>
+    <w:lvl w:ilvl="4">
+      <w:start w:val="1"/>
+      <w:numFmt w:val="decimal"/>
+      <w:lvlText w:val="%1.%2.%3.%4.%5"/>
+      <w:lvlJc w:val="left"/>
+      <w:pPr>
+        <w:ind w:left="1080" w:hanging="1080"/>
+      </w:pPr>
+      <w:rPr>
+        <w:rFonts w:hint="default"/>
+      </w:rPr>
+    </w:lvl>
+    <w:lvl w:ilvl="5">
+      <w:start w:val="1"/>
+      <w:numFmt w:val="decimal"/>
+      <w:lvlText w:val="%1.%2.%3.%4.%5.%6"/>
+      <w:lvlJc w:val="left"/>
+      <w:pPr>
+        <w:ind w:left="1080" w:hanging="1080"/>
+      </w:pPr>
+      <w:rPr>
+        <w:rFonts w:hint="default"/>
+      </w:rPr>
+    </w:lvl>
+    <w:lvl w:ilvl="6">
+      <w:start w:val="1"/>
+      <w:numFmt w:val="decimal"/>
+      <w:lvlText w:val="%1.%2.%3.%4.%5.%6.%7"/>
+      <w:lvlJc w:val="left"/>
+      <w:pPr>
+        <w:ind w:left="1440" w:hanging="1440"/>
+      </w:pPr>
+      <w:rPr>
+        <w:rFonts w:hint="default"/>
+      </w:rPr>
+    </w:lvl>
+    <w:lvl w:ilvl="7">
+      <w:start w:val="1"/>
+      <w:numFmt w:val="decimal"/>
+      <w:lvlText w:val="%1.%2.%3.%4.%5.%6.%7.%8"/>
+      <w:lvlJc w:val="left"/>
+      <w:pPr>
+        <w:ind w:left="1440" w:hanging="1440"/>
+      </w:pPr>
+      <w:rPr>
+        <w:rFonts w:hint="default"/>
+      </w:rPr>
+    </w:lvl>
+    <w:lvl w:ilvl="8">
+      <w:start w:val="1"/>
+      <w:numFmt w:val="decimal"/>
+      <w:lvlText w:val="%1.%2.%3.%4.%5.%6.%7.%8.%9"/>
+      <w:lvlJc w:val="left"/>
+      <w:pPr>
+        <w:ind w:left="1800" w:hanging="1800"/>
+      </w:pPr>
+      <w:rPr>
+        <w:rFonts w:hint="default"/>
+      </w:rPr>
+    </w:lvl>
+  </w:abstractNum>
+  <w:abstractNum w:abstractNumId="6" w15:restartNumberingAfterBreak="0">
     <w:nsid w:val="6D6F07B4"/>
     <w:multiLevelType w:val="hybridMultilevel"/>
     <w:tmpl w:val="7F682BB4"/>
@@ -3326,7 +3840,7 @@
       </w:rPr>
     </w:lvl>
   </w:abstractNum>
-  <w:abstractNum w:abstractNumId="4" w15:restartNumberingAfterBreak="0">
+  <w:abstractNum w:abstractNumId="7" w15:restartNumberingAfterBreak="0">
     <w:nsid w:val="7F0B1497"/>
     <w:multiLevelType w:val="hybridMultilevel"/>
     <w:tmpl w:val="2C588BAA"/>
@@ -3416,16 +3930,25 @@
     <w:abstractNumId w:val="1"/>
   </w:num>
   <w:num w:numId="2">
-    <w:abstractNumId w:val="3"/>
+    <w:abstractNumId w:val="6"/>
   </w:num>
   <w:num w:numId="3">
-    <w:abstractNumId w:val="4"/>
+    <w:abstractNumId w:val="7"/>
   </w:num>
   <w:num w:numId="4">
     <w:abstractNumId w:val="0"/>
   </w:num>
   <w:num w:numId="5">
     <w:abstractNumId w:val="2"/>
+  </w:num>
+  <w:num w:numId="6">
+    <w:abstractNumId w:val="5"/>
+  </w:num>
+  <w:num w:numId="7">
+    <w:abstractNumId w:val="4"/>
+  </w:num>
+  <w:num w:numId="8">
+    <w:abstractNumId w:val="3"/>
   </w:num>
 </w:numbering>
 </file>
@@ -4867,7 +5390,7 @@
 </file>
 
 <file path=customXml/itemProps1.xml><?xml version="1.0" encoding="utf-8"?>
-<ds:datastoreItem xmlns:ds="http://schemas.openxmlformats.org/officeDocument/2006/customXml" ds:itemID="{F46D3648-AE4F-43D2-B047-24A083FB3A45}">
+<ds:datastoreItem xmlns:ds="http://schemas.openxmlformats.org/officeDocument/2006/customXml" ds:itemID="{E0D6ADB7-B975-4A25-9223-52B48C9CB559}">
   <ds:schemaRefs>
     <ds:schemaRef ds:uri="http://schemas.openxmlformats.org/officeDocument/2006/bibliography"/>
   </ds:schemaRefs>

</xml_diff>

<commit_message>
Updated User Manual and Reduced timer on the Master Sketch
</commit_message>
<xml_diff>
--- a/documents/User Manual.docx
+++ b/documents/User Manual.docx
@@ -582,7 +582,7 @@
               <w:noProof/>
               <w:sz w:val="22"/>
               <w:szCs w:val="22"/>
-              <w:lang w:val="en-GB" w:eastAsia="en-GB"/>
+              <w:lang w:eastAsia="it-IT"/>
             </w:rPr>
           </w:pPr>
           <w:r>
@@ -594,7 +594,7 @@
           <w:r>
             <w:fldChar w:fldCharType="separate"/>
           </w:r>
-          <w:hyperlink w:anchor="_Toc507439946" w:history="1">
+          <w:hyperlink w:anchor="_Toc507521803" w:history="1">
             <w:r>
               <w:rPr>
                 <w:rStyle w:val="Collegamentoipertestuale"/>
@@ -622,7 +622,7 @@
                 <w:noProof/>
                 <w:webHidden/>
               </w:rPr>
-              <w:instrText xml:space="preserve"> PAGEREF _Toc507439946 \h </w:instrText>
+              <w:instrText xml:space="preserve"> PAGEREF _Toc507521803 \h </w:instrText>
             </w:r>
             <w:r>
               <w:rPr>
@@ -663,10 +663,9 @@
             <w:rPr>
               <w:rFonts w:cstheme="minorBidi"/>
               <w:noProof/>
-              <w:lang w:val="en-GB" w:eastAsia="en-GB"/>
             </w:rPr>
           </w:pPr>
-          <w:hyperlink w:anchor="_Toc507439947" w:history="1">
+          <w:hyperlink w:anchor="_Toc507521804" w:history="1">
             <w:r>
               <w:rPr>
                 <w:rStyle w:val="Collegamentoipertestuale"/>
@@ -676,16 +675,16 @@
             </w:r>
             <w:r>
               <w:rPr>
+                <w:rFonts w:cstheme="minorBidi"/>
+                <w:noProof/>
+              </w:rPr>
+              <w:tab/>
+            </w:r>
+            <w:r>
+              <w:rPr>
                 <w:rStyle w:val="Collegamentoipertestuale"/>
                 <w:noProof/>
               </w:rPr>
-              <w:t xml:space="preserve"> </w:t>
-            </w:r>
-            <w:r>
-              <w:rPr>
-                <w:rStyle w:val="Collegamentoipertestuale"/>
-                <w:noProof/>
-              </w:rPr>
               <w:t>– Overview</w:t>
             </w:r>
             <w:r>
@@ -707,7 +706,7 @@
                 <w:noProof/>
                 <w:webHidden/>
               </w:rPr>
-              <w:instrText xml:space="preserve"> PAGEREF _Toc507439947 \h </w:instrText>
+              <w:instrText xml:space="preserve"> PAGEREF _Toc507521804 \h </w:instrText>
             </w:r>
             <w:r>
               <w:rPr>
@@ -747,10 +746,9 @@
             <w:rPr>
               <w:rFonts w:cstheme="minorBidi"/>
               <w:noProof/>
-              <w:lang w:val="en-GB" w:eastAsia="en-GB"/>
             </w:rPr>
           </w:pPr>
-          <w:hyperlink w:anchor="_Toc507439948" w:history="1">
+          <w:hyperlink w:anchor="_Toc507521805" w:history="1">
             <w:r>
               <w:rPr>
                 <w:rStyle w:val="Collegamentoipertestuale"/>
@@ -778,7 +776,7 @@
                 <w:noProof/>
                 <w:webHidden/>
               </w:rPr>
-              <w:instrText xml:space="preserve"> PAGEREF _Toc507439948 \h </w:instrText>
+              <w:instrText xml:space="preserve"> PAGEREF _Toc507521805 \h </w:instrText>
             </w:r>
             <w:r>
               <w:rPr>
@@ -819,10 +817,10 @@
               <w:noProof/>
               <w:sz w:val="22"/>
               <w:szCs w:val="22"/>
-              <w:lang w:val="en-GB" w:eastAsia="en-GB"/>
+              <w:lang w:eastAsia="it-IT"/>
             </w:rPr>
           </w:pPr>
-          <w:hyperlink w:anchor="_Toc507439949" w:history="1">
+          <w:hyperlink w:anchor="_Toc507521806" w:history="1">
             <w:r>
               <w:rPr>
                 <w:rStyle w:val="Collegamentoipertestuale"/>
@@ -850,7 +848,7 @@
                 <w:noProof/>
                 <w:webHidden/>
               </w:rPr>
-              <w:instrText xml:space="preserve"> PAGEREF _Toc507439949 \h </w:instrText>
+              <w:instrText xml:space="preserve"> PAGEREF _Toc507521806 \h </w:instrText>
             </w:r>
             <w:r>
               <w:rPr>
@@ -890,10 +888,9 @@
             <w:rPr>
               <w:rFonts w:cstheme="minorBidi"/>
               <w:noProof/>
-              <w:lang w:val="en-GB" w:eastAsia="en-GB"/>
             </w:rPr>
           </w:pPr>
-          <w:hyperlink w:anchor="_Toc507439950" w:history="1">
+          <w:hyperlink w:anchor="_Toc507521807" w:history="1">
             <w:r>
               <w:rPr>
                 <w:rStyle w:val="Collegamentoipertestuale"/>
@@ -921,7 +918,7 @@
                 <w:noProof/>
                 <w:webHidden/>
               </w:rPr>
-              <w:instrText xml:space="preserve"> PAGEREF _Toc507439950 \h </w:instrText>
+              <w:instrText xml:space="preserve"> PAGEREF _Toc507521807 \h </w:instrText>
             </w:r>
             <w:r>
               <w:rPr>
@@ -961,10 +958,9 @@
             <w:rPr>
               <w:rFonts w:cstheme="minorBidi"/>
               <w:noProof/>
-              <w:lang w:val="en-GB" w:eastAsia="en-GB"/>
             </w:rPr>
           </w:pPr>
-          <w:hyperlink w:anchor="_Toc507439951" w:history="1">
+          <w:hyperlink w:anchor="_Toc507521808" w:history="1">
             <w:r>
               <w:rPr>
                 <w:rStyle w:val="Collegamentoipertestuale"/>
@@ -992,7 +988,7 @@
                 <w:noProof/>
                 <w:webHidden/>
               </w:rPr>
-              <w:instrText xml:space="preserve"> PAGEREF _Toc507439951 \h </w:instrText>
+              <w:instrText xml:space="preserve"> PAGEREF _Toc507521808 \h </w:instrText>
             </w:r>
             <w:r>
               <w:rPr>
@@ -1032,10 +1028,9 @@
             <w:rPr>
               <w:rFonts w:cstheme="minorBidi"/>
               <w:noProof/>
-              <w:lang w:val="en-GB" w:eastAsia="en-GB"/>
             </w:rPr>
           </w:pPr>
-          <w:hyperlink w:anchor="_Toc507439952" w:history="1">
+          <w:hyperlink w:anchor="_Toc507521809" w:history="1">
             <w:r>
               <w:rPr>
                 <w:rStyle w:val="Collegamentoipertestuale"/>
@@ -1063,7 +1058,7 @@
                 <w:noProof/>
                 <w:webHidden/>
               </w:rPr>
-              <w:instrText xml:space="preserve"> PAGEREF _Toc507439952 \h </w:instrText>
+              <w:instrText xml:space="preserve"> PAGEREF _Toc507521809 \h </w:instrText>
             </w:r>
             <w:r>
               <w:rPr>
@@ -1103,16 +1098,15 @@
             <w:rPr>
               <w:rFonts w:cstheme="minorBidi"/>
               <w:noProof/>
-              <w:lang w:val="en-GB" w:eastAsia="en-GB"/>
             </w:rPr>
           </w:pPr>
-          <w:hyperlink w:anchor="_Toc507439953" w:history="1">
+          <w:hyperlink w:anchor="_Toc507521810" w:history="1">
             <w:r>
               <w:rPr>
                 <w:rStyle w:val="Collegamentoipertestuale"/>
                 <w:noProof/>
               </w:rPr>
-              <w:t>2.4 – Shell Placement</w:t>
+              <w:t>2.4 – Shell Installation</w:t>
             </w:r>
             <w:r>
               <w:rPr>
@@ -1133,7 +1127,7 @@
                 <w:noProof/>
                 <w:webHidden/>
               </w:rPr>
-              <w:instrText xml:space="preserve"> PAGEREF _Toc507439953 \h </w:instrText>
+              <w:instrText xml:space="preserve"> PAGEREF _Toc507521810 \h </w:instrText>
             </w:r>
             <w:r>
               <w:rPr>
@@ -1173,10 +1167,9 @@
             <w:rPr>
               <w:rFonts w:cstheme="minorBidi"/>
               <w:noProof/>
-              <w:lang w:val="en-GB" w:eastAsia="en-GB"/>
             </w:rPr>
           </w:pPr>
-          <w:hyperlink w:anchor="_Toc507439954" w:history="1">
+          <w:hyperlink w:anchor="_Toc507521811" w:history="1">
             <w:r>
               <w:rPr>
                 <w:rStyle w:val="Collegamentoipertestuale"/>
@@ -1204,7 +1197,7 @@
                 <w:noProof/>
                 <w:webHidden/>
               </w:rPr>
-              <w:instrText xml:space="preserve"> PAGEREF _Toc507439954 \h </w:instrText>
+              <w:instrText xml:space="preserve"> PAGEREF _Toc507521811 \h </w:instrText>
             </w:r>
             <w:r>
               <w:rPr>
@@ -1244,10 +1237,9 @@
             <w:rPr>
               <w:rFonts w:cstheme="minorBidi"/>
               <w:noProof/>
-              <w:lang w:val="en-GB" w:eastAsia="en-GB"/>
             </w:rPr>
           </w:pPr>
-          <w:hyperlink w:anchor="_Toc507439955" w:history="1">
+          <w:hyperlink w:anchor="_Toc507521812" w:history="1">
             <w:r>
               <w:rPr>
                 <w:rStyle w:val="Collegamentoipertestuale"/>
@@ -1275,7 +1267,7 @@
                 <w:noProof/>
                 <w:webHidden/>
               </w:rPr>
-              <w:instrText xml:space="preserve"> PAGEREF _Toc507439955 \h </w:instrText>
+              <w:instrText xml:space="preserve"> PAGEREF _Toc507521812 \h </w:instrText>
             </w:r>
             <w:r>
               <w:rPr>
@@ -1316,10 +1308,10 @@
               <w:noProof/>
               <w:sz w:val="22"/>
               <w:szCs w:val="22"/>
-              <w:lang w:val="en-GB" w:eastAsia="en-GB"/>
+              <w:lang w:eastAsia="it-IT"/>
             </w:rPr>
           </w:pPr>
-          <w:hyperlink w:anchor="_Toc507439956" w:history="1">
+          <w:hyperlink w:anchor="_Toc507521813" w:history="1">
             <w:r>
               <w:rPr>
                 <w:rStyle w:val="Collegamentoipertestuale"/>
@@ -1347,7 +1339,7 @@
                 <w:noProof/>
                 <w:webHidden/>
               </w:rPr>
-              <w:instrText xml:space="preserve"> PAGEREF _Toc507439956 \h </w:instrText>
+              <w:instrText xml:space="preserve"> PAGEREF _Toc507521813 \h </w:instrText>
             </w:r>
             <w:r>
               <w:rPr>
@@ -1387,10 +1379,9 @@
             <w:rPr>
               <w:rFonts w:cstheme="minorBidi"/>
               <w:noProof/>
-              <w:lang w:val="en-GB" w:eastAsia="en-GB"/>
             </w:rPr>
           </w:pPr>
-          <w:hyperlink w:anchor="_Toc507439957" w:history="1">
+          <w:hyperlink w:anchor="_Toc507521814" w:history="1">
             <w:r>
               <w:rPr>
                 <w:rStyle w:val="Collegamentoipertestuale"/>
@@ -1418,7 +1409,7 @@
                 <w:noProof/>
                 <w:webHidden/>
               </w:rPr>
-              <w:instrText xml:space="preserve"> PAGEREF _Toc507439957 \h </w:instrText>
+              <w:instrText xml:space="preserve"> PAGEREF _Toc507521814 \h </w:instrText>
             </w:r>
             <w:r>
               <w:rPr>
@@ -1458,10 +1449,9 @@
             <w:rPr>
               <w:rFonts w:cstheme="minorBidi"/>
               <w:noProof/>
-              <w:lang w:val="en-GB" w:eastAsia="en-GB"/>
             </w:rPr>
           </w:pPr>
-          <w:hyperlink w:anchor="_Toc507439958" w:history="1">
+          <w:hyperlink w:anchor="_Toc507521815" w:history="1">
             <w:r>
               <w:rPr>
                 <w:rStyle w:val="Collegamentoipertestuale"/>
@@ -1488,7 +1478,7 @@
                 <w:noProof/>
                 <w:webHidden/>
               </w:rPr>
-              <w:instrText xml:space="preserve"> PAGEREF _Toc507439958 \h </w:instrText>
+              <w:instrText xml:space="preserve"> PAGEREF _Toc507521815 \h </w:instrText>
             </w:r>
             <w:r>
               <w:rPr>
@@ -1607,7 +1597,7 @@
           <w:lang w:val="en-GB"/>
         </w:rPr>
       </w:pPr>
-      <w:bookmarkStart w:id="0" w:name="_Toc507439946"/>
+      <w:bookmarkStart w:id="0" w:name="_Toc507521803"/>
       <w:r>
         <w:rPr>
           <w:lang w:val="en-GB"/>
@@ -1631,12 +1621,9 @@
           <w:numId w:val="6"/>
         </w:numPr>
       </w:pPr>
-      <w:bookmarkStart w:id="1" w:name="_Toc507439947"/>
-      <w:r>
-        <w:t>–</w:t>
-      </w:r>
-      <w:r>
-        <w:t xml:space="preserve"> </w:t>
+      <w:bookmarkStart w:id="1" w:name="_Toc507521804"/>
+      <w:r>
+        <w:t xml:space="preserve">– </w:t>
       </w:r>
       <w:proofErr w:type="spellStart"/>
       <w:r>
@@ -1871,7 +1858,7 @@
           <w:lang w:val="en-GB"/>
         </w:rPr>
       </w:pPr>
-      <w:bookmarkStart w:id="2" w:name="_Toc507439948"/>
+      <w:bookmarkStart w:id="2" w:name="_Toc507521805"/>
       <w:r>
         <w:rPr>
           <w:lang w:val="en-GB"/>
@@ -2096,10 +2083,7 @@
     <w:p/>
     <w:p/>
     <w:p/>
-    <w:p>
-      <w:bookmarkStart w:id="3" w:name="_GoBack"/>
-      <w:bookmarkEnd w:id="3"/>
-    </w:p>
+    <w:p/>
     <w:p>
       <w:pPr>
         <w:pStyle w:val="Titolo1"/>
@@ -2107,7 +2091,7 @@
           <w:lang w:val="en-GB"/>
         </w:rPr>
       </w:pPr>
-      <w:bookmarkStart w:id="4" w:name="_Toc507439949"/>
+      <w:bookmarkStart w:id="3" w:name="_Toc507521806"/>
       <w:r>
         <w:rPr>
           <w:lang w:val="en-GB"/>
@@ -2127,21 +2111,104 @@
         </w:rPr>
         <w:t>Installation</w:t>
       </w:r>
+      <w:bookmarkEnd w:id="3"/>
+    </w:p>
+    <w:p>
+      <w:pPr>
+        <w:pStyle w:val="Titolo2"/>
+        <w:rPr>
+          <w:lang w:val="en-GB"/>
+        </w:rPr>
+      </w:pPr>
+      <w:bookmarkStart w:id="4" w:name="_Toc507521807"/>
+      <w:r>
+        <w:rPr>
+          <w:lang w:val="en-GB"/>
+        </w:rPr>
+        <w:t>2.1 – Required Workspace</w:t>
+      </w:r>
       <w:bookmarkEnd w:id="4"/>
     </w:p>
     <w:p>
       <w:pPr>
+        <w:rPr>
+          <w:lang w:val="en-GB"/>
+        </w:rPr>
+      </w:pPr>
+      <w:r>
+        <w:rPr>
+          <w:lang w:val="en-GB"/>
+        </w:rPr>
+        <w:t>To</w:t>
+      </w:r>
+      <w:r>
+        <w:rPr>
+          <w:lang w:val="en-GB"/>
+        </w:rPr>
+        <w:t xml:space="preserve"> properly use </w:t>
+      </w:r>
+      <w:r>
+        <w:rPr>
+          <w:lang w:val="en-GB"/>
+        </w:rPr>
+        <w:t>the</w:t>
+      </w:r>
+      <w:r>
+        <w:rPr>
+          <w:lang w:val="en-GB"/>
+        </w:rPr>
+        <w:t xml:space="preserve"> Hermit Crab </w:t>
+      </w:r>
+      <w:r>
+        <w:rPr>
+          <w:lang w:val="en-GB"/>
+        </w:rPr>
+        <w:t>product,</w:t>
+      </w:r>
+      <w:r>
+        <w:rPr>
+          <w:lang w:val="en-GB"/>
+        </w:rPr>
+        <w:t xml:space="preserve"> you will need a tabl</w:t>
+      </w:r>
+      <w:r>
+        <w:rPr>
+          <w:lang w:val="en-GB"/>
+        </w:rPr>
+        <w:t>e that is at least 1x1 m</w:t>
+      </w:r>
+      <w:r>
+        <w:rPr>
+          <w:lang w:val="en-GB"/>
+        </w:rPr>
+        <w:t>.</w:t>
+      </w:r>
+    </w:p>
+    <w:p>
+      <w:pPr>
         <w:pStyle w:val="Titolo2"/>
         <w:rPr>
           <w:lang w:val="en-GB"/>
         </w:rPr>
       </w:pPr>
-      <w:bookmarkStart w:id="5" w:name="_Toc507439950"/>
-      <w:r>
-        <w:rPr>
-          <w:lang w:val="en-GB"/>
-        </w:rPr>
-        <w:t>2.1 – Required Workspace</w:t>
+      <w:bookmarkStart w:id="5" w:name="_Toc507521808"/>
+      <w:r>
+        <w:rPr>
+          <w:lang w:val="en-GB"/>
+        </w:rPr>
+        <w:t xml:space="preserve">2.2 </w:t>
+      </w:r>
+      <w:r>
+        <w:rPr>
+          <w:lang w:val="en-GB"/>
+        </w:rPr>
+        <w:t xml:space="preserve">– Custom Menu and Hermit Crabs </w:t>
+      </w:r>
+      <w:r>
+        <w:rPr>
+          <w:lang w:val="en-GB"/>
+        </w:rPr>
+        <w:t>Installation</w:t>
       </w:r>
       <w:bookmarkEnd w:id="5"/>
     </w:p>
@@ -2155,49 +2222,379 @@
         <w:rPr>
           <w:lang w:val="en-GB"/>
         </w:rPr>
+        <w:t>The custom menu must be</w:t>
+      </w:r>
+      <w:r>
+        <w:rPr>
+          <w:lang w:val="en-GB"/>
+        </w:rPr>
+        <w:t xml:space="preserve"> on the table</w:t>
+      </w:r>
+      <w:r>
+        <w:rPr>
+          <w:lang w:val="en-GB"/>
+        </w:rPr>
+        <w:t xml:space="preserve"> </w:t>
+      </w:r>
+      <w:r>
+        <w:rPr>
+          <w:lang w:val="en-GB"/>
+        </w:rPr>
+        <w:t xml:space="preserve">unfolded, </w:t>
+      </w:r>
+      <w:r>
+        <w:rPr>
+          <w:lang w:val="en-GB"/>
+        </w:rPr>
+        <w:t xml:space="preserve">with the white part on top. The Hermit Crabs must be put on </w:t>
+      </w:r>
+      <w:r>
+        <w:rPr>
+          <w:lang w:val="en-GB"/>
+        </w:rPr>
+        <w:t>the</w:t>
+      </w:r>
+      <w:r>
+        <w:rPr>
+          <w:lang w:val="en-GB"/>
+        </w:rPr>
+        <w:t xml:space="preserve"> </w:t>
+      </w:r>
+      <w:r>
+        <w:rPr>
+          <w:lang w:val="en-GB"/>
+        </w:rPr>
+        <w:t>white</w:t>
+      </w:r>
+      <w:r>
+        <w:rPr>
+          <w:lang w:val="en-GB"/>
+        </w:rPr>
+        <w:t xml:space="preserve"> part of the menu.</w:t>
+      </w:r>
+    </w:p>
+    <w:p>
+      <w:pPr>
+        <w:pStyle w:val="Titolo2"/>
+        <w:rPr>
+          <w:lang w:val="en-GB"/>
+        </w:rPr>
+      </w:pPr>
+      <w:bookmarkStart w:id="6" w:name="_Toc507521809"/>
+      <w:r>
+        <w:rPr>
+          <w:lang w:val="en-GB"/>
+        </w:rPr>
+        <w:t xml:space="preserve">2.3 </w:t>
+      </w:r>
+      <w:r>
+        <w:rPr>
+          <w:lang w:val="en-GB"/>
+        </w:rPr>
+        <w:t>–</w:t>
+      </w:r>
+      <w:r>
+        <w:rPr>
+          <w:lang w:val="en-GB"/>
+        </w:rPr>
+        <w:t xml:space="preserve"> </w:t>
+      </w:r>
+      <w:r>
+        <w:rPr>
+          <w:lang w:val="en-GB"/>
+        </w:rPr>
+        <w:t>Treasure Box</w:t>
+      </w:r>
+      <w:bookmarkEnd w:id="6"/>
+    </w:p>
+    <w:p>
+      <w:r>
+        <w:rPr>
+          <w:lang w:val="en-GB"/>
+        </w:rPr>
+        <w:t xml:space="preserve">The Treasure Box must be put </w:t>
+      </w:r>
+      <w:r>
+        <w:rPr>
+          <w:lang w:val="en-GB"/>
+        </w:rPr>
+        <w:t>next to the menu (on the left side)</w:t>
+      </w:r>
+      <w:r>
+        <w:rPr>
+          <w:lang w:val="en-GB"/>
+        </w:rPr>
+        <w:t>, with the front side directed to the area where the people w</w:t>
+      </w:r>
+      <w:r>
+        <w:rPr>
+          <w:lang w:val="en-GB"/>
+        </w:rPr>
+        <w:t>ill</w:t>
+      </w:r>
+      <w:r>
+        <w:rPr>
+          <w:lang w:val="en-GB"/>
+        </w:rPr>
+        <w:t xml:space="preserve"> walk. The Box must be closed to a power point </w:t>
+      </w:r>
+      <w:r>
+        <w:rPr>
+          <w:lang w:val="en-GB"/>
+        </w:rPr>
+        <w:t>to</w:t>
+      </w:r>
+      <w:r>
+        <w:rPr>
+          <w:lang w:val="en-GB"/>
+        </w:rPr>
+        <w:t xml:space="preserve"> </w:t>
+      </w:r>
+      <w:r>
+        <w:rPr>
+          <w:lang w:val="en-GB"/>
+        </w:rPr>
+        <w:t>supply</w:t>
+      </w:r>
+      <w:r>
+        <w:rPr>
+          <w:lang w:val="en-GB"/>
+        </w:rPr>
+        <w:t xml:space="preserve"> it.</w:t>
+      </w:r>
+      <w:r>
+        <w:rPr>
+          <w:lang w:val="en-GB"/>
+        </w:rPr>
+        <w:t xml:space="preserve"> </w:t>
+      </w:r>
+      <w:proofErr w:type="spellStart"/>
+      <w:r>
+        <w:t>Then</w:t>
+      </w:r>
+      <w:proofErr w:type="spellEnd"/>
+      <w:r>
+        <w:t xml:space="preserve"> </w:t>
+      </w:r>
+      <w:proofErr w:type="spellStart"/>
+      <w:r>
+        <w:t>connect</w:t>
+      </w:r>
+      <w:proofErr w:type="spellEnd"/>
+      <w:r>
+        <w:t xml:space="preserve"> the plug.</w:t>
+      </w:r>
+    </w:p>
+    <w:p>
+      <w:pPr>
+        <w:pStyle w:val="Titolo2"/>
+      </w:pPr>
+      <w:bookmarkStart w:id="7" w:name="_Toc507521810"/>
+      <w:r>
+        <w:t>2.4</w:t>
+      </w:r>
+      <w:r>
+        <w:t xml:space="preserve"> </w:t>
+      </w:r>
+      <w:r>
+        <w:t>–</w:t>
+      </w:r>
+      <w:r>
+        <w:t xml:space="preserve"> </w:t>
+      </w:r>
+      <w:r>
+        <w:t xml:space="preserve">Shell </w:t>
+      </w:r>
+      <w:r>
+        <w:t>Installation</w:t>
+      </w:r>
+      <w:bookmarkEnd w:id="7"/>
+    </w:p>
+    <w:p>
+      <w:pPr>
+        <w:rPr>
+          <w:lang w:val="en-GB"/>
+        </w:rPr>
+      </w:pPr>
+      <w:r>
+        <w:rPr>
+          <w:lang w:val="en-GB"/>
+        </w:rPr>
+        <w:t xml:space="preserve">The shell must be put on top of the Hermit Crab “cage” with the </w:t>
+      </w:r>
+      <w:r>
+        <w:rPr>
+          <w:lang w:val="en-GB"/>
+        </w:rPr>
+        <w:t>bigger</w:t>
+      </w:r>
+      <w:r>
+        <w:rPr>
+          <w:lang w:val="en-GB"/>
+        </w:rPr>
+        <w:t xml:space="preserve"> part on the </w:t>
+      </w:r>
+      <w:r>
+        <w:rPr>
+          <w:lang w:val="en-GB"/>
+        </w:rPr>
+        <w:t>front</w:t>
+      </w:r>
+      <w:r>
+        <w:rPr>
+          <w:lang w:val="en-GB"/>
+        </w:rPr>
+        <w:t xml:space="preserve"> of the </w:t>
+      </w:r>
+      <w:r>
+        <w:rPr>
+          <w:lang w:val="en-GB"/>
+        </w:rPr>
+        <w:t>hermit (</w:t>
+      </w:r>
+      <w:r>
+        <w:rPr>
+          <w:lang w:val="en-GB"/>
+        </w:rPr>
+        <w:t>see the image)</w:t>
+      </w:r>
+      <w:r>
+        <w:rPr>
+          <w:lang w:val="en-GB"/>
+        </w:rPr>
+        <w:t>. Then you must delicately push the shell down until it will be fixed with the cage.</w:t>
+      </w:r>
+    </w:p>
+    <w:p>
+      <w:pPr>
+        <w:rPr>
+          <w:lang w:val="en-GB"/>
+        </w:rPr>
+      </w:pPr>
+      <w:r>
+        <w:rPr>
+          <w:noProof/>
+          <w:lang w:val="en-GB"/>
+        </w:rPr>
+        <w:drawing>
+          <wp:inline distT="0" distB="0" distL="0" distR="0" wp14:anchorId="6CE7E516" wp14:editId="3D22EDA4">
+            <wp:extent cx="2119797" cy="1590675"/>
+            <wp:effectExtent l="0" t="0" r="0" b="0"/>
+            <wp:docPr id="10" name="Immagine 10"/>
+            <wp:cNvGraphicFramePr>
+              <a:graphicFrameLocks xmlns:a="http://schemas.openxmlformats.org/drawingml/2006/main" noChangeAspect="1"/>
+            </wp:cNvGraphicFramePr>
+            <a:graphic xmlns:a="http://schemas.openxmlformats.org/drawingml/2006/main">
+              <a:graphicData uri="http://schemas.openxmlformats.org/drawingml/2006/picture">
+                <pic:pic xmlns:pic="http://schemas.openxmlformats.org/drawingml/2006/picture">
+                  <pic:nvPicPr>
+                    <pic:cNvPr id="0" name="Picture 9"/>
+                    <pic:cNvPicPr>
+                      <a:picLocks noChangeAspect="1" noChangeArrowheads="1"/>
+                    </pic:cNvPicPr>
+                  </pic:nvPicPr>
+                  <pic:blipFill>
+                    <a:blip r:embed="rId8" cstate="print">
+                      <a:extLst>
+                        <a:ext uri="{28A0092B-C50C-407E-A947-70E740481C1C}">
+                          <a14:useLocalDpi xmlns:a14="http://schemas.microsoft.com/office/drawing/2010/main" val="0"/>
+                        </a:ext>
+                      </a:extLst>
+                    </a:blip>
+                    <a:srcRect/>
+                    <a:stretch>
+                      <a:fillRect/>
+                    </a:stretch>
+                  </pic:blipFill>
+                  <pic:spPr bwMode="auto">
+                    <a:xfrm>
+                      <a:off x="0" y="0"/>
+                      <a:ext cx="2130594" cy="1598777"/>
+                    </a:xfrm>
+                    <a:prstGeom prst="rect">
+                      <a:avLst/>
+                    </a:prstGeom>
+                    <a:noFill/>
+                    <a:ln>
+                      <a:noFill/>
+                    </a:ln>
+                  </pic:spPr>
+                </pic:pic>
+              </a:graphicData>
+            </a:graphic>
+          </wp:inline>
+        </w:drawing>
+      </w:r>
+    </w:p>
+    <w:p>
+      <w:pPr>
+        <w:pStyle w:val="Titolo2"/>
+        <w:rPr>
+          <w:lang w:val="en-GB"/>
+        </w:rPr>
+      </w:pPr>
+      <w:bookmarkStart w:id="8" w:name="_Toc507521811"/>
+      <w:r>
+        <w:rPr>
+          <w:lang w:val="en-GB"/>
+        </w:rPr>
+        <w:t>2.5 – Usage</w:t>
+      </w:r>
+      <w:bookmarkEnd w:id="8"/>
+    </w:p>
+    <w:p>
+      <w:pPr>
+        <w:rPr>
+          <w:lang w:val="en-GB"/>
+        </w:rPr>
+      </w:pPr>
+      <w:r>
+        <w:rPr>
+          <w:lang w:val="en-GB"/>
+        </w:rPr>
         <w:t>To</w:t>
       </w:r>
       <w:r>
         <w:rPr>
           <w:lang w:val="en-GB"/>
         </w:rPr>
-        <w:t xml:space="preserve"> properly use </w:t>
-      </w:r>
-      <w:r>
-        <w:rPr>
-          <w:lang w:val="en-GB"/>
-        </w:rPr>
-        <w:t>the</w:t>
-      </w:r>
-      <w:r>
-        <w:rPr>
-          <w:lang w:val="en-GB"/>
-        </w:rPr>
-        <w:t xml:space="preserve"> Hermit Crab </w:t>
-      </w:r>
-      <w:r>
-        <w:rPr>
-          <w:lang w:val="en-GB"/>
-        </w:rPr>
-        <w:t>product,</w:t>
-      </w:r>
-      <w:r>
-        <w:rPr>
-          <w:lang w:val="en-GB"/>
-        </w:rPr>
-        <w:t xml:space="preserve"> you will need a tabl</w:t>
-      </w:r>
-      <w:r>
-        <w:rPr>
-          <w:lang w:val="en-GB"/>
-        </w:rPr>
-        <w:t>e that is at least 1x1 m</w:t>
-      </w:r>
-      <w:r>
-        <w:rPr>
-          <w:lang w:val="en-GB"/>
-        </w:rPr>
-        <w:t>.</w:t>
+        <w:t xml:space="preserve"> make the Hermit Crab work, you </w:t>
+      </w:r>
+      <w:r>
+        <w:rPr>
+          <w:lang w:val="en-GB"/>
+        </w:rPr>
+        <w:t>must</w:t>
+      </w:r>
+      <w:r>
+        <w:rPr>
+          <w:lang w:val="en-GB"/>
+        </w:rPr>
+        <w:t xml:space="preserve"> turn them </w:t>
+      </w:r>
+      <w:r>
+        <w:rPr>
+          <w:lang w:val="en-GB"/>
+        </w:rPr>
+        <w:t xml:space="preserve">on by </w:t>
+      </w:r>
+      <w:r>
+        <w:rPr>
+          <w:lang w:val="en-GB"/>
+        </w:rPr>
+        <w:t xml:space="preserve">moving the switch placed on the bottom of them to On. Then you to press the button of the Treasure Box placed on the back of it to </w:t>
+      </w:r>
+      <w:r>
+        <w:rPr>
+          <w:lang w:val="en-GB"/>
+        </w:rPr>
+        <w:t>O</w:t>
+      </w:r>
+      <w:r>
+        <w:rPr>
+          <w:lang w:val="en-GB"/>
+        </w:rPr>
+        <w:t>n.</w:t>
       </w:r>
     </w:p>
     <w:p>
@@ -2207,294 +2604,12 @@
           <w:lang w:val="en-GB"/>
         </w:rPr>
       </w:pPr>
-      <w:bookmarkStart w:id="6" w:name="_Toc507439951"/>
-      <w:r>
-        <w:rPr>
-          <w:lang w:val="en-GB"/>
-        </w:rPr>
-        <w:t xml:space="preserve">2.2 </w:t>
-      </w:r>
-      <w:r>
-        <w:rPr>
-          <w:lang w:val="en-GB"/>
-        </w:rPr>
-        <w:t xml:space="preserve">– Custom Menu and Hermit Crabs </w:t>
-      </w:r>
-      <w:r>
-        <w:rPr>
-          <w:lang w:val="en-GB"/>
-        </w:rPr>
-        <w:t>Installation</w:t>
-      </w:r>
-      <w:bookmarkEnd w:id="6"/>
-    </w:p>
-    <w:p>
-      <w:pPr>
-        <w:rPr>
-          <w:lang w:val="en-GB"/>
-        </w:rPr>
-      </w:pPr>
-      <w:r>
-        <w:rPr>
-          <w:lang w:val="en-GB"/>
-        </w:rPr>
-        <w:t>The custom menu must be</w:t>
-      </w:r>
-      <w:r>
-        <w:rPr>
-          <w:lang w:val="en-GB"/>
-        </w:rPr>
-        <w:t xml:space="preserve"> on the table</w:t>
-      </w:r>
-      <w:r>
-        <w:rPr>
-          <w:lang w:val="en-GB"/>
-        </w:rPr>
-        <w:t xml:space="preserve"> </w:t>
-      </w:r>
-      <w:r>
-        <w:rPr>
-          <w:lang w:val="en-GB"/>
-        </w:rPr>
-        <w:t xml:space="preserve">unfolded, </w:t>
-      </w:r>
-      <w:r>
-        <w:rPr>
-          <w:lang w:val="en-GB"/>
-        </w:rPr>
-        <w:t xml:space="preserve">with the white part on top. The Hermit Crabs must be put on </w:t>
-      </w:r>
-      <w:r>
-        <w:rPr>
-          <w:lang w:val="en-GB"/>
-        </w:rPr>
-        <w:t>the</w:t>
-      </w:r>
-      <w:r>
-        <w:rPr>
-          <w:lang w:val="en-GB"/>
-        </w:rPr>
-        <w:t xml:space="preserve"> </w:t>
-      </w:r>
-      <w:r>
-        <w:rPr>
-          <w:lang w:val="en-GB"/>
-        </w:rPr>
-        <w:t>white</w:t>
-      </w:r>
-      <w:r>
-        <w:rPr>
-          <w:lang w:val="en-GB"/>
-        </w:rPr>
-        <w:t xml:space="preserve"> part of the menu.</w:t>
-      </w:r>
-    </w:p>
-    <w:p>
-      <w:pPr>
-        <w:pStyle w:val="Titolo2"/>
-        <w:rPr>
-          <w:lang w:val="en-GB"/>
-        </w:rPr>
-      </w:pPr>
-      <w:bookmarkStart w:id="7" w:name="_Toc507439952"/>
-      <w:r>
-        <w:rPr>
-          <w:lang w:val="en-GB"/>
-        </w:rPr>
-        <w:t xml:space="preserve">2.3 </w:t>
-      </w:r>
-      <w:r>
-        <w:rPr>
-          <w:lang w:val="en-GB"/>
-        </w:rPr>
-        <w:t>–</w:t>
-      </w:r>
-      <w:r>
-        <w:rPr>
-          <w:lang w:val="en-GB"/>
-        </w:rPr>
-        <w:t xml:space="preserve"> </w:t>
-      </w:r>
-      <w:r>
-        <w:rPr>
-          <w:lang w:val="en-GB"/>
-        </w:rPr>
-        <w:t>Treasure Box</w:t>
-      </w:r>
-      <w:bookmarkEnd w:id="7"/>
-    </w:p>
-    <w:p>
-      <w:r>
-        <w:rPr>
-          <w:lang w:val="en-GB"/>
-        </w:rPr>
-        <w:t>The Treasure Box must be put next to the menu, with the front side directed to the area where the people w</w:t>
-      </w:r>
-      <w:r>
-        <w:rPr>
-          <w:lang w:val="en-GB"/>
-        </w:rPr>
-        <w:t>ill</w:t>
-      </w:r>
-      <w:r>
-        <w:rPr>
-          <w:lang w:val="en-GB"/>
-        </w:rPr>
-        <w:t xml:space="preserve"> walk. The Box must be closed to a power point </w:t>
-      </w:r>
-      <w:r>
-        <w:rPr>
-          <w:lang w:val="en-GB"/>
-        </w:rPr>
-        <w:t>to</w:t>
-      </w:r>
-      <w:r>
-        <w:rPr>
-          <w:lang w:val="en-GB"/>
-        </w:rPr>
-        <w:t xml:space="preserve"> </w:t>
-      </w:r>
-      <w:r>
-        <w:rPr>
-          <w:lang w:val="en-GB"/>
-        </w:rPr>
-        <w:t>supply</w:t>
-      </w:r>
-      <w:r>
-        <w:rPr>
-          <w:lang w:val="en-GB"/>
-        </w:rPr>
-        <w:t xml:space="preserve"> it.</w:t>
-      </w:r>
-      <w:r>
-        <w:rPr>
-          <w:lang w:val="en-GB"/>
-        </w:rPr>
-        <w:t xml:space="preserve"> </w:t>
-      </w:r>
-      <w:proofErr w:type="spellStart"/>
-      <w:r>
-        <w:t>Then</w:t>
-      </w:r>
-      <w:proofErr w:type="spellEnd"/>
-      <w:r>
-        <w:t xml:space="preserve"> </w:t>
-      </w:r>
-      <w:proofErr w:type="spellStart"/>
-      <w:r>
-        <w:t>connect</w:t>
-      </w:r>
-      <w:proofErr w:type="spellEnd"/>
-      <w:r>
-        <w:t xml:space="preserve"> the plug.</w:t>
-      </w:r>
-    </w:p>
-    <w:p>
-      <w:pPr>
-        <w:pStyle w:val="Titolo2"/>
-      </w:pPr>
-      <w:bookmarkStart w:id="8" w:name="_Toc507439953"/>
-      <w:r>
-        <w:t>2.4</w:t>
-      </w:r>
-      <w:r>
-        <w:t xml:space="preserve"> </w:t>
-      </w:r>
-      <w:r>
-        <w:t>–</w:t>
-      </w:r>
-      <w:r>
-        <w:t xml:space="preserve"> </w:t>
-      </w:r>
-      <w:r>
-        <w:t xml:space="preserve">Shell </w:t>
-      </w:r>
-      <w:bookmarkEnd w:id="8"/>
-      <w:r>
-        <w:t>Installation</w:t>
-      </w:r>
-    </w:p>
-    <w:p>
-      <w:pPr>
-        <w:rPr>
-          <w:lang w:val="en-GB"/>
-        </w:rPr>
-      </w:pPr>
-      <w:r>
-        <w:rPr>
-          <w:lang w:val="en-GB"/>
-        </w:rPr>
-        <w:t xml:space="preserve">The shell must be put on top of the Hermit Crab “cage” with the </w:t>
-      </w:r>
-      <w:r>
-        <w:rPr>
-          <w:lang w:val="en-GB"/>
-        </w:rPr>
-        <w:t>bigger</w:t>
-      </w:r>
-      <w:r>
-        <w:rPr>
-          <w:lang w:val="en-GB"/>
-        </w:rPr>
-        <w:t xml:space="preserve"> part on the </w:t>
-      </w:r>
-      <w:r>
-        <w:rPr>
-          <w:lang w:val="en-GB"/>
-        </w:rPr>
-        <w:t>front</w:t>
-      </w:r>
-      <w:r>
-        <w:rPr>
-          <w:lang w:val="en-GB"/>
-        </w:rPr>
-        <w:t xml:space="preserve"> of the </w:t>
-      </w:r>
-      <w:r>
-        <w:rPr>
-          <w:lang w:val="en-GB"/>
-        </w:rPr>
-        <w:t>hermit (</w:t>
-      </w:r>
-      <w:r>
-        <w:rPr>
-          <w:lang w:val="en-GB"/>
-        </w:rPr>
-        <w:t>see the image)</w:t>
-      </w:r>
-      <w:r>
-        <w:rPr>
-          <w:lang w:val="en-GB"/>
-        </w:rPr>
-        <w:t>. Then you must delicately push the shell down until it will be fixed with the cage.</w:t>
-      </w:r>
-    </w:p>
-    <w:p>
-      <w:pPr>
-        <w:rPr>
-          <w:lang w:val="en-GB"/>
-        </w:rPr>
-      </w:pPr>
-      <w:r>
-        <w:rPr>
-          <w:lang w:val="en-GB"/>
-        </w:rPr>
-        <w:t>SOME IMAGEs</w:t>
-      </w:r>
-    </w:p>
-    <w:p>
-      <w:pPr>
-        <w:pStyle w:val="Titolo2"/>
-        <w:rPr>
-          <w:lang w:val="en-GB"/>
-        </w:rPr>
-      </w:pPr>
-      <w:bookmarkStart w:id="9" w:name="_Toc507439954"/>
-      <w:r>
-        <w:rPr>
-          <w:lang w:val="en-GB"/>
-        </w:rPr>
-        <w:t>2.5 – Usage</w:t>
+      <w:bookmarkStart w:id="9" w:name="_Toc507521812"/>
+      <w:r>
+        <w:rPr>
+          <w:lang w:val="en-GB"/>
+        </w:rPr>
+        <w:t>2.6 – Enjoy</w:t>
       </w:r>
       <w:bookmarkEnd w:id="9"/>
     </w:p>
@@ -2508,77 +2623,6 @@
         <w:rPr>
           <w:lang w:val="en-GB"/>
         </w:rPr>
-        <w:t>To</w:t>
-      </w:r>
-      <w:r>
-        <w:rPr>
-          <w:lang w:val="en-GB"/>
-        </w:rPr>
-        <w:t xml:space="preserve"> make the Hermit Crab work, you </w:t>
-      </w:r>
-      <w:r>
-        <w:rPr>
-          <w:lang w:val="en-GB"/>
-        </w:rPr>
-        <w:t>must</w:t>
-      </w:r>
-      <w:r>
-        <w:rPr>
-          <w:lang w:val="en-GB"/>
-        </w:rPr>
-        <w:t xml:space="preserve"> turn them </w:t>
-      </w:r>
-      <w:r>
-        <w:rPr>
-          <w:lang w:val="en-GB"/>
-        </w:rPr>
-        <w:t xml:space="preserve">on by </w:t>
-      </w:r>
-      <w:r>
-        <w:rPr>
-          <w:lang w:val="en-GB"/>
-        </w:rPr>
-        <w:t xml:space="preserve">moving the switch placed on the bottom of them to On. Then you to press the button of the Treasure Box placed on the back of it to </w:t>
-      </w:r>
-      <w:r>
-        <w:rPr>
-          <w:lang w:val="en-GB"/>
-        </w:rPr>
-        <w:t>O</w:t>
-      </w:r>
-      <w:r>
-        <w:rPr>
-          <w:lang w:val="en-GB"/>
-        </w:rPr>
-        <w:t>n.</w:t>
-      </w:r>
-    </w:p>
-    <w:p>
-      <w:pPr>
-        <w:pStyle w:val="Titolo2"/>
-        <w:rPr>
-          <w:lang w:val="en-GB"/>
-        </w:rPr>
-      </w:pPr>
-      <w:bookmarkStart w:id="10" w:name="_Toc507439955"/>
-      <w:r>
-        <w:rPr>
-          <w:lang w:val="en-GB"/>
-        </w:rPr>
-        <w:t>2.6 – Enjoy</w:t>
-      </w:r>
-      <w:bookmarkEnd w:id="10"/>
-    </w:p>
-    <w:p>
-      <w:pPr>
-        <w:rPr>
-          <w:lang w:val="en-GB"/>
-        </w:rPr>
-      </w:pPr>
-      <w:r>
-        <w:rPr>
-          <w:lang w:val="en-GB"/>
-        </w:rPr>
         <w:t xml:space="preserve">Now you have </w:t>
       </w:r>
       <w:r>
@@ -2666,40 +2710,12 @@
     </w:p>
     <w:p>
       <w:pPr>
-        <w:rPr>
-          <w:lang w:val="en-GB"/>
-        </w:rPr>
-      </w:pPr>
-    </w:p>
-    <w:p>
-      <w:pPr>
-        <w:rPr>
-          <w:lang w:val="en-GB"/>
-        </w:rPr>
-      </w:pPr>
-    </w:p>
-    <w:p>
-      <w:pPr>
-        <w:rPr>
-          <w:lang w:val="en-GB"/>
-        </w:rPr>
-      </w:pPr>
-    </w:p>
-    <w:p>
-      <w:pPr>
-        <w:rPr>
-          <w:lang w:val="en-GB"/>
-        </w:rPr>
-      </w:pPr>
-    </w:p>
-    <w:p>
-      <w:pPr>
         <w:pStyle w:val="Titolo1"/>
         <w:rPr>
           <w:lang w:val="en-GB"/>
         </w:rPr>
       </w:pPr>
-      <w:bookmarkStart w:id="11" w:name="_Toc507439956"/>
+      <w:bookmarkStart w:id="10" w:name="_Toc507521813"/>
       <w:r>
         <w:rPr>
           <w:lang w:val="en-GB"/>
@@ -2707,43 +2723,61 @@
         <w:lastRenderedPageBreak/>
         <w:t>3 – Components Replacement</w:t>
       </w:r>
+      <w:bookmarkEnd w:id="10"/>
+    </w:p>
+    <w:p>
+      <w:pPr>
+        <w:pStyle w:val="Titolo2"/>
+        <w:rPr>
+          <w:lang w:val="en-GB"/>
+        </w:rPr>
+      </w:pPr>
+      <w:bookmarkStart w:id="11" w:name="_Toc507521814"/>
+      <w:r>
+        <w:rPr>
+          <w:lang w:val="en-GB"/>
+        </w:rPr>
+        <w:t>3.1 – Battery Re</w:t>
+      </w:r>
+      <w:r>
+        <w:rPr>
+          <w:lang w:val="en-GB"/>
+        </w:rPr>
+        <w:t>moval / Re</w:t>
+      </w:r>
+      <w:r>
+        <w:rPr>
+          <w:lang w:val="en-GB"/>
+        </w:rPr>
+        <w:t>placement</w:t>
+      </w:r>
       <w:bookmarkEnd w:id="11"/>
     </w:p>
     <w:p>
       <w:pPr>
-        <w:pStyle w:val="Titolo2"/>
-        <w:rPr>
-          <w:lang w:val="en-GB"/>
-        </w:rPr>
-      </w:pPr>
-      <w:bookmarkStart w:id="12" w:name="_Toc507439957"/>
-      <w:r>
-        <w:rPr>
-          <w:lang w:val="en-GB"/>
-        </w:rPr>
-        <w:t>3.1 – Battery Replacement</w:t>
-      </w:r>
+        <w:rPr>
+          <w:lang w:val="en-GB"/>
+        </w:rPr>
+      </w:pPr>
+      <w:r>
+        <w:rPr>
+          <w:lang w:val="en-GB"/>
+        </w:rPr>
+        <w:t>To</w:t>
+      </w:r>
+      <w:r>
+        <w:rPr>
+          <w:lang w:val="en-GB"/>
+        </w:rPr>
+        <w:t xml:space="preserve"> </w:t>
+      </w:r>
+      <w:bookmarkStart w:id="12" w:name="_GoBack"/>
       <w:bookmarkEnd w:id="12"/>
-    </w:p>
-    <w:p>
-      <w:pPr>
-        <w:rPr>
-          <w:lang w:val="en-GB"/>
-        </w:rPr>
-      </w:pPr>
-      <w:proofErr w:type="gramStart"/>
-      <w:r>
-        <w:rPr>
-          <w:lang w:val="en-GB"/>
-        </w:rPr>
-        <w:t>In order to</w:t>
-      </w:r>
-      <w:proofErr w:type="gramEnd"/>
-      <w:r>
-        <w:rPr>
-          <w:lang w:val="en-GB"/>
-        </w:rPr>
-        <w:t xml:space="preserve"> replace the battery of </w:t>
+      <w:r>
+        <w:rPr>
+          <w:lang w:val="en-GB"/>
+        </w:rPr>
+        <w:t xml:space="preserve">replace the battery of </w:t>
       </w:r>
       <w:r>
         <w:rPr>
@@ -2786,7 +2820,19 @@
         <w:rPr>
           <w:lang w:val="en-GB"/>
         </w:rPr>
-        <w:t xml:space="preserve">To substitute the </w:t>
+        <w:t xml:space="preserve">To </w:t>
+      </w:r>
+      <w:r>
+        <w:rPr>
+          <w:lang w:val="en-GB"/>
+        </w:rPr>
+        <w:t>Replace/charge</w:t>
+      </w:r>
+      <w:r>
+        <w:rPr>
+          <w:lang w:val="en-GB"/>
+        </w:rPr>
+        <w:t xml:space="preserve"> the </w:t>
       </w:r>
       <w:r>
         <w:rPr>
@@ -2917,7 +2963,19 @@
         <w:rPr>
           <w:lang w:val="en-GB"/>
         </w:rPr>
-        <w:t>Remove/replace the old battery with the new one.</w:t>
+        <w:t>Remove</w:t>
+      </w:r>
+      <w:r>
+        <w:rPr>
+          <w:lang w:val="en-GB"/>
+        </w:rPr>
+        <w:t xml:space="preserve"> the battery and charge it or </w:t>
+      </w:r>
+      <w:r>
+        <w:rPr>
+          <w:lang w:val="en-GB"/>
+        </w:rPr>
+        <w:t>replace the old battery with the new one.</w:t>
       </w:r>
     </w:p>
     <w:p>
@@ -2971,7 +3029,31 @@
         <w:rPr>
           <w:lang w:val="en-GB"/>
         </w:rPr>
-        <w:t xml:space="preserve">Move the hermit crab arm in position like in figure and move down the </w:t>
+        <w:t xml:space="preserve">Move the hermit crab arm in position </w:t>
+      </w:r>
+      <w:r>
+        <w:rPr>
+          <w:lang w:val="en-GB"/>
+        </w:rPr>
+        <w:t xml:space="preserve">(Figure </w:t>
+      </w:r>
+      <w:r>
+        <w:rPr>
+          <w:lang w:val="en-GB"/>
+        </w:rPr>
+        <w:t>3.1.1</w:t>
+      </w:r>
+      <w:r>
+        <w:rPr>
+          <w:lang w:val="en-GB"/>
+        </w:rPr>
+        <w:t>)</w:t>
+      </w:r>
+      <w:r>
+        <w:rPr>
+          <w:lang w:val="en-GB"/>
+        </w:rPr>
+        <w:t xml:space="preserve"> and move down the </w:t>
       </w:r>
       <w:r>
         <w:rPr>
@@ -2984,6 +3066,13 @@
           <w:lang w:val="en-GB"/>
         </w:rPr>
         <w:t>.</w:t>
+      </w:r>
+      <w:r>
+        <w:rPr>
+          <w:noProof/>
+          <w:lang w:val="en-GB"/>
+        </w:rPr>
+        <w:t xml:space="preserve"> </w:t>
       </w:r>
     </w:p>
     <w:p>
@@ -3044,9 +3133,98 @@
     </w:p>
     <w:p>
       <w:pPr>
+        <w:ind w:left="360"/>
+        <w:rPr>
+          <w:lang w:val="en-GB"/>
+        </w:rPr>
+      </w:pPr>
+      <w:r>
+        <w:rPr>
+          <w:noProof/>
+          <w:lang w:val="en-GB"/>
+        </w:rPr>
+        <w:drawing>
+          <wp:inline distT="0" distB="0" distL="0" distR="0" wp14:anchorId="12984427" wp14:editId="7DEB3B63">
+            <wp:extent cx="2162175" cy="1622475"/>
+            <wp:effectExtent l="0" t="0" r="0" b="0"/>
+            <wp:docPr id="8" name="Immagine 8"/>
+            <wp:cNvGraphicFramePr>
+              <a:graphicFrameLocks xmlns:a="http://schemas.openxmlformats.org/drawingml/2006/main" noChangeAspect="1"/>
+            </wp:cNvGraphicFramePr>
+            <a:graphic xmlns:a="http://schemas.openxmlformats.org/drawingml/2006/main">
+              <a:graphicData uri="http://schemas.openxmlformats.org/drawingml/2006/picture">
+                <pic:pic xmlns:pic="http://schemas.openxmlformats.org/drawingml/2006/picture">
+                  <pic:nvPicPr>
+                    <pic:cNvPr id="0" name="Picture 7"/>
+                    <pic:cNvPicPr>
+                      <a:picLocks noChangeAspect="1" noChangeArrowheads="1"/>
+                    </pic:cNvPicPr>
+                  </pic:nvPicPr>
+                  <pic:blipFill>
+                    <a:blip r:embed="rId9" cstate="print">
+                      <a:extLst>
+                        <a:ext uri="{28A0092B-C50C-407E-A947-70E740481C1C}">
+                          <a14:useLocalDpi xmlns:a14="http://schemas.microsoft.com/office/drawing/2010/main" val="0"/>
+                        </a:ext>
+                      </a:extLst>
+                    </a:blip>
+                    <a:srcRect/>
+                    <a:stretch>
+                      <a:fillRect/>
+                    </a:stretch>
+                  </pic:blipFill>
+                  <pic:spPr bwMode="auto">
+                    <a:xfrm>
+                      <a:off x="0" y="0"/>
+                      <a:ext cx="2173569" cy="1631025"/>
+                    </a:xfrm>
+                    <a:prstGeom prst="rect">
+                      <a:avLst/>
+                    </a:prstGeom>
+                    <a:noFill/>
+                    <a:ln>
+                      <a:noFill/>
+                    </a:ln>
+                  </pic:spPr>
+                </pic:pic>
+              </a:graphicData>
+            </a:graphic>
+          </wp:inline>
+        </w:drawing>
+      </w:r>
+    </w:p>
+    <w:p>
+      <w:pPr>
+        <w:rPr>
+          <w:i/>
+          <w:lang w:val="en-GB"/>
+        </w:rPr>
+      </w:pPr>
+      <w:r>
+        <w:rPr>
+          <w:lang w:val="en-GB"/>
+        </w:rPr>
+        <w:tab/>
+      </w:r>
+      <w:r>
+        <w:rPr>
+          <w:lang w:val="en-GB"/>
+        </w:rPr>
+        <w:tab/>
+      </w:r>
+      <w:r>
+        <w:rPr>
+          <w:i/>
+          <w:lang w:val="en-GB"/>
+        </w:rPr>
+        <w:t>Figure 3.1.1</w:t>
+      </w:r>
+    </w:p>
+    <w:p>
+      <w:pPr>
         <w:pStyle w:val="Titolo2"/>
       </w:pPr>
-      <w:bookmarkStart w:id="13" w:name="_Toc507439958"/>
+      <w:bookmarkStart w:id="13" w:name="_Toc507521815"/>
       <w:r>
         <w:t xml:space="preserve">3.2 – Soap </w:t>
       </w:r>
@@ -3057,8 +3235,952 @@
       <w:bookmarkEnd w:id="13"/>
       <w:proofErr w:type="spellEnd"/>
     </w:p>
+    <w:p>
+      <w:r>
+        <w:t xml:space="preserve">To </w:t>
+      </w:r>
+      <w:proofErr w:type="spellStart"/>
+      <w:r>
+        <w:t>replace</w:t>
+      </w:r>
+      <w:proofErr w:type="spellEnd"/>
+      <w:r>
+        <w:t xml:space="preserve"> the </w:t>
+      </w:r>
+      <w:r>
+        <w:t xml:space="preserve">soap on the </w:t>
+      </w:r>
+      <w:proofErr w:type="spellStart"/>
+      <w:r>
+        <w:t>Treasure</w:t>
+      </w:r>
+      <w:proofErr w:type="spellEnd"/>
+      <w:r>
+        <w:t xml:space="preserve"> Box </w:t>
+      </w:r>
+      <w:proofErr w:type="spellStart"/>
+      <w:r>
+        <w:t>you</w:t>
+      </w:r>
+      <w:proofErr w:type="spellEnd"/>
+      <w:r>
+        <w:t xml:space="preserve"> </w:t>
+      </w:r>
+      <w:proofErr w:type="spellStart"/>
+      <w:r>
+        <w:t>have</w:t>
+      </w:r>
+      <w:proofErr w:type="spellEnd"/>
+      <w:r>
+        <w:t xml:space="preserve"> to </w:t>
+      </w:r>
+      <w:proofErr w:type="spellStart"/>
+      <w:r>
+        <w:t>follow</w:t>
+      </w:r>
+      <w:proofErr w:type="spellEnd"/>
+      <w:r>
+        <w:t xml:space="preserve"> </w:t>
+      </w:r>
+      <w:proofErr w:type="spellStart"/>
+      <w:r>
+        <w:t>these</w:t>
+      </w:r>
+      <w:proofErr w:type="spellEnd"/>
+      <w:r>
+        <w:t xml:space="preserve"> steps:</w:t>
+      </w:r>
+    </w:p>
+    <w:p>
+      <w:pPr>
+        <w:pStyle w:val="Paragrafoelenco"/>
+        <w:numPr>
+          <w:ilvl w:val="0"/>
+          <w:numId w:val="9"/>
+        </w:numPr>
+      </w:pPr>
+      <w:r>
+        <w:t xml:space="preserve">Lift </w:t>
+      </w:r>
+      <w:r>
+        <w:t>u</w:t>
+      </w:r>
+      <w:r>
+        <w:t xml:space="preserve">p the </w:t>
+      </w:r>
+      <w:proofErr w:type="spellStart"/>
+      <w:r>
+        <w:t>coin’s</w:t>
+      </w:r>
+      <w:proofErr w:type="spellEnd"/>
+      <w:r>
+        <w:t xml:space="preserve"> </w:t>
+      </w:r>
+      <w:proofErr w:type="spellStart"/>
+      <w:proofErr w:type="gramStart"/>
+      <w:r>
+        <w:t>holder</w:t>
+      </w:r>
+      <w:proofErr w:type="spellEnd"/>
+      <w:r>
+        <w:t>(</w:t>
+      </w:r>
+      <w:proofErr w:type="gramEnd"/>
+      <w:r>
+        <w:t xml:space="preserve">SEE FIGURE </w:t>
+      </w:r>
+      <w:r>
+        <w:t>3.2.</w:t>
+      </w:r>
+      <w:r>
+        <w:t>1)</w:t>
+      </w:r>
+      <w:r>
+        <w:t>.</w:t>
+      </w:r>
+    </w:p>
+    <w:p>
+      <w:pPr>
+        <w:pStyle w:val="Paragrafoelenco"/>
+        <w:numPr>
+          <w:ilvl w:val="0"/>
+          <w:numId w:val="9"/>
+        </w:numPr>
+      </w:pPr>
+      <w:r>
+        <w:t xml:space="preserve">Slip off the white </w:t>
+      </w:r>
+      <w:r>
+        <w:rPr>
+          <w:lang w:val="en-GB"/>
+        </w:rPr>
+        <w:t>wire</w:t>
+      </w:r>
+      <w:r>
+        <w:rPr>
+          <w:lang w:val="en-GB"/>
+        </w:rPr>
+        <w:t xml:space="preserve"> (</w:t>
+      </w:r>
+      <w:r>
+        <w:rPr>
+          <w:lang w:val="en-GB"/>
+        </w:rPr>
+        <w:t xml:space="preserve">SEE FIGURE </w:t>
+      </w:r>
+      <w:r>
+        <w:rPr>
+          <w:lang w:val="en-GB"/>
+        </w:rPr>
+        <w:t>3.2.</w:t>
+      </w:r>
+      <w:r>
+        <w:rPr>
+          <w:lang w:val="en-GB"/>
+        </w:rPr>
+        <w:t>2)</w:t>
+      </w:r>
+      <w:r>
+        <w:t>.</w:t>
+      </w:r>
+      <w:r>
+        <w:rPr>
+          <w:noProof/>
+          <w:lang w:val="en-GB"/>
+        </w:rPr>
+        <w:t xml:space="preserve"> </w:t>
+      </w:r>
+    </w:p>
+    <w:p>
+      <w:pPr>
+        <w:pStyle w:val="Paragrafoelenco"/>
+        <w:numPr>
+          <w:ilvl w:val="0"/>
+          <w:numId w:val="9"/>
+        </w:numPr>
+      </w:pPr>
+      <w:r>
+        <w:t xml:space="preserve">Pull up the </w:t>
+      </w:r>
+      <w:proofErr w:type="spellStart"/>
+      <w:r>
+        <w:t>Bubble</w:t>
+      </w:r>
+      <w:proofErr w:type="spellEnd"/>
+      <w:r>
+        <w:t xml:space="preserve"> </w:t>
+      </w:r>
+      <w:proofErr w:type="spellStart"/>
+      <w:r>
+        <w:t>Gun</w:t>
+      </w:r>
+      <w:proofErr w:type="spellEnd"/>
+      <w:r>
+        <w:t xml:space="preserve"> and slip </w:t>
+      </w:r>
+      <w:proofErr w:type="spellStart"/>
+      <w:r>
+        <w:t>it</w:t>
+      </w:r>
+      <w:proofErr w:type="spellEnd"/>
+      <w:r>
+        <w:t xml:space="preserve"> off from </w:t>
+      </w:r>
+      <w:r>
+        <w:t xml:space="preserve">the </w:t>
+      </w:r>
+      <w:r>
+        <w:t>trigger (</w:t>
+      </w:r>
+      <w:r>
+        <w:t xml:space="preserve">SEE FIGURE </w:t>
+      </w:r>
+      <w:r>
+        <w:t>3.2.</w:t>
+      </w:r>
+      <w:r>
+        <w:t>3)</w:t>
+      </w:r>
+      <w:r>
+        <w:t>.</w:t>
+      </w:r>
+    </w:p>
+    <w:p>
+      <w:pPr>
+        <w:pStyle w:val="Paragrafoelenco"/>
+        <w:numPr>
+          <w:ilvl w:val="0"/>
+          <w:numId w:val="9"/>
+        </w:numPr>
+      </w:pPr>
+      <w:proofErr w:type="spellStart"/>
+      <w:r>
+        <w:t>Screw</w:t>
+      </w:r>
+      <w:proofErr w:type="spellEnd"/>
+      <w:r>
+        <w:t xml:space="preserve"> off the </w:t>
+      </w:r>
+      <w:r>
+        <w:t xml:space="preserve">tank from the </w:t>
+      </w:r>
+      <w:proofErr w:type="spellStart"/>
+      <w:r>
+        <w:t>Bubble</w:t>
+      </w:r>
+      <w:proofErr w:type="spellEnd"/>
+      <w:r>
+        <w:t xml:space="preserve"> </w:t>
+      </w:r>
+      <w:proofErr w:type="spellStart"/>
+      <w:r>
+        <w:t>Gun</w:t>
+      </w:r>
+      <w:proofErr w:type="spellEnd"/>
+      <w:r>
+        <w:t xml:space="preserve">, </w:t>
+      </w:r>
+      <w:proofErr w:type="spellStart"/>
+      <w:r>
+        <w:t>fullfill</w:t>
+      </w:r>
+      <w:proofErr w:type="spellEnd"/>
+      <w:r>
+        <w:t xml:space="preserve"> </w:t>
+      </w:r>
+      <w:proofErr w:type="spellStart"/>
+      <w:r>
+        <w:t>it</w:t>
+      </w:r>
+      <w:proofErr w:type="spellEnd"/>
+      <w:r>
+        <w:t xml:space="preserve"> </w:t>
+      </w:r>
+      <w:r>
+        <w:t xml:space="preserve">and </w:t>
+      </w:r>
+      <w:proofErr w:type="spellStart"/>
+      <w:r>
+        <w:t>screw</w:t>
+      </w:r>
+      <w:proofErr w:type="spellEnd"/>
+      <w:r>
+        <w:t xml:space="preserve"> </w:t>
+      </w:r>
+      <w:proofErr w:type="spellStart"/>
+      <w:r>
+        <w:t>it</w:t>
+      </w:r>
+      <w:proofErr w:type="spellEnd"/>
+      <w:r>
+        <w:t xml:space="preserve"> on.</w:t>
+      </w:r>
+    </w:p>
+    <w:p>
+      <w:pPr>
+        <w:pStyle w:val="Paragrafoelenco"/>
+        <w:numPr>
+          <w:ilvl w:val="0"/>
+          <w:numId w:val="9"/>
+        </w:numPr>
+      </w:pPr>
+      <w:r>
+        <w:t xml:space="preserve">Put the Trigger in the </w:t>
+      </w:r>
+      <w:proofErr w:type="spellStart"/>
+      <w:r>
+        <w:t>correct</w:t>
+      </w:r>
+      <w:proofErr w:type="spellEnd"/>
+      <w:r>
+        <w:t xml:space="preserve"> position (SEE FIGURE </w:t>
+      </w:r>
+      <w:r>
+        <w:t>3.2.</w:t>
+      </w:r>
+      <w:r>
+        <w:t>4</w:t>
+      </w:r>
+      <w:r>
+        <w:t xml:space="preserve">) and put the </w:t>
+      </w:r>
+      <w:proofErr w:type="spellStart"/>
+      <w:r>
+        <w:t>Bubble</w:t>
+      </w:r>
+      <w:proofErr w:type="spellEnd"/>
+      <w:r>
+        <w:t xml:space="preserve"> </w:t>
+      </w:r>
+      <w:proofErr w:type="spellStart"/>
+      <w:r>
+        <w:t>Gun</w:t>
+      </w:r>
+      <w:proofErr w:type="spellEnd"/>
+      <w:r>
+        <w:t xml:space="preserve"> on </w:t>
+      </w:r>
+      <w:proofErr w:type="spellStart"/>
+      <w:r>
+        <w:t>its</w:t>
+      </w:r>
+      <w:proofErr w:type="spellEnd"/>
+      <w:r>
+        <w:t xml:space="preserve"> housing.</w:t>
+      </w:r>
+    </w:p>
+    <w:p>
+      <w:pPr>
+        <w:pStyle w:val="Paragrafoelenco"/>
+        <w:numPr>
+          <w:ilvl w:val="0"/>
+          <w:numId w:val="9"/>
+        </w:numPr>
+      </w:pPr>
+      <w:r>
+        <w:t xml:space="preserve">Slip on the white </w:t>
+      </w:r>
+      <w:proofErr w:type="spellStart"/>
+      <w:r>
+        <w:t>wire</w:t>
+      </w:r>
+      <w:proofErr w:type="spellEnd"/>
+      <w:r>
+        <w:t xml:space="preserve"> </w:t>
+      </w:r>
+      <w:proofErr w:type="spellStart"/>
+      <w:r>
+        <w:t>putting</w:t>
+      </w:r>
+      <w:proofErr w:type="spellEnd"/>
+      <w:r>
+        <w:t xml:space="preserve"> </w:t>
+      </w:r>
+      <w:proofErr w:type="spellStart"/>
+      <w:r>
+        <w:t>it</w:t>
+      </w:r>
+      <w:proofErr w:type="spellEnd"/>
+      <w:r>
+        <w:t xml:space="preserve"> on the small </w:t>
+      </w:r>
+      <w:proofErr w:type="spellStart"/>
+      <w:r>
+        <w:t>hole</w:t>
+      </w:r>
+      <w:proofErr w:type="spellEnd"/>
+      <w:r>
+        <w:t xml:space="preserve"> on the </w:t>
+      </w:r>
+      <w:r>
+        <w:t>trigger (</w:t>
+      </w:r>
+      <w:r>
+        <w:t xml:space="preserve">SEE FIGURE </w:t>
+      </w:r>
+      <w:r>
+        <w:t>3.2.</w:t>
+      </w:r>
+      <w:r>
+        <w:t>5)</w:t>
+      </w:r>
+      <w:r>
+        <w:t>.</w:t>
+      </w:r>
+    </w:p>
+    <w:p>
+      <w:pPr>
+        <w:pStyle w:val="Paragrafoelenco"/>
+        <w:numPr>
+          <w:ilvl w:val="0"/>
+          <w:numId w:val="9"/>
+        </w:numPr>
+      </w:pPr>
+      <w:proofErr w:type="spellStart"/>
+      <w:r>
+        <w:t>Pulll</w:t>
+      </w:r>
+      <w:proofErr w:type="spellEnd"/>
+      <w:r>
+        <w:t xml:space="preserve"> down the </w:t>
+      </w:r>
+      <w:proofErr w:type="spellStart"/>
+      <w:r>
+        <w:t>coin’s</w:t>
+      </w:r>
+      <w:proofErr w:type="spellEnd"/>
+      <w:r>
+        <w:t xml:space="preserve"> </w:t>
+      </w:r>
+      <w:proofErr w:type="spellStart"/>
+      <w:r>
+        <w:t>holder</w:t>
+      </w:r>
+      <w:proofErr w:type="spellEnd"/>
+      <w:r>
+        <w:t>.</w:t>
+      </w:r>
+      <w:r>
+        <w:rPr>
+          <w:noProof/>
+          <w:lang w:val="en-GB"/>
+        </w:rPr>
+        <w:t xml:space="preserve"> </w:t>
+      </w:r>
+    </w:p>
+    <w:p>
+      <w:pPr>
+        <w:pStyle w:val="Paragrafoelenco"/>
+      </w:pPr>
+      <w:r>
+        <w:rPr>
+          <w:noProof/>
+          <w:lang w:val="en-GB"/>
+        </w:rPr>
+        <w:drawing>
+          <wp:inline distT="0" distB="0" distL="0" distR="0" wp14:anchorId="0638EC95" wp14:editId="074B85C2">
+            <wp:extent cx="2400049" cy="1704975"/>
+            <wp:effectExtent l="0" t="0" r="635" b="0"/>
+            <wp:docPr id="4" name="Immagine 4"/>
+            <wp:cNvGraphicFramePr>
+              <a:graphicFrameLocks xmlns:a="http://schemas.openxmlformats.org/drawingml/2006/main" noChangeAspect="1"/>
+            </wp:cNvGraphicFramePr>
+            <a:graphic xmlns:a="http://schemas.openxmlformats.org/drawingml/2006/main">
+              <a:graphicData uri="http://schemas.openxmlformats.org/drawingml/2006/picture">
+                <pic:pic xmlns:pic="http://schemas.openxmlformats.org/drawingml/2006/picture">
+                  <pic:nvPicPr>
+                    <pic:cNvPr id="0" name="Picture 3"/>
+                    <pic:cNvPicPr>
+                      <a:picLocks noChangeAspect="1" noChangeArrowheads="1"/>
+                    </pic:cNvPicPr>
+                  </pic:nvPicPr>
+                  <pic:blipFill>
+                    <a:blip r:embed="rId10" cstate="print">
+                      <a:extLst>
+                        <a:ext uri="{28A0092B-C50C-407E-A947-70E740481C1C}">
+                          <a14:useLocalDpi xmlns:a14="http://schemas.microsoft.com/office/drawing/2010/main" val="0"/>
+                        </a:ext>
+                      </a:extLst>
+                    </a:blip>
+                    <a:srcRect/>
+                    <a:stretch>
+                      <a:fillRect/>
+                    </a:stretch>
+                  </pic:blipFill>
+                  <pic:spPr bwMode="auto">
+                    <a:xfrm>
+                      <a:off x="0" y="0"/>
+                      <a:ext cx="2419787" cy="1718997"/>
+                    </a:xfrm>
+                    <a:prstGeom prst="rect">
+                      <a:avLst/>
+                    </a:prstGeom>
+                    <a:noFill/>
+                    <a:ln>
+                      <a:noFill/>
+                    </a:ln>
+                  </pic:spPr>
+                </pic:pic>
+              </a:graphicData>
+            </a:graphic>
+          </wp:inline>
+        </w:drawing>
+      </w:r>
+      <w:r>
+        <w:t xml:space="preserve">  </w:t>
+      </w:r>
+      <w:r>
+        <w:rPr>
+          <w:noProof/>
+          <w:lang w:val="en-GB"/>
+        </w:rPr>
+        <w:drawing>
+          <wp:inline distT="0" distB="0" distL="0" distR="0" wp14:anchorId="357C6E2A" wp14:editId="217F7F56">
+            <wp:extent cx="2796434" cy="1715770"/>
+            <wp:effectExtent l="0" t="0" r="4445" b="0"/>
+            <wp:docPr id="3" name="Immagine 3"/>
+            <wp:cNvGraphicFramePr>
+              <a:graphicFrameLocks xmlns:a="http://schemas.openxmlformats.org/drawingml/2006/main" noChangeAspect="1"/>
+            </wp:cNvGraphicFramePr>
+            <a:graphic xmlns:a="http://schemas.openxmlformats.org/drawingml/2006/main">
+              <a:graphicData uri="http://schemas.openxmlformats.org/drawingml/2006/picture">
+                <pic:pic xmlns:pic="http://schemas.openxmlformats.org/drawingml/2006/picture">
+                  <pic:nvPicPr>
+                    <pic:cNvPr id="0" name="Picture 2"/>
+                    <pic:cNvPicPr>
+                      <a:picLocks noChangeAspect="1" noChangeArrowheads="1"/>
+                    </pic:cNvPicPr>
+                  </pic:nvPicPr>
+                  <pic:blipFill>
+                    <a:blip r:embed="rId11" cstate="print">
+                      <a:extLst>
+                        <a:ext uri="{28A0092B-C50C-407E-A947-70E740481C1C}">
+                          <a14:useLocalDpi xmlns:a14="http://schemas.microsoft.com/office/drawing/2010/main" val="0"/>
+                        </a:ext>
+                      </a:extLst>
+                    </a:blip>
+                    <a:srcRect/>
+                    <a:stretch>
+                      <a:fillRect/>
+                    </a:stretch>
+                  </pic:blipFill>
+                  <pic:spPr bwMode="auto">
+                    <a:xfrm>
+                      <a:off x="0" y="0"/>
+                      <a:ext cx="2834090" cy="1738874"/>
+                    </a:xfrm>
+                    <a:prstGeom prst="rect">
+                      <a:avLst/>
+                    </a:prstGeom>
+                    <a:noFill/>
+                    <a:ln>
+                      <a:noFill/>
+                    </a:ln>
+                  </pic:spPr>
+                </pic:pic>
+              </a:graphicData>
+            </a:graphic>
+          </wp:inline>
+        </w:drawing>
+      </w:r>
+    </w:p>
+    <w:p>
+      <w:pPr>
+        <w:pStyle w:val="Paragrafoelenco"/>
+        <w:rPr>
+          <w:b/>
+          <w:i/>
+        </w:rPr>
+      </w:pPr>
+      <w:r>
+        <w:tab/>
+      </w:r>
+      <w:r>
+        <w:rPr>
+          <w:b/>
+          <w:i/>
+        </w:rPr>
+        <w:t xml:space="preserve">Figure </w:t>
+      </w:r>
+      <w:r>
+        <w:rPr>
+          <w:b/>
+          <w:i/>
+        </w:rPr>
+        <w:t>3.2.</w:t>
+      </w:r>
+      <w:r>
+        <w:rPr>
+          <w:b/>
+          <w:i/>
+        </w:rPr>
+        <w:t>1.</w:t>
+      </w:r>
+      <w:r>
+        <w:rPr>
+          <w:b/>
+          <w:i/>
+        </w:rPr>
+        <w:tab/>
+      </w:r>
+      <w:r>
+        <w:rPr>
+          <w:b/>
+          <w:i/>
+        </w:rPr>
+        <w:tab/>
+      </w:r>
+      <w:r>
+        <w:rPr>
+          <w:b/>
+          <w:i/>
+        </w:rPr>
+        <w:tab/>
+      </w:r>
+      <w:r>
+        <w:rPr>
+          <w:b/>
+          <w:i/>
+        </w:rPr>
+        <w:tab/>
+      </w:r>
+      <w:r>
+        <w:rPr>
+          <w:b/>
+          <w:i/>
+        </w:rPr>
+        <w:tab/>
+      </w:r>
+      <w:r>
+        <w:rPr>
+          <w:b/>
+          <w:i/>
+        </w:rPr>
+        <w:t xml:space="preserve">Figure </w:t>
+      </w:r>
+      <w:r>
+        <w:rPr>
+          <w:b/>
+          <w:i/>
+        </w:rPr>
+        <w:t>3.2.</w:t>
+      </w:r>
+      <w:r>
+        <w:rPr>
+          <w:b/>
+          <w:i/>
+        </w:rPr>
+        <w:t>2.</w:t>
+      </w:r>
+    </w:p>
+    <w:p>
+      <w:pPr>
+        <w:pStyle w:val="Paragrafoelenco"/>
+        <w:rPr>
+          <w:b/>
+          <w:i/>
+        </w:rPr>
+      </w:pPr>
+      <w:r>
+        <w:rPr>
+          <w:b/>
+          <w:i/>
+          <w:noProof/>
+          <w:lang w:val="en-GB"/>
+        </w:rPr>
+        <w:lastRenderedPageBreak/>
+        <w:drawing>
+          <wp:inline distT="0" distB="0" distL="0" distR="0" wp14:anchorId="3D14508C" wp14:editId="11129B15">
+            <wp:extent cx="2399665" cy="1796958"/>
+            <wp:effectExtent l="0" t="0" r="635" b="0"/>
+            <wp:docPr id="5" name="Immagine 5"/>
+            <wp:cNvGraphicFramePr>
+              <a:graphicFrameLocks xmlns:a="http://schemas.openxmlformats.org/drawingml/2006/main" noChangeAspect="1"/>
+            </wp:cNvGraphicFramePr>
+            <a:graphic xmlns:a="http://schemas.openxmlformats.org/drawingml/2006/main">
+              <a:graphicData uri="http://schemas.openxmlformats.org/drawingml/2006/picture">
+                <pic:pic xmlns:pic="http://schemas.openxmlformats.org/drawingml/2006/picture">
+                  <pic:nvPicPr>
+                    <pic:cNvPr id="0" name="Picture 4"/>
+                    <pic:cNvPicPr>
+                      <a:picLocks noChangeAspect="1" noChangeArrowheads="1"/>
+                    </pic:cNvPicPr>
+                  </pic:nvPicPr>
+                  <pic:blipFill>
+                    <a:blip r:embed="rId12" cstate="print">
+                      <a:extLst>
+                        <a:ext uri="{28A0092B-C50C-407E-A947-70E740481C1C}">
+                          <a14:useLocalDpi xmlns:a14="http://schemas.microsoft.com/office/drawing/2010/main" val="0"/>
+                        </a:ext>
+                      </a:extLst>
+                    </a:blip>
+                    <a:srcRect/>
+                    <a:stretch>
+                      <a:fillRect/>
+                    </a:stretch>
+                  </pic:blipFill>
+                  <pic:spPr bwMode="auto">
+                    <a:xfrm>
+                      <a:off x="0" y="0"/>
+                      <a:ext cx="2424820" cy="1815795"/>
+                    </a:xfrm>
+                    <a:prstGeom prst="rect">
+                      <a:avLst/>
+                    </a:prstGeom>
+                    <a:noFill/>
+                    <a:ln>
+                      <a:noFill/>
+                    </a:ln>
+                  </pic:spPr>
+                </pic:pic>
+              </a:graphicData>
+            </a:graphic>
+          </wp:inline>
+        </w:drawing>
+      </w:r>
+      <w:r>
+        <w:rPr>
+          <w:b/>
+          <w:i/>
+        </w:rPr>
+        <w:t xml:space="preserve">  </w:t>
+      </w:r>
+      <w:r>
+        <w:rPr>
+          <w:b/>
+          <w:i/>
+          <w:noProof/>
+        </w:rPr>
+        <w:drawing>
+          <wp:inline distT="0" distB="0" distL="0" distR="0" wp14:anchorId="48CA49AB" wp14:editId="7F616893">
+            <wp:extent cx="2314575" cy="1795417"/>
+            <wp:effectExtent l="0" t="0" r="0" b="0"/>
+            <wp:docPr id="6" name="Immagine 6"/>
+            <wp:cNvGraphicFramePr>
+              <a:graphicFrameLocks xmlns:a="http://schemas.openxmlformats.org/drawingml/2006/main" noChangeAspect="1"/>
+            </wp:cNvGraphicFramePr>
+            <a:graphic xmlns:a="http://schemas.openxmlformats.org/drawingml/2006/main">
+              <a:graphicData uri="http://schemas.openxmlformats.org/drawingml/2006/picture">
+                <pic:pic xmlns:pic="http://schemas.openxmlformats.org/drawingml/2006/picture">
+                  <pic:nvPicPr>
+                    <pic:cNvPr id="0" name="Picture 5"/>
+                    <pic:cNvPicPr>
+                      <a:picLocks noChangeAspect="1" noChangeArrowheads="1"/>
+                    </pic:cNvPicPr>
+                  </pic:nvPicPr>
+                  <pic:blipFill>
+                    <a:blip r:embed="rId13" cstate="print">
+                      <a:extLst>
+                        <a:ext uri="{28A0092B-C50C-407E-A947-70E740481C1C}">
+                          <a14:useLocalDpi xmlns:a14="http://schemas.microsoft.com/office/drawing/2010/main" val="0"/>
+                        </a:ext>
+                      </a:extLst>
+                    </a:blip>
+                    <a:srcRect/>
+                    <a:stretch>
+                      <a:fillRect/>
+                    </a:stretch>
+                  </pic:blipFill>
+                  <pic:spPr bwMode="auto">
+                    <a:xfrm>
+                      <a:off x="0" y="0"/>
+                      <a:ext cx="2320844" cy="1800280"/>
+                    </a:xfrm>
+                    <a:prstGeom prst="rect">
+                      <a:avLst/>
+                    </a:prstGeom>
+                    <a:noFill/>
+                    <a:ln>
+                      <a:noFill/>
+                    </a:ln>
+                  </pic:spPr>
+                </pic:pic>
+              </a:graphicData>
+            </a:graphic>
+          </wp:inline>
+        </w:drawing>
+      </w:r>
+    </w:p>
+    <w:p>
+      <w:pPr>
+        <w:pStyle w:val="Paragrafoelenco"/>
+        <w:rPr>
+          <w:b/>
+          <w:i/>
+        </w:rPr>
+      </w:pPr>
+      <w:r>
+        <w:rPr>
+          <w:b/>
+          <w:i/>
+        </w:rPr>
+        <w:tab/>
+        <w:t xml:space="preserve">Figure </w:t>
+      </w:r>
+      <w:r>
+        <w:rPr>
+          <w:b/>
+          <w:i/>
+        </w:rPr>
+        <w:t>3.2.</w:t>
+      </w:r>
+      <w:r>
+        <w:rPr>
+          <w:b/>
+          <w:i/>
+        </w:rPr>
+        <w:t>3.</w:t>
+      </w:r>
+      <w:r>
+        <w:rPr>
+          <w:b/>
+          <w:i/>
+        </w:rPr>
+        <w:tab/>
+      </w:r>
+      <w:r>
+        <w:rPr>
+          <w:b/>
+          <w:i/>
+        </w:rPr>
+        <w:tab/>
+      </w:r>
+      <w:r>
+        <w:rPr>
+          <w:b/>
+          <w:i/>
+        </w:rPr>
+        <w:tab/>
+      </w:r>
+      <w:r>
+        <w:rPr>
+          <w:b/>
+          <w:i/>
+        </w:rPr>
+        <w:tab/>
+      </w:r>
+      <w:r>
+        <w:rPr>
+          <w:b/>
+          <w:i/>
+        </w:rPr>
+        <w:tab/>
+      </w:r>
+      <w:r>
+        <w:rPr>
+          <w:b/>
+          <w:i/>
+        </w:rPr>
+        <w:t xml:space="preserve">Figure </w:t>
+      </w:r>
+      <w:r>
+        <w:rPr>
+          <w:b/>
+          <w:i/>
+        </w:rPr>
+        <w:t>3.2.</w:t>
+      </w:r>
+      <w:r>
+        <w:rPr>
+          <w:b/>
+          <w:i/>
+        </w:rPr>
+        <w:t>4.</w:t>
+      </w:r>
+    </w:p>
+    <w:p>
+      <w:pPr>
+        <w:pStyle w:val="Paragrafoelenco"/>
+      </w:pPr>
+      <w:r>
+        <w:rPr>
+          <w:noProof/>
+        </w:rPr>
+        <w:drawing>
+          <wp:inline distT="0" distB="0" distL="0" distR="0" wp14:anchorId="7F1C356D" wp14:editId="7477C9AB">
+            <wp:extent cx="2399665" cy="1472691"/>
+            <wp:effectExtent l="0" t="0" r="635" b="0"/>
+            <wp:docPr id="7" name="Immagine 7"/>
+            <wp:cNvGraphicFramePr>
+              <a:graphicFrameLocks xmlns:a="http://schemas.openxmlformats.org/drawingml/2006/main" noChangeAspect="1"/>
+            </wp:cNvGraphicFramePr>
+            <a:graphic xmlns:a="http://schemas.openxmlformats.org/drawingml/2006/main">
+              <a:graphicData uri="http://schemas.openxmlformats.org/drawingml/2006/picture">
+                <pic:pic xmlns:pic="http://schemas.openxmlformats.org/drawingml/2006/picture">
+                  <pic:nvPicPr>
+                    <pic:cNvPr id="0" name="Picture 6"/>
+                    <pic:cNvPicPr>
+                      <a:picLocks noChangeAspect="1" noChangeArrowheads="1"/>
+                    </pic:cNvPicPr>
+                  </pic:nvPicPr>
+                  <pic:blipFill>
+                    <a:blip r:embed="rId14" cstate="print">
+                      <a:extLst>
+                        <a:ext uri="{28A0092B-C50C-407E-A947-70E740481C1C}">
+                          <a14:useLocalDpi xmlns:a14="http://schemas.microsoft.com/office/drawing/2010/main" val="0"/>
+                        </a:ext>
+                      </a:extLst>
+                    </a:blip>
+                    <a:srcRect/>
+                    <a:stretch>
+                      <a:fillRect/>
+                    </a:stretch>
+                  </pic:blipFill>
+                  <pic:spPr bwMode="auto">
+                    <a:xfrm>
+                      <a:off x="0" y="0"/>
+                      <a:ext cx="2407818" cy="1477694"/>
+                    </a:xfrm>
+                    <a:prstGeom prst="rect">
+                      <a:avLst/>
+                    </a:prstGeom>
+                    <a:noFill/>
+                    <a:ln>
+                      <a:noFill/>
+                    </a:ln>
+                  </pic:spPr>
+                </pic:pic>
+              </a:graphicData>
+            </a:graphic>
+          </wp:inline>
+        </w:drawing>
+      </w:r>
+    </w:p>
+    <w:p>
+      <w:pPr>
+        <w:pStyle w:val="Paragrafoelenco"/>
+        <w:rPr>
+          <w:b/>
+          <w:i/>
+        </w:rPr>
+      </w:pPr>
+      <w:r>
+        <w:tab/>
+      </w:r>
+      <w:r>
+        <w:rPr>
+          <w:b/>
+          <w:i/>
+        </w:rPr>
+        <w:t xml:space="preserve">Figure </w:t>
+      </w:r>
+      <w:r>
+        <w:rPr>
+          <w:b/>
+          <w:i/>
+        </w:rPr>
+        <w:t>3.2.</w:t>
+      </w:r>
+      <w:r>
+        <w:rPr>
+          <w:b/>
+          <w:i/>
+        </w:rPr>
+        <w:t>5.</w:t>
+      </w:r>
+    </w:p>
     <w:sectPr>
-      <w:footerReference w:type="default" r:id="rId8"/>
+      <w:footerReference w:type="default" r:id="rId15"/>
       <w:pgSz w:w="11906" w:h="16838"/>
       <w:pgMar w:top="1417" w:right="1134" w:bottom="1134" w:left="1134" w:header="708" w:footer="708" w:gutter="0"/>
       <w:cols w:space="708"/>
@@ -3502,6 +4624,92 @@
     </w:lvl>
   </w:abstractNum>
   <w:abstractNum w:abstractNumId="4" w15:restartNumberingAfterBreak="0">
+    <w:nsid w:val="47AB2BAE"/>
+    <w:multiLevelType w:val="hybridMultilevel"/>
+    <w:tmpl w:val="C74C38FC"/>
+    <w:lvl w:ilvl="0" w:tplc="0410000F">
+      <w:start w:val="1"/>
+      <w:numFmt w:val="decimal"/>
+      <w:lvlText w:val="%1."/>
+      <w:lvlJc w:val="left"/>
+      <w:pPr>
+        <w:ind w:left="720" w:hanging="360"/>
+      </w:pPr>
+    </w:lvl>
+    <w:lvl w:ilvl="1" w:tplc="04100019" w:tentative="1">
+      <w:start w:val="1"/>
+      <w:numFmt w:val="lowerLetter"/>
+      <w:lvlText w:val="%2."/>
+      <w:lvlJc w:val="left"/>
+      <w:pPr>
+        <w:ind w:left="1440" w:hanging="360"/>
+      </w:pPr>
+    </w:lvl>
+    <w:lvl w:ilvl="2" w:tplc="0410001B" w:tentative="1">
+      <w:start w:val="1"/>
+      <w:numFmt w:val="lowerRoman"/>
+      <w:lvlText w:val="%3."/>
+      <w:lvlJc w:val="right"/>
+      <w:pPr>
+        <w:ind w:left="2160" w:hanging="180"/>
+      </w:pPr>
+    </w:lvl>
+    <w:lvl w:ilvl="3" w:tplc="0410000F" w:tentative="1">
+      <w:start w:val="1"/>
+      <w:numFmt w:val="decimal"/>
+      <w:lvlText w:val="%4."/>
+      <w:lvlJc w:val="left"/>
+      <w:pPr>
+        <w:ind w:left="2880" w:hanging="360"/>
+      </w:pPr>
+    </w:lvl>
+    <w:lvl w:ilvl="4" w:tplc="04100019" w:tentative="1">
+      <w:start w:val="1"/>
+      <w:numFmt w:val="lowerLetter"/>
+      <w:lvlText w:val="%5."/>
+      <w:lvlJc w:val="left"/>
+      <w:pPr>
+        <w:ind w:left="3600" w:hanging="360"/>
+      </w:pPr>
+    </w:lvl>
+    <w:lvl w:ilvl="5" w:tplc="0410001B" w:tentative="1">
+      <w:start w:val="1"/>
+      <w:numFmt w:val="lowerRoman"/>
+      <w:lvlText w:val="%6."/>
+      <w:lvlJc w:val="right"/>
+      <w:pPr>
+        <w:ind w:left="4320" w:hanging="180"/>
+      </w:pPr>
+    </w:lvl>
+    <w:lvl w:ilvl="6" w:tplc="0410000F" w:tentative="1">
+      <w:start w:val="1"/>
+      <w:numFmt w:val="decimal"/>
+      <w:lvlText w:val="%7."/>
+      <w:lvlJc w:val="left"/>
+      <w:pPr>
+        <w:ind w:left="5040" w:hanging="360"/>
+      </w:pPr>
+    </w:lvl>
+    <w:lvl w:ilvl="7" w:tplc="04100019" w:tentative="1">
+      <w:start w:val="1"/>
+      <w:numFmt w:val="lowerLetter"/>
+      <w:lvlText w:val="%8."/>
+      <w:lvlJc w:val="left"/>
+      <w:pPr>
+        <w:ind w:left="5760" w:hanging="360"/>
+      </w:pPr>
+    </w:lvl>
+    <w:lvl w:ilvl="8" w:tplc="0410001B" w:tentative="1">
+      <w:start w:val="1"/>
+      <w:numFmt w:val="lowerRoman"/>
+      <w:lvlText w:val="%9."/>
+      <w:lvlJc w:val="right"/>
+      <w:pPr>
+        <w:ind w:left="6480" w:hanging="180"/>
+      </w:pPr>
+    </w:lvl>
+  </w:abstractNum>
+  <w:abstractNum w:abstractNumId="5" w15:restartNumberingAfterBreak="0">
     <w:nsid w:val="5ED2690D"/>
     <w:multiLevelType w:val="hybridMultilevel"/>
     <w:tmpl w:val="E0E43FFE"/>
@@ -3614,7 +4822,7 @@
       </w:rPr>
     </w:lvl>
   </w:abstractNum>
-  <w:abstractNum w:abstractNumId="5" w15:restartNumberingAfterBreak="0">
+  <w:abstractNum w:abstractNumId="6" w15:restartNumberingAfterBreak="0">
     <w:nsid w:val="68DD353A"/>
     <w:multiLevelType w:val="multilevel"/>
     <w:tmpl w:val="6EAAF99E"/>
@@ -3727,7 +4935,7 @@
       </w:rPr>
     </w:lvl>
   </w:abstractNum>
-  <w:abstractNum w:abstractNumId="6" w15:restartNumberingAfterBreak="0">
+  <w:abstractNum w:abstractNumId="7" w15:restartNumberingAfterBreak="0">
     <w:nsid w:val="6D6F07B4"/>
     <w:multiLevelType w:val="hybridMultilevel"/>
     <w:tmpl w:val="7F682BB4"/>
@@ -3840,7 +5048,7 @@
       </w:rPr>
     </w:lvl>
   </w:abstractNum>
-  <w:abstractNum w:abstractNumId="7" w15:restartNumberingAfterBreak="0">
+  <w:abstractNum w:abstractNumId="8" w15:restartNumberingAfterBreak="0">
     <w:nsid w:val="7F0B1497"/>
     <w:multiLevelType w:val="hybridMultilevel"/>
     <w:tmpl w:val="2C588BAA"/>
@@ -3930,10 +5138,10 @@
     <w:abstractNumId w:val="1"/>
   </w:num>
   <w:num w:numId="2">
-    <w:abstractNumId w:val="6"/>
+    <w:abstractNumId w:val="7"/>
   </w:num>
   <w:num w:numId="3">
-    <w:abstractNumId w:val="7"/>
+    <w:abstractNumId w:val="8"/>
   </w:num>
   <w:num w:numId="4">
     <w:abstractNumId w:val="0"/>
@@ -3942,13 +5150,16 @@
     <w:abstractNumId w:val="2"/>
   </w:num>
   <w:num w:numId="6">
-    <w:abstractNumId w:val="5"/>
+    <w:abstractNumId w:val="6"/>
   </w:num>
   <w:num w:numId="7">
-    <w:abstractNumId w:val="4"/>
+    <w:abstractNumId w:val="5"/>
   </w:num>
   <w:num w:numId="8">
     <w:abstractNumId w:val="3"/>
+  </w:num>
+  <w:num w:numId="9">
+    <w:abstractNumId w:val="4"/>
   </w:num>
 </w:numbering>
 </file>
@@ -5390,7 +6601,7 @@
 </file>
 
 <file path=customXml/itemProps1.xml><?xml version="1.0" encoding="utf-8"?>
-<ds:datastoreItem xmlns:ds="http://schemas.openxmlformats.org/officeDocument/2006/customXml" ds:itemID="{E0D6ADB7-B975-4A25-9223-52B48C9CB559}">
+<ds:datastoreItem xmlns:ds="http://schemas.openxmlformats.org/officeDocument/2006/customXml" ds:itemID="{57FA12F8-F88D-44AC-93F1-70173559AA94}">
   <ds:schemaRefs>
     <ds:schemaRef ds:uri="http://schemas.openxmlformats.org/officeDocument/2006/bibliography"/>
   </ds:schemaRefs>

</xml_diff>